<commit_message>
Policy Updates and Map spelling Correction
</commit_message>
<xml_diff>
--- a/Æleania/Æleanian Policy List.docx
+++ b/Æleania/Æleanian Policy List.docx
@@ -543,7 +543,19 @@
               <w:rPr>
                 <w:rFonts w:ascii="Constantia" w:hAnsi="Constantia"/>
               </w:rPr>
-              <w:t xml:space="preserve">Test and </w:t>
+              <w:t xml:space="preserve">Test </w:t>
+            </w:r>
+            <w:r>
+              <w:rPr>
+                <w:rFonts w:ascii="Constantia" w:hAnsi="Constantia"/>
+              </w:rPr>
+              <w:t>&amp;</w:t>
+            </w:r>
+            <w:r>
+              <w:rPr>
+                <w:rFonts w:ascii="Constantia" w:hAnsi="Constantia"/>
+              </w:rPr>
+              <w:t xml:space="preserve"> </w:t>
             </w:r>
             <w:r>
               <w:rPr>
@@ -646,32 +658,1094 @@
                 <w:rFonts w:ascii="Constantia" w:hAnsi="Constantia"/>
               </w:rPr>
             </w:pPr>
-          </w:p>
-        </w:tc>
-        <w:tc>
-          <w:tcPr>
-            <w:tcW w:w="3005" w:type="dxa"/>
-          </w:tcPr>
-          <w:p>
-            <w:pPr>
-              <w:cnfStyle w:val="000000000000" w:firstRow="0" w:lastRow="0" w:firstColumn="0" w:lastColumn="0" w:oddVBand="0" w:evenVBand="0" w:oddHBand="0" w:evenHBand="0" w:firstRowFirstColumn="0" w:firstRowLastColumn="0" w:lastRowFirstColumn="0" w:lastRowLastColumn="0"/>
-              <w:rPr>
-                <w:rFonts w:ascii="Constantia" w:hAnsi="Constantia"/>
-              </w:rPr>
-            </w:pPr>
-          </w:p>
-        </w:tc>
-        <w:tc>
-          <w:tcPr>
-            <w:tcW w:w="3006" w:type="dxa"/>
-          </w:tcPr>
-          <w:p>
-            <w:pPr>
-              <w:cnfStyle w:val="000000000000" w:firstRow="0" w:lastRow="0" w:firstColumn="0" w:lastColumn="0" w:oddVBand="0" w:evenVBand="0" w:oddHBand="0" w:evenHBand="0" w:firstRowFirstColumn="0" w:firstRowLastColumn="0" w:lastRowFirstColumn="0" w:lastRowLastColumn="0"/>
-              <w:rPr>
-                <w:rFonts w:ascii="Constantia" w:hAnsi="Constantia"/>
-              </w:rPr>
-            </w:pPr>
+            <w:r>
+              <w:rPr>
+                <w:rFonts w:ascii="Constantia" w:hAnsi="Constantia"/>
+              </w:rPr>
+              <w:t>Curriculum</w:t>
+            </w:r>
+          </w:p>
+        </w:tc>
+        <w:tc>
+          <w:tcPr>
+            <w:tcW w:w="3005" w:type="dxa"/>
+          </w:tcPr>
+          <w:p>
+            <w:pPr>
+              <w:cnfStyle w:val="000000000000" w:firstRow="0" w:lastRow="0" w:firstColumn="0" w:lastColumn="0" w:oddVBand="0" w:evenVBand="0" w:oddHBand="0" w:evenHBand="0" w:firstRowFirstColumn="0" w:firstRowLastColumn="0" w:lastRowFirstColumn="0" w:lastRowLastColumn="0"/>
+              <w:rPr>
+                <w:rFonts w:ascii="Constantia" w:hAnsi="Constantia"/>
+              </w:rPr>
+            </w:pPr>
+            <w:r>
+              <w:rPr>
+                <w:rFonts w:ascii="Constantia" w:hAnsi="Constantia"/>
+              </w:rPr>
+              <w:t>Federal</w:t>
+            </w:r>
+          </w:p>
+        </w:tc>
+        <w:tc>
+          <w:tcPr>
+            <w:tcW w:w="3006" w:type="dxa"/>
+          </w:tcPr>
+          <w:p>
+            <w:pPr>
+              <w:cnfStyle w:val="000000000000" w:firstRow="0" w:lastRow="0" w:firstColumn="0" w:lastColumn="0" w:oddVBand="0" w:evenVBand="0" w:oddHBand="0" w:evenHBand="0" w:firstRowFirstColumn="0" w:firstRowLastColumn="0" w:lastRowFirstColumn="0" w:lastRowLastColumn="0"/>
+              <w:rPr>
+                <w:rFonts w:ascii="Constantia" w:hAnsi="Constantia"/>
+              </w:rPr>
+            </w:pPr>
+            <w:r>
+              <w:rPr>
+                <w:rFonts w:ascii="Constantia" w:hAnsi="Constantia"/>
+              </w:rPr>
+              <w:t>Determined by the federal government.</w:t>
+            </w:r>
+          </w:p>
+        </w:tc>
+      </w:tr>
+      <w:tr>
+        <w:tc>
+          <w:tcPr>
+            <w:cnfStyle w:val="001000000000" w:firstRow="0" w:lastRow="0" w:firstColumn="1" w:lastColumn="0" w:oddVBand="0" w:evenVBand="0" w:oddHBand="0" w:evenHBand="0" w:firstRowFirstColumn="0" w:firstRowLastColumn="0" w:lastRowFirstColumn="0" w:lastRowLastColumn="0"/>
+            <w:tcW w:w="3005" w:type="dxa"/>
+          </w:tcPr>
+          <w:p>
+            <w:pPr>
+              <w:rPr>
+                <w:rFonts w:ascii="Constantia" w:hAnsi="Constantia"/>
+              </w:rPr>
+            </w:pPr>
+            <w:r>
+              <w:rPr>
+                <w:rFonts w:ascii="Constantia" w:hAnsi="Constantia"/>
+              </w:rPr>
+              <w:t>Exercise Policy</w:t>
+            </w:r>
+          </w:p>
+        </w:tc>
+        <w:tc>
+          <w:tcPr>
+            <w:tcW w:w="3005" w:type="dxa"/>
+          </w:tcPr>
+          <w:p>
+            <w:pPr>
+              <w:cnfStyle w:val="000000000000" w:firstRow="0" w:lastRow="0" w:firstColumn="0" w:lastColumn="0" w:oddVBand="0" w:evenVBand="0" w:oddHBand="0" w:evenHBand="0" w:firstRowFirstColumn="0" w:firstRowLastColumn="0" w:lastRowFirstColumn="0" w:lastRowLastColumn="0"/>
+              <w:rPr>
+                <w:rFonts w:ascii="Constantia" w:hAnsi="Constantia"/>
+              </w:rPr>
+            </w:pPr>
+            <w:r>
+              <w:rPr>
+                <w:rFonts w:ascii="Constantia" w:hAnsi="Constantia"/>
+              </w:rPr>
+              <w:t>Compulsory Gym</w:t>
+            </w:r>
+            <w:r>
+              <w:rPr>
+                <w:rFonts w:ascii="Constantia" w:hAnsi="Constantia"/>
+              </w:rPr>
+              <w:t xml:space="preserve"> &amp; T&amp;F</w:t>
+            </w:r>
+          </w:p>
+        </w:tc>
+        <w:tc>
+          <w:tcPr>
+            <w:tcW w:w="3006" w:type="dxa"/>
+          </w:tcPr>
+          <w:p>
+            <w:pPr>
+              <w:cnfStyle w:val="000000000000" w:firstRow="0" w:lastRow="0" w:firstColumn="0" w:lastColumn="0" w:oddVBand="0" w:evenVBand="0" w:oddHBand="0" w:evenHBand="0" w:firstRowFirstColumn="0" w:firstRowLastColumn="0" w:lastRowFirstColumn="0" w:lastRowLastColumn="0"/>
+              <w:rPr>
+                <w:rFonts w:ascii="Constantia" w:hAnsi="Constantia"/>
+              </w:rPr>
+            </w:pPr>
+            <w:r>
+              <w:rPr>
+                <w:rFonts w:ascii="Constantia" w:hAnsi="Constantia"/>
+              </w:rPr>
+              <w:t xml:space="preserve">Students take part in compulsory gym </w:t>
+            </w:r>
+            <w:r>
+              <w:rPr>
+                <w:rFonts w:ascii="Constantia" w:hAnsi="Constantia"/>
+              </w:rPr>
+              <w:t>in primary and the first 3 years of secondary</w:t>
+            </w:r>
+            <w:r>
+              <w:rPr>
+                <w:rFonts w:ascii="Constantia" w:hAnsi="Constantia"/>
+              </w:rPr>
+              <w:t>, and compulsory tr</w:t>
+            </w:r>
+            <w:r>
+              <w:rPr>
+                <w:rFonts w:ascii="Constantia" w:hAnsi="Constantia"/>
+              </w:rPr>
+              <w:t>ack</w:t>
+            </w:r>
+            <w:r>
+              <w:rPr>
+                <w:rFonts w:ascii="Constantia" w:hAnsi="Constantia"/>
+              </w:rPr>
+              <w:t xml:space="preserve"> and field </w:t>
+            </w:r>
+            <w:r>
+              <w:rPr>
+                <w:rFonts w:ascii="Constantia" w:hAnsi="Constantia"/>
+              </w:rPr>
+              <w:t>in primary</w:t>
+            </w:r>
+            <w:r>
+              <w:rPr>
+                <w:rFonts w:ascii="Constantia" w:hAnsi="Constantia"/>
+              </w:rPr>
+              <w:t>.</w:t>
+            </w:r>
+          </w:p>
+        </w:tc>
+      </w:tr>
+      <w:tr>
+        <w:tc>
+          <w:tcPr>
+            <w:cnfStyle w:val="001000000000" w:firstRow="0" w:lastRow="0" w:firstColumn="1" w:lastColumn="0" w:oddVBand="0" w:evenVBand="0" w:oddHBand="0" w:evenHBand="0" w:firstRowFirstColumn="0" w:firstRowLastColumn="0" w:lastRowFirstColumn="0" w:lastRowLastColumn="0"/>
+            <w:tcW w:w="3005" w:type="dxa"/>
+          </w:tcPr>
+          <w:p>
+            <w:pPr>
+              <w:rPr>
+                <w:rFonts w:ascii="Constantia" w:hAnsi="Constantia"/>
+              </w:rPr>
+            </w:pPr>
+            <w:r>
+              <w:rPr>
+                <w:rFonts w:ascii="Constantia" w:hAnsi="Constantia"/>
+              </w:rPr>
+              <w:t>Language Policy</w:t>
+            </w:r>
+          </w:p>
+        </w:tc>
+        <w:tc>
+          <w:tcPr>
+            <w:tcW w:w="3005" w:type="dxa"/>
+          </w:tcPr>
+          <w:p>
+            <w:pPr>
+              <w:cnfStyle w:val="000000000000" w:firstRow="0" w:lastRow="0" w:firstColumn="0" w:lastColumn="0" w:oddVBand="0" w:evenVBand="0" w:oddHBand="0" w:evenHBand="0" w:firstRowFirstColumn="0" w:firstRowLastColumn="0" w:lastRowFirstColumn="0" w:lastRowLastColumn="0"/>
+              <w:rPr>
+                <w:rFonts w:ascii="Constantia" w:hAnsi="Constantia"/>
+              </w:rPr>
+            </w:pPr>
+            <w:r>
+              <w:rPr>
+                <w:rFonts w:ascii="Constantia" w:hAnsi="Constantia"/>
+              </w:rPr>
+              <w:t>Home and Foreign Language Education</w:t>
+            </w:r>
+          </w:p>
+        </w:tc>
+        <w:tc>
+          <w:tcPr>
+            <w:tcW w:w="3006" w:type="dxa"/>
+          </w:tcPr>
+          <w:p>
+            <w:pPr>
+              <w:cnfStyle w:val="000000000000" w:firstRow="0" w:lastRow="0" w:firstColumn="0" w:lastColumn="0" w:oddVBand="0" w:evenVBand="0" w:oddHBand="0" w:evenHBand="0" w:firstRowFirstColumn="0" w:firstRowLastColumn="0" w:lastRowFirstColumn="0" w:lastRowLastColumn="0"/>
+              <w:rPr>
+                <w:rFonts w:ascii="Constantia" w:hAnsi="Constantia"/>
+              </w:rPr>
+            </w:pPr>
+            <w:r>
+              <w:rPr>
+                <w:rFonts w:ascii="Constantia" w:hAnsi="Constantia"/>
+              </w:rPr>
+              <w:t xml:space="preserve">Home language is studied </w:t>
+            </w:r>
+            <w:r>
+              <w:rPr>
+                <w:rFonts w:ascii="Constantia" w:hAnsi="Constantia"/>
+              </w:rPr>
+              <w:t>in all of primary and secondary, foreign language classes, typically Mar</w:t>
+            </w:r>
+            <w:r>
+              <w:rPr>
+                <w:rFonts w:ascii="Constantia" w:hAnsi="Constantia"/>
+              </w:rPr>
+              <w:t>d</w:t>
+            </w:r>
+            <w:r>
+              <w:rPr>
+                <w:rFonts w:ascii="Constantia" w:hAnsi="Constantia"/>
+              </w:rPr>
+              <w:t>well</w:t>
+            </w:r>
+            <w:r>
+              <w:rPr>
+                <w:rFonts w:ascii="Constantia" w:hAnsi="Constantia"/>
+              </w:rPr>
+              <w:t>ian or Holtanian</w:t>
+            </w:r>
+          </w:p>
+        </w:tc>
+      </w:tr>
+      <w:tr>
+        <w:tc>
+          <w:tcPr>
+            <w:cnfStyle w:val="001000000000" w:firstRow="0" w:lastRow="0" w:firstColumn="1" w:lastColumn="0" w:oddVBand="0" w:evenVBand="0" w:oddHBand="0" w:evenHBand="0" w:firstRowFirstColumn="0" w:firstRowLastColumn="0" w:lastRowFirstColumn="0" w:lastRowLastColumn="0"/>
+            <w:tcW w:w="3005" w:type="dxa"/>
+          </w:tcPr>
+          <w:p>
+            <w:pPr>
+              <w:rPr>
+                <w:rFonts w:ascii="Constantia" w:hAnsi="Constantia"/>
+              </w:rPr>
+            </w:pPr>
+            <w:r>
+              <w:rPr>
+                <w:rFonts w:ascii="Constantia" w:hAnsi="Constantia"/>
+              </w:rPr>
+              <w:t xml:space="preserve">Origins </w:t>
+            </w:r>
+            <w:r>
+              <w:rPr>
+                <w:rFonts w:ascii="Constantia" w:hAnsi="Constantia"/>
+              </w:rPr>
+              <w:t>Policy</w:t>
+            </w:r>
+          </w:p>
+        </w:tc>
+        <w:tc>
+          <w:tcPr>
+            <w:tcW w:w="3005" w:type="dxa"/>
+          </w:tcPr>
+          <w:p>
+            <w:pPr>
+              <w:cnfStyle w:val="000000000000" w:firstRow="0" w:lastRow="0" w:firstColumn="0" w:lastColumn="0" w:oddVBand="0" w:evenVBand="0" w:oddHBand="0" w:evenHBand="0" w:firstRowFirstColumn="0" w:firstRowLastColumn="0" w:lastRowFirstColumn="0" w:lastRowLastColumn="0"/>
+              <w:rPr>
+                <w:rFonts w:ascii="Constantia" w:hAnsi="Constantia"/>
+              </w:rPr>
+            </w:pPr>
+            <w:r>
+              <w:rPr>
+                <w:rFonts w:ascii="Constantia" w:hAnsi="Constantia"/>
+              </w:rPr>
+              <w:t>Evolutionary Creationism</w:t>
+            </w:r>
+          </w:p>
+        </w:tc>
+        <w:tc>
+          <w:tcPr>
+            <w:tcW w:w="3006" w:type="dxa"/>
+          </w:tcPr>
+          <w:p>
+            <w:pPr>
+              <w:cnfStyle w:val="000000000000" w:firstRow="0" w:lastRow="0" w:firstColumn="0" w:lastColumn="0" w:oddVBand="0" w:evenVBand="0" w:oddHBand="0" w:evenHBand="0" w:firstRowFirstColumn="0" w:firstRowLastColumn="0" w:lastRowFirstColumn="0" w:lastRowLastColumn="0"/>
+              <w:rPr>
+                <w:rFonts w:ascii="Constantia" w:hAnsi="Constantia"/>
+              </w:rPr>
+            </w:pPr>
+            <w:r>
+              <w:rPr>
+                <w:rFonts w:ascii="Constantia" w:hAnsi="Constantia"/>
+              </w:rPr>
+              <w:t xml:space="preserve">A branch of creationism which endorses all forms of evolution besides macroevolution. </w:t>
+            </w:r>
+            <w:r>
+              <w:rPr>
+                <w:rFonts w:ascii="Constantia" w:hAnsi="Constantia"/>
+              </w:rPr>
+              <w:t>Standard evolution</w:t>
+            </w:r>
+            <w:r>
+              <w:rPr>
+                <w:rFonts w:ascii="Constantia" w:hAnsi="Constantia"/>
+              </w:rPr>
+              <w:t>ism</w:t>
+            </w:r>
+            <w:r>
+              <w:rPr>
+                <w:rFonts w:ascii="Constantia" w:hAnsi="Constantia"/>
+              </w:rPr>
+              <w:t xml:space="preserve"> and creationism are also taught as comparative or alternate theories.</w:t>
+            </w:r>
+          </w:p>
+        </w:tc>
+      </w:tr>
+      <w:tr>
+        <w:tc>
+          <w:tcPr>
+            <w:cnfStyle w:val="001000000000" w:firstRow="0" w:lastRow="0" w:firstColumn="1" w:lastColumn="0" w:oddVBand="0" w:evenVBand="0" w:oddHBand="0" w:evenHBand="0" w:firstRowFirstColumn="0" w:firstRowLastColumn="0" w:lastRowFirstColumn="0" w:lastRowLastColumn="0"/>
+            <w:tcW w:w="3005" w:type="dxa"/>
+          </w:tcPr>
+          <w:p>
+            <w:pPr>
+              <w:rPr>
+                <w:rFonts w:ascii="Constantia" w:hAnsi="Constantia"/>
+              </w:rPr>
+            </w:pPr>
+            <w:r>
+              <w:rPr>
+                <w:rFonts w:ascii="Constantia" w:hAnsi="Constantia"/>
+              </w:rPr>
+              <w:lastRenderedPageBreak/>
+              <w:t>School Boards</w:t>
+            </w:r>
+          </w:p>
+        </w:tc>
+        <w:tc>
+          <w:tcPr>
+            <w:tcW w:w="3005" w:type="dxa"/>
+          </w:tcPr>
+          <w:p>
+            <w:pPr>
+              <w:cnfStyle w:val="000000000000" w:firstRow="0" w:lastRow="0" w:firstColumn="0" w:lastColumn="0" w:oddVBand="0" w:evenVBand="0" w:oddHBand="0" w:evenHBand="0" w:firstRowFirstColumn="0" w:firstRowLastColumn="0" w:lastRowFirstColumn="0" w:lastRowLastColumn="0"/>
+              <w:rPr>
+                <w:rFonts w:ascii="Constantia" w:hAnsi="Constantia"/>
+              </w:rPr>
+            </w:pPr>
+            <w:r>
+              <w:rPr>
+                <w:rFonts w:ascii="Constantia" w:hAnsi="Constantia"/>
+              </w:rPr>
+              <w:t>Provincial</w:t>
+            </w:r>
+          </w:p>
+        </w:tc>
+        <w:tc>
+          <w:tcPr>
+            <w:tcW w:w="3006" w:type="dxa"/>
+          </w:tcPr>
+          <w:p>
+            <w:pPr>
+              <w:cnfStyle w:val="000000000000" w:firstRow="0" w:lastRow="0" w:firstColumn="0" w:lastColumn="0" w:oddVBand="0" w:evenVBand="0" w:oddHBand="0" w:evenHBand="0" w:firstRowFirstColumn="0" w:firstRowLastColumn="0" w:lastRowFirstColumn="0" w:lastRowLastColumn="0"/>
+              <w:rPr>
+                <w:rFonts w:ascii="Constantia" w:hAnsi="Constantia"/>
+              </w:rPr>
+            </w:pPr>
+            <w:r>
+              <w:rPr>
+                <w:rFonts w:ascii="Constantia" w:hAnsi="Constantia"/>
+              </w:rPr>
+              <w:t>Run and regulated by the provincial governments.</w:t>
+            </w:r>
+          </w:p>
+        </w:tc>
+      </w:tr>
+      <w:tr>
+        <w:tc>
+          <w:tcPr>
+            <w:cnfStyle w:val="001000000000" w:firstRow="0" w:lastRow="0" w:firstColumn="1" w:lastColumn="0" w:oddVBand="0" w:evenVBand="0" w:oddHBand="0" w:evenHBand="0" w:firstRowFirstColumn="0" w:firstRowLastColumn="0" w:lastRowFirstColumn="0" w:lastRowLastColumn="0"/>
+            <w:tcW w:w="3005" w:type="dxa"/>
+          </w:tcPr>
+          <w:p>
+            <w:pPr>
+              <w:rPr>
+                <w:rFonts w:ascii="Constantia" w:hAnsi="Constantia"/>
+              </w:rPr>
+            </w:pPr>
+            <w:r>
+              <w:rPr>
+                <w:rFonts w:ascii="Constantia" w:hAnsi="Constantia"/>
+              </w:rPr>
+              <w:t>School Year</w:t>
+            </w:r>
+          </w:p>
+        </w:tc>
+        <w:tc>
+          <w:tcPr>
+            <w:tcW w:w="3005" w:type="dxa"/>
+          </w:tcPr>
+          <w:p>
+            <w:pPr>
+              <w:cnfStyle w:val="000000000000" w:firstRow="0" w:lastRow="0" w:firstColumn="0" w:lastColumn="0" w:oddVBand="0" w:evenVBand="0" w:oddHBand="0" w:evenHBand="0" w:firstRowFirstColumn="0" w:firstRowLastColumn="0" w:lastRowFirstColumn="0" w:lastRowLastColumn="0"/>
+              <w:rPr>
+                <w:rFonts w:ascii="Constantia" w:hAnsi="Constantia"/>
+              </w:rPr>
+            </w:pPr>
+            <w:r>
+              <w:rPr>
+                <w:rFonts w:ascii="Constantia" w:hAnsi="Constantia"/>
+              </w:rPr>
+              <w:t>Calendar Year</w:t>
+            </w:r>
+          </w:p>
+        </w:tc>
+        <w:tc>
+          <w:tcPr>
+            <w:tcW w:w="3006" w:type="dxa"/>
+          </w:tcPr>
+          <w:p>
+            <w:pPr>
+              <w:cnfStyle w:val="000000000000" w:firstRow="0" w:lastRow="0" w:firstColumn="0" w:lastColumn="0" w:oddVBand="0" w:evenVBand="0" w:oddHBand="0" w:evenHBand="0" w:firstRowFirstColumn="0" w:firstRowLastColumn="0" w:lastRowFirstColumn="0" w:lastRowLastColumn="0"/>
+              <w:rPr>
+                <w:rFonts w:ascii="Constantia" w:hAnsi="Constantia"/>
+              </w:rPr>
+            </w:pPr>
+            <w:r>
+              <w:rPr>
+                <w:rFonts w:ascii="Constantia" w:hAnsi="Constantia"/>
+              </w:rPr>
+              <w:t>The school year aligns with the standard calendar year.</w:t>
+            </w:r>
+          </w:p>
+        </w:tc>
+      </w:tr>
+      <w:tr>
+        <w:tc>
+          <w:tcPr>
+            <w:cnfStyle w:val="001000000000" w:firstRow="0" w:lastRow="0" w:firstColumn="1" w:lastColumn="0" w:oddVBand="0" w:evenVBand="0" w:oddHBand="0" w:evenHBand="0" w:firstRowFirstColumn="0" w:firstRowLastColumn="0" w:lastRowFirstColumn="0" w:lastRowLastColumn="0"/>
+            <w:tcW w:w="3005" w:type="dxa"/>
+          </w:tcPr>
+          <w:p>
+            <w:pPr>
+              <w:rPr>
+                <w:rFonts w:ascii="Constantia" w:hAnsi="Constantia"/>
+              </w:rPr>
+            </w:pPr>
+            <w:r>
+              <w:rPr>
+                <w:rFonts w:ascii="Constantia" w:hAnsi="Constantia"/>
+              </w:rPr>
+              <w:t>Stages</w:t>
+            </w:r>
+          </w:p>
+        </w:tc>
+        <w:tc>
+          <w:tcPr>
+            <w:tcW w:w="3005" w:type="dxa"/>
+          </w:tcPr>
+          <w:p>
+            <w:pPr>
+              <w:cnfStyle w:val="000000000000" w:firstRow="0" w:lastRow="0" w:firstColumn="0" w:lastColumn="0" w:oddVBand="0" w:evenVBand="0" w:oddHBand="0" w:evenHBand="0" w:firstRowFirstColumn="0" w:firstRowLastColumn="0" w:lastRowFirstColumn="0" w:lastRowLastColumn="0"/>
+              <w:rPr>
+                <w:rFonts w:ascii="Constantia" w:hAnsi="Constantia"/>
+              </w:rPr>
+            </w:pPr>
+            <w:r>
+              <w:rPr>
+                <w:rFonts w:ascii="Constantia" w:hAnsi="Constantia"/>
+              </w:rPr>
+              <w:t>Four</w:t>
+            </w:r>
+            <w:r>
+              <w:rPr>
+                <w:rFonts w:ascii="Constantia" w:hAnsi="Constantia"/>
+              </w:rPr>
+              <w:t>-Tiered</w:t>
+            </w:r>
+          </w:p>
+        </w:tc>
+        <w:tc>
+          <w:tcPr>
+            <w:tcW w:w="3006" w:type="dxa"/>
+          </w:tcPr>
+          <w:p>
+            <w:pPr>
+              <w:cnfStyle w:val="000000000000" w:firstRow="0" w:lastRow="0" w:firstColumn="0" w:lastColumn="0" w:oddVBand="0" w:evenVBand="0" w:oddHBand="0" w:evenHBand="0" w:firstRowFirstColumn="0" w:firstRowLastColumn="0" w:lastRowFirstColumn="0" w:lastRowLastColumn="0"/>
+              <w:rPr>
+                <w:rFonts w:ascii="Constantia" w:hAnsi="Constantia"/>
+              </w:rPr>
+            </w:pPr>
+            <w:r>
+              <w:rPr>
+                <w:rFonts w:ascii="Constantia" w:hAnsi="Constantia"/>
+              </w:rPr>
+              <w:t>Noug</w:t>
+            </w:r>
+            <w:r>
+              <w:rPr>
+                <w:rFonts w:ascii="Constantia" w:hAnsi="Constantia"/>
+              </w:rPr>
+              <w:t xml:space="preserve">ht: </w:t>
+            </w:r>
+            <w:r>
+              <w:rPr>
+                <w:rFonts w:ascii="Constantia" w:hAnsi="Constantia"/>
+              </w:rPr>
+              <w:t xml:space="preserve">2-5 yrs, often called </w:t>
+            </w:r>
+            <w:r>
+              <w:rPr>
+                <w:rFonts w:ascii="Constantia" w:hAnsi="Constantia"/>
+              </w:rPr>
+              <w:t>k</w:t>
+            </w:r>
+            <w:r>
+              <w:rPr>
+                <w:rFonts w:ascii="Constantia" w:hAnsi="Constantia"/>
+              </w:rPr>
+              <w:t xml:space="preserve">indergarten, </w:t>
+            </w:r>
+            <w:r>
+              <w:rPr>
+                <w:rFonts w:ascii="Constantia" w:hAnsi="Constantia"/>
+              </w:rPr>
+              <w:t>non-compulsory</w:t>
+            </w:r>
+            <w:r>
+              <w:rPr>
+                <w:rFonts w:ascii="Constantia" w:hAnsi="Constantia"/>
+              </w:rPr>
+              <w:t xml:space="preserve">, </w:t>
+            </w:r>
+            <w:r>
+              <w:rPr>
+                <w:rFonts w:ascii="Constantia" w:hAnsi="Constantia"/>
+              </w:rPr>
+              <w:t xml:space="preserve">publicly funded, </w:t>
+            </w:r>
+            <w:r>
+              <w:rPr>
+                <w:rFonts w:ascii="Constantia" w:hAnsi="Constantia"/>
+              </w:rPr>
+              <w:t xml:space="preserve">separated into </w:t>
+            </w:r>
+            <w:r>
+              <w:rPr>
+                <w:rFonts w:ascii="Constantia" w:hAnsi="Constantia"/>
+              </w:rPr>
+              <w:t>4</w:t>
+            </w:r>
+            <w:r>
+              <w:rPr>
+                <w:rFonts w:ascii="Constantia" w:hAnsi="Constantia"/>
+              </w:rPr>
+              <w:t xml:space="preserve"> ‘gardens’</w:t>
+            </w:r>
+            <w:r>
+              <w:rPr>
+                <w:rFonts w:ascii="Constantia" w:hAnsi="Constantia"/>
+              </w:rPr>
+              <w:t xml:space="preserve"> by year, </w:t>
+            </w:r>
+            <w:r>
+              <w:rPr>
+                <w:rFonts w:ascii="Constantia" w:hAnsi="Constantia"/>
+              </w:rPr>
+              <w:t xml:space="preserve">fallow, </w:t>
+            </w:r>
+            <w:r>
+              <w:rPr>
+                <w:rFonts w:ascii="Constantia" w:hAnsi="Constantia"/>
+              </w:rPr>
+              <w:t>herb, vegetable, and flower</w:t>
+            </w:r>
+            <w:r>
+              <w:rPr>
+                <w:rFonts w:ascii="Constantia" w:hAnsi="Constantia"/>
+              </w:rPr>
+              <w:t xml:space="preserve"> (also called years 1-4)</w:t>
+            </w:r>
+            <w:r>
+              <w:rPr>
+                <w:rFonts w:ascii="Constantia" w:hAnsi="Constantia"/>
+              </w:rPr>
+              <w:t>, cannot fail</w:t>
+            </w:r>
+            <w:r>
+              <w:rPr>
+                <w:rFonts w:ascii="Constantia" w:hAnsi="Constantia"/>
+              </w:rPr>
+              <w:t>.</w:t>
+            </w:r>
+          </w:p>
+          <w:p>
+            <w:pPr>
+              <w:cnfStyle w:val="000000000000" w:firstRow="0" w:lastRow="0" w:firstColumn="0" w:lastColumn="0" w:oddVBand="0" w:evenVBand="0" w:oddHBand="0" w:evenHBand="0" w:firstRowFirstColumn="0" w:firstRowLastColumn="0" w:lastRowFirstColumn="0" w:lastRowLastColumn="0"/>
+              <w:rPr>
+                <w:rFonts w:ascii="Constantia" w:hAnsi="Constantia"/>
+              </w:rPr>
+            </w:pPr>
+          </w:p>
+          <w:p>
+            <w:pPr>
+              <w:cnfStyle w:val="000000000000" w:firstRow="0" w:lastRow="0" w:firstColumn="0" w:lastColumn="0" w:oddVBand="0" w:evenVBand="0" w:oddHBand="0" w:evenHBand="0" w:firstRowFirstColumn="0" w:firstRowLastColumn="0" w:lastRowFirstColumn="0" w:lastRowLastColumn="0"/>
+              <w:rPr>
+                <w:rFonts w:ascii="Constantia" w:hAnsi="Constantia"/>
+              </w:rPr>
+            </w:pPr>
+            <w:r>
+              <w:rPr>
+                <w:rFonts w:ascii="Constantia" w:hAnsi="Constantia"/>
+              </w:rPr>
+              <w:t>Primary:</w:t>
+            </w:r>
+            <w:r>
+              <w:rPr>
+                <w:rFonts w:ascii="Constantia" w:hAnsi="Constantia"/>
+              </w:rPr>
+              <w:t xml:space="preserve"> </w:t>
+            </w:r>
+            <w:r>
+              <w:rPr>
+                <w:rFonts w:ascii="Constantia" w:hAnsi="Constantia"/>
+              </w:rPr>
+              <w:t>6-</w:t>
+            </w:r>
+            <w:r>
+              <w:rPr>
+                <w:rFonts w:ascii="Constantia" w:hAnsi="Constantia"/>
+              </w:rPr>
+              <w:t>11</w:t>
+            </w:r>
+            <w:r>
+              <w:rPr>
+                <w:rFonts w:ascii="Constantia" w:hAnsi="Constantia"/>
+              </w:rPr>
+              <w:t xml:space="preserve"> yrs</w:t>
+            </w:r>
+            <w:r>
+              <w:rPr>
+                <w:rFonts w:ascii="Constantia" w:hAnsi="Constantia"/>
+              </w:rPr>
+              <w:t>, often called elementary</w:t>
+            </w:r>
+            <w:r>
+              <w:rPr>
+                <w:rFonts w:ascii="Constantia" w:hAnsi="Constantia"/>
+              </w:rPr>
+              <w:t xml:space="preserve">, compulsory, </w:t>
+            </w:r>
+            <w:r>
+              <w:rPr>
+                <w:rFonts w:ascii="Constantia" w:hAnsi="Constantia"/>
+              </w:rPr>
+              <w:t>separated into years 1-6, cannot fail</w:t>
+            </w:r>
+            <w:r>
+              <w:rPr>
+                <w:rFonts w:ascii="Constantia" w:hAnsi="Constantia"/>
+              </w:rPr>
+              <w:t>.</w:t>
+            </w:r>
+          </w:p>
+          <w:p>
+            <w:pPr>
+              <w:cnfStyle w:val="000000000000" w:firstRow="0" w:lastRow="0" w:firstColumn="0" w:lastColumn="0" w:oddVBand="0" w:evenVBand="0" w:oddHBand="0" w:evenHBand="0" w:firstRowFirstColumn="0" w:firstRowLastColumn="0" w:lastRowFirstColumn="0" w:lastRowLastColumn="0"/>
+              <w:rPr>
+                <w:rFonts w:ascii="Constantia" w:hAnsi="Constantia"/>
+              </w:rPr>
+            </w:pPr>
+          </w:p>
+          <w:p>
+            <w:pPr>
+              <w:cnfStyle w:val="000000000000" w:firstRow="0" w:lastRow="0" w:firstColumn="0" w:lastColumn="0" w:oddVBand="0" w:evenVBand="0" w:oddHBand="0" w:evenHBand="0" w:firstRowFirstColumn="0" w:firstRowLastColumn="0" w:lastRowFirstColumn="0" w:lastRowLastColumn="0"/>
+              <w:rPr>
+                <w:rFonts w:ascii="Constantia" w:hAnsi="Constantia"/>
+              </w:rPr>
+            </w:pPr>
+            <w:r>
+              <w:rPr>
+                <w:rFonts w:ascii="Constantia" w:hAnsi="Constantia"/>
+              </w:rPr>
+              <w:t>Secondary:</w:t>
+            </w:r>
+            <w:r>
+              <w:rPr>
+                <w:rFonts w:ascii="Constantia" w:hAnsi="Constantia"/>
+              </w:rPr>
+              <w:t xml:space="preserve"> 12-</w:t>
+            </w:r>
+            <w:r>
+              <w:rPr>
+                <w:rFonts w:ascii="Constantia" w:hAnsi="Constantia"/>
+              </w:rPr>
+              <w:t>17 yrs, often called advanced</w:t>
+            </w:r>
+            <w:r>
+              <w:rPr>
+                <w:rFonts w:ascii="Constantia" w:hAnsi="Constantia"/>
+              </w:rPr>
+              <w:t>, compulsory,</w:t>
+            </w:r>
+            <w:r>
+              <w:rPr>
+                <w:rFonts w:ascii="Constantia" w:hAnsi="Constantia"/>
+              </w:rPr>
+              <w:t xml:space="preserve"> publicly funded,</w:t>
+            </w:r>
+            <w:r>
+              <w:rPr>
+                <w:rFonts w:ascii="Constantia" w:hAnsi="Constantia"/>
+              </w:rPr>
+              <w:t xml:space="preserve"> years 1-6</w:t>
+            </w:r>
+            <w:r>
+              <w:rPr>
+                <w:rFonts w:ascii="Constantia" w:hAnsi="Constantia"/>
+              </w:rPr>
+              <w:t>, can fail, if still in system at age 20, moved into adult education system</w:t>
+            </w:r>
+            <w:r>
+              <w:rPr>
+                <w:rFonts w:ascii="Constantia" w:hAnsi="Constantia"/>
+              </w:rPr>
+              <w:t>.</w:t>
+            </w:r>
+          </w:p>
+          <w:p>
+            <w:pPr>
+              <w:cnfStyle w:val="000000000000" w:firstRow="0" w:lastRow="0" w:firstColumn="0" w:lastColumn="0" w:oddVBand="0" w:evenVBand="0" w:oddHBand="0" w:evenHBand="0" w:firstRowFirstColumn="0" w:firstRowLastColumn="0" w:lastRowFirstColumn="0" w:lastRowLastColumn="0"/>
+              <w:rPr>
+                <w:rFonts w:ascii="Constantia" w:hAnsi="Constantia"/>
+              </w:rPr>
+            </w:pPr>
+          </w:p>
+          <w:p>
+            <w:pPr>
+              <w:cnfStyle w:val="000000000000" w:firstRow="0" w:lastRow="0" w:firstColumn="0" w:lastColumn="0" w:oddVBand="0" w:evenVBand="0" w:oddHBand="0" w:evenHBand="0" w:firstRowFirstColumn="0" w:firstRowLastColumn="0" w:lastRowFirstColumn="0" w:lastRowLastColumn="0"/>
+              <w:rPr>
+                <w:rFonts w:ascii="Constantia" w:hAnsi="Constantia"/>
+              </w:rPr>
+            </w:pPr>
+            <w:r>
+              <w:rPr>
+                <w:rFonts w:ascii="Constantia" w:hAnsi="Constantia"/>
+              </w:rPr>
+              <w:t>Tertiary:</w:t>
+            </w:r>
+            <w:r>
+              <w:rPr>
+                <w:rFonts w:ascii="Constantia" w:hAnsi="Constantia"/>
+              </w:rPr>
+              <w:t xml:space="preserve"> any age, </w:t>
+            </w:r>
+            <w:r>
+              <w:rPr>
+                <w:rFonts w:ascii="Constantia" w:hAnsi="Constantia"/>
+              </w:rPr>
+              <w:t>separated into university for more theoretical degrees and college for more practical degrees</w:t>
+            </w:r>
+            <w:r>
+              <w:rPr>
+                <w:rFonts w:ascii="Constantia" w:hAnsi="Constantia"/>
+              </w:rPr>
+              <w:t>, non-compulsory</w:t>
+            </w:r>
+            <w:r>
+              <w:rPr>
+                <w:rFonts w:ascii="Constantia" w:hAnsi="Constantia"/>
+              </w:rPr>
+              <w:t xml:space="preserve">, publicly funded, </w:t>
+            </w:r>
+            <w:r>
+              <w:rPr>
+                <w:rFonts w:ascii="Constantia" w:hAnsi="Constantia"/>
+              </w:rPr>
+              <w:t>1-7</w:t>
+            </w:r>
+            <w:r>
+              <w:rPr>
+                <w:rFonts w:ascii="Constantia" w:hAnsi="Constantia"/>
+              </w:rPr>
+              <w:t xml:space="preserve"> yr programs offered</w:t>
+            </w:r>
+            <w:r>
+              <w:rPr>
+                <w:rFonts w:ascii="Constantia" w:hAnsi="Constantia"/>
+              </w:rPr>
+              <w:t>, can fail</w:t>
+            </w:r>
+            <w:r>
+              <w:rPr>
+                <w:rFonts w:ascii="Constantia" w:hAnsi="Constantia"/>
+              </w:rPr>
+              <w:t>.</w:t>
+            </w:r>
+          </w:p>
+          <w:p>
+            <w:pPr>
+              <w:cnfStyle w:val="000000000000" w:firstRow="0" w:lastRow="0" w:firstColumn="0" w:lastColumn="0" w:oddVBand="0" w:evenVBand="0" w:oddHBand="0" w:evenHBand="0" w:firstRowFirstColumn="0" w:firstRowLastColumn="0" w:lastRowFirstColumn="0" w:lastRowLastColumn="0"/>
+              <w:rPr>
+                <w:rFonts w:ascii="Constantia" w:hAnsi="Constantia"/>
+              </w:rPr>
+            </w:pPr>
+          </w:p>
+          <w:p>
+            <w:pPr>
+              <w:cnfStyle w:val="000000000000" w:firstRow="0" w:lastRow="0" w:firstColumn="0" w:lastColumn="0" w:oddVBand="0" w:evenVBand="0" w:oddHBand="0" w:evenHBand="0" w:firstRowFirstColumn="0" w:firstRowLastColumn="0" w:lastRowFirstColumn="0" w:lastRowLastColumn="0"/>
+              <w:rPr>
+                <w:rFonts w:ascii="Constantia" w:hAnsi="Constantia"/>
+              </w:rPr>
+            </w:pPr>
+            <w:r>
+              <w:rPr>
+                <w:rFonts w:ascii="Constantia" w:hAnsi="Constantia"/>
+              </w:rPr>
+              <w:t>(ages indicated in the year they turn that age, not when they turn that age)</w:t>
+            </w:r>
+            <w:r>
+              <w:rPr>
+                <w:rFonts w:ascii="Constantia" w:hAnsi="Constantia"/>
+              </w:rPr>
+              <w:t>.</w:t>
+            </w:r>
+          </w:p>
+        </w:tc>
+      </w:tr>
+      <w:tr>
+        <w:tc>
+          <w:tcPr>
+            <w:cnfStyle w:val="001000000000" w:firstRow="0" w:lastRow="0" w:firstColumn="1" w:lastColumn="0" w:oddVBand="0" w:evenVBand="0" w:oddHBand="0" w:evenHBand="0" w:firstRowFirstColumn="0" w:firstRowLastColumn="0" w:lastRowFirstColumn="0" w:lastRowLastColumn="0"/>
+            <w:tcW w:w="3005" w:type="dxa"/>
+          </w:tcPr>
+          <w:p>
+            <w:pPr>
+              <w:rPr>
+                <w:rFonts w:ascii="Constantia" w:hAnsi="Constantia"/>
+              </w:rPr>
+            </w:pPr>
+            <w:r>
+              <w:rPr>
+                <w:rFonts w:ascii="Constantia" w:hAnsi="Constantia"/>
+              </w:rPr>
+              <w:t>Standard Grading</w:t>
+            </w:r>
+          </w:p>
+        </w:tc>
+        <w:tc>
+          <w:tcPr>
+            <w:tcW w:w="3005" w:type="dxa"/>
+          </w:tcPr>
+          <w:p>
+            <w:pPr>
+              <w:cnfStyle w:val="000000000000" w:firstRow="0" w:lastRow="0" w:firstColumn="0" w:lastColumn="0" w:oddVBand="0" w:evenVBand="0" w:oddHBand="0" w:evenHBand="0" w:firstRowFirstColumn="0" w:firstRowLastColumn="0" w:lastRowFirstColumn="0" w:lastRowLastColumn="0"/>
+              <w:rPr>
+                <w:rFonts w:ascii="Constantia" w:hAnsi="Constantia"/>
+              </w:rPr>
+            </w:pPr>
+            <w:r>
+              <w:rPr>
+                <w:rFonts w:ascii="Constantia" w:hAnsi="Constantia"/>
+              </w:rPr>
+              <w:t xml:space="preserve">50% </w:t>
+            </w:r>
+            <w:r>
+              <w:rPr>
+                <w:rFonts w:ascii="Constantia" w:hAnsi="Constantia"/>
+              </w:rPr>
+              <w:t xml:space="preserve">pass </w:t>
+            </w:r>
+            <w:r>
+              <w:rPr>
+                <w:rFonts w:ascii="Constantia" w:hAnsi="Constantia"/>
+              </w:rPr>
+              <w:t>mark</w:t>
+            </w:r>
+          </w:p>
+        </w:tc>
+        <w:tc>
+          <w:tcPr>
+            <w:tcW w:w="3006" w:type="dxa"/>
+          </w:tcPr>
+          <w:p>
+            <w:pPr>
+              <w:cnfStyle w:val="000000000000" w:firstRow="0" w:lastRow="0" w:firstColumn="0" w:lastColumn="0" w:oddVBand="0" w:evenVBand="0" w:oddHBand="0" w:evenHBand="0" w:firstRowFirstColumn="0" w:firstRowLastColumn="0" w:lastRowFirstColumn="0" w:lastRowLastColumn="0"/>
+              <w:rPr>
+                <w:rFonts w:ascii="Constantia" w:hAnsi="Constantia"/>
+              </w:rPr>
+            </w:pPr>
+            <w:r>
+              <w:rPr>
+                <w:rFonts w:ascii="Constantia" w:hAnsi="Constantia"/>
+              </w:rPr>
+              <w:t>Applies for primary, secondary, and most tertiary degrees</w:t>
+            </w:r>
+            <w:r>
+              <w:rPr>
+                <w:rFonts w:ascii="Constantia" w:hAnsi="Constantia"/>
+              </w:rPr>
+              <w:t>.</w:t>
+            </w:r>
+            <w:r>
+              <w:rPr>
+                <w:rFonts w:ascii="Constantia" w:hAnsi="Constantia"/>
+              </w:rPr>
+              <w:br/>
+            </w:r>
+          </w:p>
+          <w:p>
+            <w:pPr>
+              <w:cnfStyle w:val="000000000000" w:firstRow="0" w:lastRow="0" w:firstColumn="0" w:lastColumn="0" w:oddVBand="0" w:evenVBand="0" w:oddHBand="0" w:evenHBand="0" w:firstRowFirstColumn="0" w:firstRowLastColumn="0" w:lastRowFirstColumn="0" w:lastRowLastColumn="0"/>
+              <w:rPr>
+                <w:rFonts w:ascii="Constantia" w:hAnsi="Constantia"/>
+              </w:rPr>
+            </w:pPr>
+            <w:r>
+              <w:rPr>
+                <w:rFonts w:ascii="Constantia" w:hAnsi="Constantia"/>
+              </w:rPr>
+              <w:t xml:space="preserve">A+-level: 100%+, also known as </w:t>
+            </w:r>
+            <w:r>
+              <w:rPr>
+                <w:rFonts w:ascii="Constantia" w:hAnsi="Constantia"/>
+              </w:rPr>
+              <w:t>P</w:t>
+            </w:r>
+            <w:r>
+              <w:rPr>
+                <w:rFonts w:ascii="Constantia" w:hAnsi="Constantia"/>
+              </w:rPr>
+              <w:t>.</w:t>
+            </w:r>
+            <w:r>
+              <w:rPr>
+                <w:rFonts w:ascii="Constantia" w:hAnsi="Constantia"/>
+              </w:rPr>
+              <w:br/>
+              <w:t>A-level:</w:t>
+            </w:r>
+            <w:r>
+              <w:rPr>
+                <w:rFonts w:ascii="Constantia" w:hAnsi="Constantia"/>
+              </w:rPr>
+              <w:t xml:space="preserve"> 90-99%</w:t>
+            </w:r>
+          </w:p>
+          <w:p>
+            <w:pPr>
+              <w:cnfStyle w:val="000000000000" w:firstRow="0" w:lastRow="0" w:firstColumn="0" w:lastColumn="0" w:oddVBand="0" w:evenVBand="0" w:oddHBand="0" w:evenHBand="0" w:firstRowFirstColumn="0" w:firstRowLastColumn="0" w:lastRowFirstColumn="0" w:lastRowLastColumn="0"/>
+              <w:rPr>
+                <w:rFonts w:ascii="Constantia" w:hAnsi="Constantia"/>
+              </w:rPr>
+            </w:pPr>
+            <w:r>
+              <w:rPr>
+                <w:rFonts w:ascii="Constantia" w:hAnsi="Constantia"/>
+              </w:rPr>
+              <w:t>B-level:</w:t>
+            </w:r>
+            <w:r>
+              <w:rPr>
+                <w:rFonts w:ascii="Constantia" w:hAnsi="Constantia"/>
+              </w:rPr>
+              <w:t xml:space="preserve"> 80-</w:t>
+            </w:r>
+            <w:r>
+              <w:rPr>
+                <w:rFonts w:ascii="Constantia" w:hAnsi="Constantia"/>
+              </w:rPr>
+              <w:t>89%</w:t>
+            </w:r>
+          </w:p>
+          <w:p>
+            <w:pPr>
+              <w:cnfStyle w:val="000000000000" w:firstRow="0" w:lastRow="0" w:firstColumn="0" w:lastColumn="0" w:oddVBand="0" w:evenVBand="0" w:oddHBand="0" w:evenHBand="0" w:firstRowFirstColumn="0" w:firstRowLastColumn="0" w:lastRowFirstColumn="0" w:lastRowLastColumn="0"/>
+              <w:rPr>
+                <w:rFonts w:ascii="Constantia" w:hAnsi="Constantia"/>
+              </w:rPr>
+            </w:pPr>
+            <w:r>
+              <w:rPr>
+                <w:rFonts w:ascii="Constantia" w:hAnsi="Constantia"/>
+              </w:rPr>
+              <w:lastRenderedPageBreak/>
+              <w:t>C-level:</w:t>
+            </w:r>
+            <w:r>
+              <w:rPr>
+                <w:rFonts w:ascii="Constantia" w:hAnsi="Constantia"/>
+              </w:rPr>
+              <w:t xml:space="preserve"> 70-79%</w:t>
+            </w:r>
+          </w:p>
+          <w:p>
+            <w:pPr>
+              <w:cnfStyle w:val="000000000000" w:firstRow="0" w:lastRow="0" w:firstColumn="0" w:lastColumn="0" w:oddVBand="0" w:evenVBand="0" w:oddHBand="0" w:evenHBand="0" w:firstRowFirstColumn="0" w:firstRowLastColumn="0" w:lastRowFirstColumn="0" w:lastRowLastColumn="0"/>
+              <w:rPr>
+                <w:rFonts w:ascii="Constantia" w:hAnsi="Constantia"/>
+              </w:rPr>
+            </w:pPr>
+            <w:r>
+              <w:rPr>
+                <w:rFonts w:ascii="Constantia" w:hAnsi="Constantia"/>
+              </w:rPr>
+              <w:t>D</w:t>
+            </w:r>
+            <w:r>
+              <w:rPr>
+                <w:rFonts w:ascii="Constantia" w:hAnsi="Constantia"/>
+              </w:rPr>
+              <w:t>-level:</w:t>
+            </w:r>
+            <w:r>
+              <w:rPr>
+                <w:rFonts w:ascii="Constantia" w:hAnsi="Constantia"/>
+              </w:rPr>
+              <w:t xml:space="preserve"> 60-69%</w:t>
+            </w:r>
+          </w:p>
+          <w:p>
+            <w:pPr>
+              <w:cnfStyle w:val="000000000000" w:firstRow="0" w:lastRow="0" w:firstColumn="0" w:lastColumn="0" w:oddVBand="0" w:evenVBand="0" w:oddHBand="0" w:evenHBand="0" w:firstRowFirstColumn="0" w:firstRowLastColumn="0" w:lastRowFirstColumn="0" w:lastRowLastColumn="0"/>
+              <w:rPr>
+                <w:rFonts w:ascii="Constantia" w:hAnsi="Constantia"/>
+              </w:rPr>
+            </w:pPr>
+            <w:r>
+              <w:rPr>
+                <w:rFonts w:ascii="Constantia" w:hAnsi="Constantia"/>
+              </w:rPr>
+              <w:t>E-level:</w:t>
+            </w:r>
+            <w:r>
+              <w:rPr>
+                <w:rFonts w:ascii="Constantia" w:hAnsi="Constantia"/>
+              </w:rPr>
+              <w:t xml:space="preserve"> </w:t>
+            </w:r>
+            <w:r>
+              <w:rPr>
+                <w:rFonts w:ascii="Constantia" w:hAnsi="Constantia"/>
+              </w:rPr>
+              <w:t>50-59%</w:t>
+            </w:r>
+          </w:p>
+          <w:p>
+            <w:pPr>
+              <w:cnfStyle w:val="000000000000" w:firstRow="0" w:lastRow="0" w:firstColumn="0" w:lastColumn="0" w:oddVBand="0" w:evenVBand="0" w:oddHBand="0" w:evenHBand="0" w:firstRowFirstColumn="0" w:firstRowLastColumn="0" w:lastRowFirstColumn="0" w:lastRowLastColumn="0"/>
+              <w:rPr>
+                <w:rFonts w:ascii="Constantia" w:hAnsi="Constantia"/>
+              </w:rPr>
+            </w:pPr>
+            <w:r>
+              <w:rPr>
+                <w:rFonts w:ascii="Constantia" w:hAnsi="Constantia"/>
+              </w:rPr>
+              <w:t xml:space="preserve">F-level: </w:t>
+            </w:r>
+            <w:r>
+              <w:rPr>
+                <w:rFonts w:ascii="Constantia" w:hAnsi="Constantia"/>
+              </w:rPr>
+              <w:t>0-</w:t>
+            </w:r>
+            <w:r>
+              <w:rPr>
+                <w:rFonts w:ascii="Constantia" w:hAnsi="Constantia"/>
+              </w:rPr>
+              <w:t>49</w:t>
+            </w:r>
+            <w:r>
+              <w:rPr>
+                <w:rFonts w:ascii="Constantia" w:hAnsi="Constantia"/>
+              </w:rPr>
+              <w:t xml:space="preserve">%, failing grade, </w:t>
+            </w:r>
+            <w:r>
+              <w:rPr>
+                <w:rFonts w:ascii="Constantia" w:hAnsi="Constantia"/>
+              </w:rPr>
+              <w:t>alternately known as R</w:t>
+            </w:r>
+            <w:r>
+              <w:rPr>
+                <w:rFonts w:ascii="Constantia" w:hAnsi="Constantia"/>
+              </w:rPr>
+              <w:t>.</w:t>
+            </w:r>
           </w:p>
         </w:tc>
       </w:tr>
@@ -693,6 +1767,7 @@
                 <w:rFonts w:ascii="Constantia" w:hAnsi="Constantia"/>
                 <w:u w:val="single"/>
               </w:rPr>
+              <w:lastRenderedPageBreak/>
               <w:t>Healthcare</w:t>
             </w:r>
           </w:p>
@@ -1237,20 +2312,279 @@
               <w:rPr>
                 <w:rFonts w:ascii="Constantia" w:hAnsi="Constantia"/>
               </w:rPr>
-              <w:t xml:space="preserve">Minimum wage is pinned to the evaluated living </w:t>
+              <w:t>Minimum wage is pinned to the evaluated living wage</w:t>
+            </w:r>
+            <w:r>
+              <w:rPr>
+                <w:rFonts w:ascii="Constantia" w:hAnsi="Constantia"/>
+              </w:rPr>
+              <w:t xml:space="preserve"> of the average person across the country by the ministry of labour. It is evaluated every 5 years, and between those, the minimum wage is updated according to inflation.</w:t>
+            </w:r>
+          </w:p>
+        </w:tc>
+      </w:tr>
+      <w:tr>
+        <w:tc>
+          <w:tcPr>
+            <w:cnfStyle w:val="001000000000" w:firstRow="0" w:lastRow="0" w:firstColumn="1" w:lastColumn="0" w:oddVBand="0" w:evenVBand="0" w:oddHBand="0" w:evenHBand="0" w:firstRowFirstColumn="0" w:firstRowLastColumn="0" w:lastRowFirstColumn="0" w:lastRowLastColumn="0"/>
+            <w:tcW w:w="3005" w:type="dxa"/>
+          </w:tcPr>
+          <w:p>
+            <w:pPr>
+              <w:rPr>
+                <w:rFonts w:ascii="Constantia" w:hAnsi="Constantia"/>
+              </w:rPr>
+            </w:pPr>
+            <w:r>
+              <w:rPr>
+                <w:rFonts w:ascii="Constantia" w:hAnsi="Constantia"/>
+              </w:rPr>
+              <w:t>Overtime Pay</w:t>
+            </w:r>
+          </w:p>
+        </w:tc>
+        <w:tc>
+          <w:tcPr>
+            <w:tcW w:w="3005" w:type="dxa"/>
+          </w:tcPr>
+          <w:p>
+            <w:pPr>
+              <w:cnfStyle w:val="000000000000" w:firstRow="0" w:lastRow="0" w:firstColumn="0" w:lastColumn="0" w:oddVBand="0" w:evenVBand="0" w:oddHBand="0" w:evenHBand="0" w:firstRowFirstColumn="0" w:firstRowLastColumn="0" w:lastRowFirstColumn="0" w:lastRowLastColumn="0"/>
+              <w:rPr>
+                <w:rFonts w:ascii="Constantia" w:hAnsi="Constantia"/>
+              </w:rPr>
+            </w:pPr>
+            <w:r>
+              <w:rPr>
+                <w:rFonts w:ascii="Constantia" w:hAnsi="Constantia"/>
+              </w:rPr>
+              <w:t>Two-Tiered</w:t>
+            </w:r>
+          </w:p>
+        </w:tc>
+        <w:tc>
+          <w:tcPr>
+            <w:tcW w:w="3006" w:type="dxa"/>
+          </w:tcPr>
+          <w:p>
+            <w:pPr>
+              <w:cnfStyle w:val="000000000000" w:firstRow="0" w:lastRow="0" w:firstColumn="0" w:lastColumn="0" w:oddVBand="0" w:evenVBand="0" w:oddHBand="0" w:evenHBand="0" w:firstRowFirstColumn="0" w:firstRowLastColumn="0" w:lastRowFirstColumn="0" w:lastRowLastColumn="0"/>
+              <w:rPr>
+                <w:rFonts w:ascii="Constantia" w:hAnsi="Constantia"/>
+              </w:rPr>
+            </w:pPr>
+            <w:r>
+              <w:rPr>
+                <w:rFonts w:ascii="Constantia" w:hAnsi="Constantia"/>
+              </w:rPr>
+              <w:t>Standard</w:t>
+            </w:r>
+            <w:r>
+              <w:rPr>
+                <w:rFonts w:ascii="Constantia" w:hAnsi="Constantia"/>
+              </w:rPr>
+              <w:t>: 32-</w:t>
+            </w:r>
+            <w:r>
+              <w:rPr>
+                <w:rFonts w:ascii="Constantia" w:hAnsi="Constantia"/>
+              </w:rPr>
+              <w:t>40 hrs (1.5x)</w:t>
+            </w:r>
+          </w:p>
+          <w:p>
+            <w:pPr>
+              <w:cnfStyle w:val="000000000000" w:firstRow="0" w:lastRow="0" w:firstColumn="0" w:lastColumn="0" w:oddVBand="0" w:evenVBand="0" w:oddHBand="0" w:evenHBand="0" w:firstRowFirstColumn="0" w:firstRowLastColumn="0" w:lastRowFirstColumn="0" w:lastRowLastColumn="0"/>
+              <w:rPr>
+                <w:rFonts w:ascii="Constantia" w:hAnsi="Constantia"/>
+              </w:rPr>
+            </w:pPr>
+            <w:r>
+              <w:rPr>
+                <w:rFonts w:ascii="Constantia" w:hAnsi="Constantia"/>
+              </w:rPr>
+              <w:t>Extended:</w:t>
+            </w:r>
+            <w:r>
+              <w:rPr>
+                <w:rFonts w:ascii="Constantia" w:hAnsi="Constantia"/>
+              </w:rPr>
+              <w:t xml:space="preserve"> 40+ hrs (2x)</w:t>
+            </w:r>
+          </w:p>
+        </w:tc>
+      </w:tr>
+      <w:tr>
+        <w:tc>
+          <w:tcPr>
+            <w:cnfStyle w:val="001000000000" w:firstRow="0" w:lastRow="0" w:firstColumn="1" w:lastColumn="0" w:oddVBand="0" w:evenVBand="0" w:oddHBand="0" w:evenHBand="0" w:firstRowFirstColumn="0" w:firstRowLastColumn="0" w:lastRowFirstColumn="0" w:lastRowLastColumn="0"/>
+            <w:tcW w:w="3005" w:type="dxa"/>
+          </w:tcPr>
+          <w:p>
+            <w:pPr>
+              <w:rPr>
+                <w:rFonts w:ascii="Constantia" w:hAnsi="Constantia"/>
+              </w:rPr>
+            </w:pPr>
+            <w:r>
+              <w:rPr>
+                <w:rFonts w:ascii="Constantia" w:hAnsi="Constantia"/>
+              </w:rPr>
+              <w:t>Parental Leave</w:t>
+            </w:r>
+          </w:p>
+        </w:tc>
+        <w:tc>
+          <w:tcPr>
+            <w:tcW w:w="3005" w:type="dxa"/>
+          </w:tcPr>
+          <w:p>
+            <w:pPr>
+              <w:cnfStyle w:val="000000000000" w:firstRow="0" w:lastRow="0" w:firstColumn="0" w:lastColumn="0" w:oddVBand="0" w:evenVBand="0" w:oddHBand="0" w:evenHBand="0" w:firstRowFirstColumn="0" w:firstRowLastColumn="0" w:lastRowFirstColumn="0" w:lastRowLastColumn="0"/>
+              <w:rPr>
+                <w:rFonts w:ascii="Constantia" w:hAnsi="Constantia"/>
+              </w:rPr>
+            </w:pPr>
+            <w:r>
+              <w:rPr>
+                <w:rFonts w:ascii="Constantia" w:hAnsi="Constantia"/>
+              </w:rPr>
+              <w:t>2 Years</w:t>
+            </w:r>
+          </w:p>
+        </w:tc>
+        <w:tc>
+          <w:tcPr>
+            <w:tcW w:w="3006" w:type="dxa"/>
+          </w:tcPr>
+          <w:p>
+            <w:pPr>
+              <w:cnfStyle w:val="000000000000" w:firstRow="0" w:lastRow="0" w:firstColumn="0" w:lastColumn="0" w:oddVBand="0" w:evenVBand="0" w:oddHBand="0" w:evenHBand="0" w:firstRowFirstColumn="0" w:firstRowLastColumn="0" w:lastRowFirstColumn="0" w:lastRowLastColumn="0"/>
+              <w:rPr>
+                <w:rFonts w:ascii="Constantia" w:hAnsi="Constantia"/>
+              </w:rPr>
+            </w:pPr>
+            <w:r>
+              <w:rPr>
+                <w:rFonts w:ascii="Constantia" w:hAnsi="Constantia"/>
+              </w:rPr>
+              <w:t xml:space="preserve">Maternal Leave: </w:t>
+            </w:r>
+            <w:r>
+              <w:rPr>
+                <w:rFonts w:ascii="Constantia" w:hAnsi="Constantia"/>
+              </w:rPr>
+              <w:t>3 months prior to due date, 2 years after birth paid</w:t>
+            </w:r>
+          </w:p>
+          <w:p>
+            <w:pPr>
+              <w:cnfStyle w:val="000000000000" w:firstRow="0" w:lastRow="0" w:firstColumn="0" w:lastColumn="0" w:oddVBand="0" w:evenVBand="0" w:oddHBand="0" w:evenHBand="0" w:firstRowFirstColumn="0" w:firstRowLastColumn="0" w:lastRowFirstColumn="0" w:lastRowLastColumn="0"/>
+              <w:rPr>
+                <w:rFonts w:ascii="Constantia" w:hAnsi="Constantia"/>
+              </w:rPr>
+            </w:pPr>
+            <w:r>
+              <w:rPr>
+                <w:rFonts w:ascii="Constantia" w:hAnsi="Constantia"/>
+              </w:rPr>
+              <w:t>Paternal Leave: 2 years after birth paid.</w:t>
+            </w:r>
+          </w:p>
+        </w:tc>
+      </w:tr>
+      <w:tr>
+        <w:tc>
+          <w:tcPr>
+            <w:cnfStyle w:val="001000000000" w:firstRow="0" w:lastRow="0" w:firstColumn="1" w:lastColumn="0" w:oddVBand="0" w:evenVBand="0" w:oddHBand="0" w:evenHBand="0" w:firstRowFirstColumn="0" w:firstRowLastColumn="0" w:lastRowFirstColumn="0" w:lastRowLastColumn="0"/>
+            <w:tcW w:w="3005" w:type="dxa"/>
+          </w:tcPr>
+          <w:p>
+            <w:pPr>
+              <w:rPr>
+                <w:rFonts w:ascii="Constantia" w:hAnsi="Constantia"/>
+              </w:rPr>
+            </w:pPr>
+            <w:r>
+              <w:rPr>
+                <w:rFonts w:ascii="Constantia" w:hAnsi="Constantia"/>
+              </w:rPr>
+              <w:t>Working Days</w:t>
+            </w:r>
+          </w:p>
+        </w:tc>
+        <w:tc>
+          <w:tcPr>
+            <w:tcW w:w="3005" w:type="dxa"/>
+          </w:tcPr>
+          <w:p>
+            <w:pPr>
+              <w:cnfStyle w:val="000000000000" w:firstRow="0" w:lastRow="0" w:firstColumn="0" w:lastColumn="0" w:oddVBand="0" w:evenVBand="0" w:oddHBand="0" w:evenHBand="0" w:firstRowFirstColumn="0" w:firstRowLastColumn="0" w:lastRowFirstColumn="0" w:lastRowLastColumn="0"/>
+              <w:rPr>
+                <w:rFonts w:ascii="Constantia" w:hAnsi="Constantia"/>
+              </w:rPr>
+            </w:pPr>
+            <w:r>
+              <w:rPr>
+                <w:rFonts w:ascii="Constantia" w:hAnsi="Constantia"/>
+              </w:rPr>
+              <w:t>4</w:t>
+            </w:r>
+            <w:r>
+              <w:rPr>
+                <w:rFonts w:ascii="Constantia" w:hAnsi="Constantia"/>
+              </w:rPr>
+              <w:t>-</w:t>
+            </w:r>
+            <w:r>
+              <w:rPr>
+                <w:rFonts w:ascii="Constantia" w:hAnsi="Constantia"/>
+              </w:rPr>
+              <w:t>Day Week</w:t>
+            </w:r>
+          </w:p>
+        </w:tc>
+        <w:tc>
+          <w:tcPr>
+            <w:tcW w:w="3006" w:type="dxa"/>
+          </w:tcPr>
+          <w:p>
+            <w:pPr>
+              <w:cnfStyle w:val="000000000000" w:firstRow="0" w:lastRow="0" w:firstColumn="0" w:lastColumn="0" w:oddVBand="0" w:evenVBand="0" w:oddHBand="0" w:evenHBand="0" w:firstRowFirstColumn="0" w:firstRowLastColumn="0" w:lastRowFirstColumn="0" w:lastRowLastColumn="0"/>
+              <w:rPr>
+                <w:rFonts w:ascii="Constantia" w:hAnsi="Constantia"/>
+              </w:rPr>
+            </w:pPr>
+            <w:r>
+              <w:rPr>
+                <w:rFonts w:ascii="Constantia" w:hAnsi="Constantia"/>
+              </w:rPr>
+              <w:t xml:space="preserve">The standard working week is Monday to Thursday, unless </w:t>
+            </w:r>
+            <w:r>
+              <w:rPr>
+                <w:rFonts w:ascii="Constantia" w:hAnsi="Constantia"/>
+              </w:rPr>
+              <w:t xml:space="preserve">their religious day does not fall within one of those days, </w:t>
             </w:r>
             <w:r>
               <w:rPr>
                 <w:rFonts w:ascii="Constantia" w:hAnsi="Constantia"/>
               </w:rPr>
               <w:lastRenderedPageBreak/>
-              <w:t>wage</w:t>
-            </w:r>
-            <w:r>
-              <w:rPr>
-                <w:rFonts w:ascii="Constantia" w:hAnsi="Constantia"/>
-              </w:rPr>
-              <w:t xml:space="preserve"> of the average person across the country by the ministry of labour. It is evaluated every 5 years, and between those, the minimum wage is updated according to inflation.</w:t>
+              <w:t xml:space="preserve">in which case </w:t>
+            </w:r>
+            <w:r>
+              <w:rPr>
+                <w:rFonts w:ascii="Constantia" w:hAnsi="Constantia"/>
+              </w:rPr>
+              <w:t>that day will be replaced by Sunday</w:t>
+            </w:r>
+            <w:r>
+              <w:rPr>
+                <w:rFonts w:ascii="Constantia" w:hAnsi="Constantia"/>
+              </w:rPr>
+              <w:t>.</w:t>
             </w:r>
           </w:p>
         </w:tc>
@@ -1272,186 +2606,6 @@
                 <w:rFonts w:ascii="Constantia" w:hAnsi="Constantia"/>
               </w:rPr>
               <w:lastRenderedPageBreak/>
-              <w:t>Overtime Pay</w:t>
-            </w:r>
-          </w:p>
-        </w:tc>
-        <w:tc>
-          <w:tcPr>
-            <w:tcW w:w="3005" w:type="dxa"/>
-          </w:tcPr>
-          <w:p>
-            <w:pPr>
-              <w:cnfStyle w:val="000000000000" w:firstRow="0" w:lastRow="0" w:firstColumn="0" w:lastColumn="0" w:oddVBand="0" w:evenVBand="0" w:oddHBand="0" w:evenHBand="0" w:firstRowFirstColumn="0" w:firstRowLastColumn="0" w:lastRowFirstColumn="0" w:lastRowLastColumn="0"/>
-              <w:rPr>
-                <w:rFonts w:ascii="Constantia" w:hAnsi="Constantia"/>
-              </w:rPr>
-            </w:pPr>
-            <w:r>
-              <w:rPr>
-                <w:rFonts w:ascii="Constantia" w:hAnsi="Constantia"/>
-              </w:rPr>
-              <w:t>Two-Tiered</w:t>
-            </w:r>
-          </w:p>
-        </w:tc>
-        <w:tc>
-          <w:tcPr>
-            <w:tcW w:w="3006" w:type="dxa"/>
-          </w:tcPr>
-          <w:p>
-            <w:pPr>
-              <w:cnfStyle w:val="000000000000" w:firstRow="0" w:lastRow="0" w:firstColumn="0" w:lastColumn="0" w:oddVBand="0" w:evenVBand="0" w:oddHBand="0" w:evenHBand="0" w:firstRowFirstColumn="0" w:firstRowLastColumn="0" w:lastRowFirstColumn="0" w:lastRowLastColumn="0"/>
-              <w:rPr>
-                <w:rFonts w:ascii="Constantia" w:hAnsi="Constantia"/>
-              </w:rPr>
-            </w:pPr>
-            <w:r>
-              <w:rPr>
-                <w:rFonts w:ascii="Constantia" w:hAnsi="Constantia"/>
-              </w:rPr>
-              <w:t>Standard</w:t>
-            </w:r>
-            <w:r>
-              <w:rPr>
-                <w:rFonts w:ascii="Constantia" w:hAnsi="Constantia"/>
-              </w:rPr>
-              <w:t>: 32-</w:t>
-            </w:r>
-            <w:r>
-              <w:rPr>
-                <w:rFonts w:ascii="Constantia" w:hAnsi="Constantia"/>
-              </w:rPr>
-              <w:t>40 hrs (1.5x)</w:t>
-            </w:r>
-          </w:p>
-          <w:p>
-            <w:pPr>
-              <w:cnfStyle w:val="000000000000" w:firstRow="0" w:lastRow="0" w:firstColumn="0" w:lastColumn="0" w:oddVBand="0" w:evenVBand="0" w:oddHBand="0" w:evenHBand="0" w:firstRowFirstColumn="0" w:firstRowLastColumn="0" w:lastRowFirstColumn="0" w:lastRowLastColumn="0"/>
-              <w:rPr>
-                <w:rFonts w:ascii="Constantia" w:hAnsi="Constantia"/>
-              </w:rPr>
-            </w:pPr>
-            <w:r>
-              <w:rPr>
-                <w:rFonts w:ascii="Constantia" w:hAnsi="Constantia"/>
-              </w:rPr>
-              <w:t>Extended:</w:t>
-            </w:r>
-            <w:r>
-              <w:rPr>
-                <w:rFonts w:ascii="Constantia" w:hAnsi="Constantia"/>
-              </w:rPr>
-              <w:t xml:space="preserve"> 40+ hrs (2x)</w:t>
-            </w:r>
-          </w:p>
-        </w:tc>
-      </w:tr>
-      <w:tr>
-        <w:tc>
-          <w:tcPr>
-            <w:cnfStyle w:val="001000000000" w:firstRow="0" w:lastRow="0" w:firstColumn="1" w:lastColumn="0" w:oddVBand="0" w:evenVBand="0" w:oddHBand="0" w:evenHBand="0" w:firstRowFirstColumn="0" w:firstRowLastColumn="0" w:lastRowFirstColumn="0" w:lastRowLastColumn="0"/>
-            <w:tcW w:w="3005" w:type="dxa"/>
-          </w:tcPr>
-          <w:p>
-            <w:pPr>
-              <w:rPr>
-                <w:rFonts w:ascii="Constantia" w:hAnsi="Constantia"/>
-              </w:rPr>
-            </w:pPr>
-            <w:r>
-              <w:rPr>
-                <w:rFonts w:ascii="Constantia" w:hAnsi="Constantia"/>
-              </w:rPr>
-              <w:t>Working Days</w:t>
-            </w:r>
-          </w:p>
-        </w:tc>
-        <w:tc>
-          <w:tcPr>
-            <w:tcW w:w="3005" w:type="dxa"/>
-          </w:tcPr>
-          <w:p>
-            <w:pPr>
-              <w:cnfStyle w:val="000000000000" w:firstRow="0" w:lastRow="0" w:firstColumn="0" w:lastColumn="0" w:oddVBand="0" w:evenVBand="0" w:oddHBand="0" w:evenHBand="0" w:firstRowFirstColumn="0" w:firstRowLastColumn="0" w:lastRowFirstColumn="0" w:lastRowLastColumn="0"/>
-              <w:rPr>
-                <w:rFonts w:ascii="Constantia" w:hAnsi="Constantia"/>
-              </w:rPr>
-            </w:pPr>
-            <w:r>
-              <w:rPr>
-                <w:rFonts w:ascii="Constantia" w:hAnsi="Constantia"/>
-              </w:rPr>
-              <w:t>4</w:t>
-            </w:r>
-            <w:r>
-              <w:rPr>
-                <w:rFonts w:ascii="Constantia" w:hAnsi="Constantia"/>
-              </w:rPr>
-              <w:t>-</w:t>
-            </w:r>
-            <w:r>
-              <w:rPr>
-                <w:rFonts w:ascii="Constantia" w:hAnsi="Constantia"/>
-              </w:rPr>
-              <w:t>Day Week</w:t>
-            </w:r>
-          </w:p>
-        </w:tc>
-        <w:tc>
-          <w:tcPr>
-            <w:tcW w:w="3006" w:type="dxa"/>
-          </w:tcPr>
-          <w:p>
-            <w:pPr>
-              <w:cnfStyle w:val="000000000000" w:firstRow="0" w:lastRow="0" w:firstColumn="0" w:lastColumn="0" w:oddVBand="0" w:evenVBand="0" w:oddHBand="0" w:evenHBand="0" w:firstRowFirstColumn="0" w:firstRowLastColumn="0" w:lastRowFirstColumn="0" w:lastRowLastColumn="0"/>
-              <w:rPr>
-                <w:rFonts w:ascii="Constantia" w:hAnsi="Constantia"/>
-              </w:rPr>
-            </w:pPr>
-            <w:r>
-              <w:rPr>
-                <w:rFonts w:ascii="Constantia" w:hAnsi="Constantia"/>
-              </w:rPr>
-              <w:t xml:space="preserve">The standard working week is Monday to Thursday, unless </w:t>
-            </w:r>
-            <w:r>
-              <w:rPr>
-                <w:rFonts w:ascii="Constantia" w:hAnsi="Constantia"/>
-              </w:rPr>
-              <w:t xml:space="preserve">their religious day does not fall within one of those days, in which case </w:t>
-            </w:r>
-            <w:r>
-              <w:rPr>
-                <w:rFonts w:ascii="Constantia" w:hAnsi="Constantia"/>
-              </w:rPr>
-              <w:t>that day will be replaced by Sunday</w:t>
-            </w:r>
-            <w:r>
-              <w:rPr>
-                <w:rFonts w:ascii="Constantia" w:hAnsi="Constantia"/>
-              </w:rPr>
-              <w:t>.</w:t>
-            </w:r>
-          </w:p>
-        </w:tc>
-      </w:tr>
-      <w:tr>
-        <w:tc>
-          <w:tcPr>
-            <w:cnfStyle w:val="001000000000" w:firstRow="0" w:lastRow="0" w:firstColumn="1" w:lastColumn="0" w:oddVBand="0" w:evenVBand="0" w:oddHBand="0" w:evenHBand="0" w:firstRowFirstColumn="0" w:firstRowLastColumn="0" w:lastRowFirstColumn="0" w:lastRowLastColumn="0"/>
-            <w:tcW w:w="3005" w:type="dxa"/>
-          </w:tcPr>
-          <w:p>
-            <w:pPr>
-              <w:rPr>
-                <w:rFonts w:ascii="Constantia" w:hAnsi="Constantia"/>
-              </w:rPr>
-            </w:pPr>
-            <w:r>
-              <w:rPr>
-                <w:rFonts w:ascii="Constantia" w:hAnsi="Constantia"/>
-              </w:rPr>
               <w:t>Working Hours</w:t>
             </w:r>
           </w:p>
@@ -2215,14 +3369,265 @@
               <w:rPr>
                 <w:rFonts w:ascii="Constantia" w:hAnsi="Constantia"/>
               </w:rPr>
-              <w:t xml:space="preserve">by the federal government to </w:t>
+              <w:t>by the federal government to be developed by municipal governments.</w:t>
+            </w:r>
+          </w:p>
+        </w:tc>
+      </w:tr>
+      <w:tr>
+        <w:tc>
+          <w:tcPr>
+            <w:cnfStyle w:val="001000000000" w:firstRow="0" w:lastRow="0" w:firstColumn="1" w:lastColumn="0" w:oddVBand="0" w:evenVBand="0" w:oddHBand="0" w:evenHBand="0" w:firstRowFirstColumn="0" w:firstRowLastColumn="0" w:lastRowFirstColumn="0" w:lastRowLastColumn="0"/>
+            <w:tcW w:w="3005" w:type="dxa"/>
+          </w:tcPr>
+          <w:p>
+            <w:pPr>
+              <w:rPr>
+                <w:rFonts w:ascii="Constantia" w:hAnsi="Constantia"/>
+              </w:rPr>
+            </w:pPr>
+            <w:r>
+              <w:rPr>
+                <w:rFonts w:ascii="Constantia" w:hAnsi="Constantia"/>
+              </w:rPr>
+              <w:t xml:space="preserve">Environmental </w:t>
+            </w:r>
+            <w:r>
+              <w:rPr>
+                <w:rFonts w:ascii="Constantia" w:hAnsi="Constantia"/>
+              </w:rPr>
+              <w:t>Regulations</w:t>
+            </w:r>
+          </w:p>
+        </w:tc>
+        <w:tc>
+          <w:tcPr>
+            <w:tcW w:w="3005" w:type="dxa"/>
+          </w:tcPr>
+          <w:p>
+            <w:pPr>
+              <w:cnfStyle w:val="000000000000" w:firstRow="0" w:lastRow="0" w:firstColumn="0" w:lastColumn="0" w:oddVBand="0" w:evenVBand="0" w:oddHBand="0" w:evenHBand="0" w:firstRowFirstColumn="0" w:firstRowLastColumn="0" w:lastRowFirstColumn="0" w:lastRowLastColumn="0"/>
+              <w:rPr>
+                <w:rFonts w:ascii="Constantia" w:hAnsi="Constantia"/>
+              </w:rPr>
+            </w:pPr>
+            <w:r>
+              <w:rPr>
+                <w:rFonts w:ascii="Constantia" w:hAnsi="Constantia"/>
+              </w:rPr>
+              <w:t>Well-Regulated</w:t>
+            </w:r>
+          </w:p>
+        </w:tc>
+        <w:tc>
+          <w:tcPr>
+            <w:tcW w:w="3006" w:type="dxa"/>
+          </w:tcPr>
+          <w:p>
+            <w:pPr>
+              <w:cnfStyle w:val="000000000000" w:firstRow="0" w:lastRow="0" w:firstColumn="0" w:lastColumn="0" w:oddVBand="0" w:evenVBand="0" w:oddHBand="0" w:evenHBand="0" w:firstRowFirstColumn="0" w:firstRowLastColumn="0" w:lastRowFirstColumn="0" w:lastRowLastColumn="0"/>
+              <w:rPr>
+                <w:rFonts w:ascii="Constantia" w:hAnsi="Constantia"/>
+              </w:rPr>
+            </w:pPr>
+            <w:r>
+              <w:rPr>
+                <w:rFonts w:ascii="Constantia" w:hAnsi="Constantia"/>
+              </w:rPr>
+              <w:t>Regulations:</w:t>
+            </w:r>
+          </w:p>
+          <w:p>
+            <w:pPr>
+              <w:cnfStyle w:val="000000000000" w:firstRow="0" w:lastRow="0" w:firstColumn="0" w:lastColumn="0" w:oddVBand="0" w:evenVBand="0" w:oddHBand="0" w:evenHBand="0" w:firstRowFirstColumn="0" w:firstRowLastColumn="0" w:lastRowFirstColumn="0" w:lastRowLastColumn="0"/>
+              <w:rPr>
+                <w:rFonts w:ascii="Constantia" w:hAnsi="Constantia"/>
+              </w:rPr>
+            </w:pPr>
+            <w:r>
+              <w:rPr>
+                <w:rFonts w:ascii="Constantia" w:hAnsi="Constantia"/>
+              </w:rPr>
+              <w:t>1.</w:t>
+            </w:r>
+            <w:r>
+              <w:rPr>
+                <w:rFonts w:ascii="Constantia" w:hAnsi="Constantia"/>
+              </w:rPr>
+              <w:t xml:space="preserve"> l</w:t>
+            </w:r>
+            <w:r>
+              <w:rPr>
+                <w:rFonts w:ascii="Constantia" w:hAnsi="Constantia"/>
+              </w:rPr>
+              <w:t>ow MPG</w:t>
+            </w:r>
+            <w:r>
+              <w:rPr>
+                <w:rFonts w:ascii="Constantia" w:hAnsi="Constantia"/>
+              </w:rPr>
+              <w:t xml:space="preserve"> v</w:t>
+            </w:r>
+            <w:r>
+              <w:rPr>
+                <w:rFonts w:ascii="Constantia" w:hAnsi="Constantia"/>
+              </w:rPr>
+              <w:t xml:space="preserve">ehicles </w:t>
+            </w:r>
+            <w:r>
+              <w:rPr>
+                <w:rFonts w:ascii="Constantia" w:hAnsi="Constantia"/>
+              </w:rPr>
+              <w:t>b</w:t>
+            </w:r>
+            <w:r>
+              <w:rPr>
+                <w:rFonts w:ascii="Constantia" w:hAnsi="Constantia"/>
+              </w:rPr>
+              <w:t>anned</w:t>
+            </w:r>
+          </w:p>
+          <w:p>
+            <w:pPr>
+              <w:cnfStyle w:val="000000000000" w:firstRow="0" w:lastRow="0" w:firstColumn="0" w:lastColumn="0" w:oddVBand="0" w:evenVBand="0" w:oddHBand="0" w:evenHBand="0" w:firstRowFirstColumn="0" w:firstRowLastColumn="0" w:lastRowFirstColumn="0" w:lastRowLastColumn="0"/>
+              <w:rPr>
+                <w:rFonts w:ascii="Constantia" w:hAnsi="Constantia"/>
+              </w:rPr>
+            </w:pPr>
+            <w:r>
+              <w:rPr>
+                <w:rFonts w:ascii="Constantia" w:hAnsi="Constantia"/>
+              </w:rPr>
+              <w:t>2. hybrid and electric vehicles encouraged and partially funded</w:t>
+            </w:r>
+          </w:p>
+          <w:p>
+            <w:pPr>
+              <w:cnfStyle w:val="000000000000" w:firstRow="0" w:lastRow="0" w:firstColumn="0" w:lastColumn="0" w:oddVBand="0" w:evenVBand="0" w:oddHBand="0" w:evenHBand="0" w:firstRowFirstColumn="0" w:firstRowLastColumn="0" w:lastRowFirstColumn="0" w:lastRowLastColumn="0"/>
+              <w:rPr>
+                <w:rFonts w:ascii="Constantia" w:hAnsi="Constantia"/>
+              </w:rPr>
+            </w:pPr>
+            <w:r>
+              <w:rPr>
+                <w:rFonts w:ascii="Constantia" w:hAnsi="Constantia"/>
+              </w:rPr>
+              <w:t>3. some municipal controls on driving access.</w:t>
+            </w:r>
+          </w:p>
+        </w:tc>
+      </w:tr>
+      <w:tr>
+        <w:tc>
+          <w:tcPr>
+            <w:cnfStyle w:val="001000000000" w:firstRow="0" w:lastRow="0" w:firstColumn="1" w:lastColumn="0" w:oddVBand="0" w:evenVBand="0" w:oddHBand="0" w:evenHBand="0" w:firstRowFirstColumn="0" w:firstRowLastColumn="0" w:lastRowFirstColumn="0" w:lastRowLastColumn="0"/>
+            <w:tcW w:w="3005" w:type="dxa"/>
+          </w:tcPr>
+          <w:p>
+            <w:pPr>
+              <w:rPr>
+                <w:rFonts w:ascii="Constantia" w:hAnsi="Constantia"/>
+                <w:u w:val="single"/>
+              </w:rPr>
+            </w:pPr>
+            <w:r>
+              <w:rPr>
+                <w:rFonts w:ascii="Constantia" w:hAnsi="Constantia"/>
+                <w:u w:val="single"/>
+              </w:rPr>
+              <w:t>Policing</w:t>
+            </w:r>
+          </w:p>
+        </w:tc>
+        <w:tc>
+          <w:tcPr>
+            <w:tcW w:w="3005" w:type="dxa"/>
+          </w:tcPr>
+          <w:p>
+            <w:pPr>
+              <w:cnfStyle w:val="000000000000" w:firstRow="0" w:lastRow="0" w:firstColumn="0" w:lastColumn="0" w:oddVBand="0" w:evenVBand="0" w:oddHBand="0" w:evenHBand="0" w:firstRowFirstColumn="0" w:firstRowLastColumn="0" w:lastRowFirstColumn="0" w:lastRowLastColumn="0"/>
+              <w:rPr>
+                <w:rFonts w:ascii="Constantia" w:hAnsi="Constantia"/>
+              </w:rPr>
+            </w:pPr>
+          </w:p>
+        </w:tc>
+        <w:tc>
+          <w:tcPr>
+            <w:tcW w:w="3006" w:type="dxa"/>
+          </w:tcPr>
+          <w:p>
+            <w:pPr>
+              <w:cnfStyle w:val="000000000000" w:firstRow="0" w:lastRow="0" w:firstColumn="0" w:lastColumn="0" w:oddVBand="0" w:evenVBand="0" w:oddHBand="0" w:evenHBand="0" w:firstRowFirstColumn="0" w:firstRowLastColumn="0" w:lastRowFirstColumn="0" w:lastRowLastColumn="0"/>
+              <w:rPr>
+                <w:rFonts w:ascii="Constantia" w:hAnsi="Constantia"/>
+              </w:rPr>
+            </w:pPr>
+          </w:p>
+        </w:tc>
+      </w:tr>
+      <w:tr>
+        <w:tc>
+          <w:tcPr>
+            <w:cnfStyle w:val="001000000000" w:firstRow="0" w:lastRow="0" w:firstColumn="1" w:lastColumn="0" w:oddVBand="0" w:evenVBand="0" w:oddHBand="0" w:evenHBand="0" w:firstRowFirstColumn="0" w:firstRowLastColumn="0" w:lastRowFirstColumn="0" w:lastRowLastColumn="0"/>
+            <w:tcW w:w="3005" w:type="dxa"/>
+          </w:tcPr>
+          <w:p>
+            <w:pPr>
+              <w:rPr>
+                <w:rFonts w:ascii="Constantia" w:hAnsi="Constantia"/>
+              </w:rPr>
+            </w:pPr>
+            <w:r>
+              <w:rPr>
+                <w:rFonts w:ascii="Constantia" w:hAnsi="Constantia"/>
+              </w:rPr>
+              <w:t>CCTV</w:t>
+            </w:r>
+          </w:p>
+        </w:tc>
+        <w:tc>
+          <w:tcPr>
+            <w:tcW w:w="3005" w:type="dxa"/>
+          </w:tcPr>
+          <w:p>
+            <w:pPr>
+              <w:cnfStyle w:val="000000000000" w:firstRow="0" w:lastRow="0" w:firstColumn="0" w:lastColumn="0" w:oddVBand="0" w:evenVBand="0" w:oddHBand="0" w:evenHBand="0" w:firstRowFirstColumn="0" w:firstRowLastColumn="0" w:lastRowFirstColumn="0" w:lastRowLastColumn="0"/>
+              <w:rPr>
+                <w:rFonts w:ascii="Constantia" w:hAnsi="Constantia"/>
+              </w:rPr>
+            </w:pPr>
+            <w:r>
+              <w:rPr>
+                <w:rFonts w:ascii="Constantia" w:hAnsi="Constantia"/>
+              </w:rPr>
+              <w:t>Extremely Limited</w:t>
+            </w:r>
+          </w:p>
+        </w:tc>
+        <w:tc>
+          <w:tcPr>
+            <w:tcW w:w="3006" w:type="dxa"/>
+          </w:tcPr>
+          <w:p>
+            <w:pPr>
+              <w:cnfStyle w:val="000000000000" w:firstRow="0" w:lastRow="0" w:firstColumn="0" w:lastColumn="0" w:oddVBand="0" w:evenVBand="0" w:oddHBand="0" w:evenHBand="0" w:firstRowFirstColumn="0" w:firstRowLastColumn="0" w:lastRowFirstColumn="0" w:lastRowLastColumn="0"/>
+              <w:rPr>
+                <w:rFonts w:ascii="Constantia" w:hAnsi="Constantia"/>
+              </w:rPr>
+            </w:pPr>
+            <w:r>
+              <w:rPr>
+                <w:rFonts w:ascii="Constantia" w:hAnsi="Constantia"/>
+              </w:rPr>
+              <w:t xml:space="preserve">Only used in important areas such as federal government and military buildings. Available for </w:t>
             </w:r>
             <w:r>
               <w:rPr>
                 <w:rFonts w:ascii="Constantia" w:hAnsi="Constantia"/>
               </w:rPr>
               <w:lastRenderedPageBreak/>
-              <w:t>be developed by municipal governments.</w:t>
+              <w:t>purchase for the wider public but cannot be disguised as other items.</w:t>
             </w:r>
           </w:p>
         </w:tc>
@@ -2244,257 +3649,6 @@
                 <w:rFonts w:ascii="Constantia" w:hAnsi="Constantia"/>
               </w:rPr>
               <w:lastRenderedPageBreak/>
-              <w:t xml:space="preserve">Environmental </w:t>
-            </w:r>
-            <w:r>
-              <w:rPr>
-                <w:rFonts w:ascii="Constantia" w:hAnsi="Constantia"/>
-              </w:rPr>
-              <w:t>Regulations</w:t>
-            </w:r>
-          </w:p>
-        </w:tc>
-        <w:tc>
-          <w:tcPr>
-            <w:tcW w:w="3005" w:type="dxa"/>
-          </w:tcPr>
-          <w:p>
-            <w:pPr>
-              <w:cnfStyle w:val="000000000000" w:firstRow="0" w:lastRow="0" w:firstColumn="0" w:lastColumn="0" w:oddVBand="0" w:evenVBand="0" w:oddHBand="0" w:evenHBand="0" w:firstRowFirstColumn="0" w:firstRowLastColumn="0" w:lastRowFirstColumn="0" w:lastRowLastColumn="0"/>
-              <w:rPr>
-                <w:rFonts w:ascii="Constantia" w:hAnsi="Constantia"/>
-              </w:rPr>
-            </w:pPr>
-            <w:r>
-              <w:rPr>
-                <w:rFonts w:ascii="Constantia" w:hAnsi="Constantia"/>
-              </w:rPr>
-              <w:t>Well-Regulated</w:t>
-            </w:r>
-          </w:p>
-        </w:tc>
-        <w:tc>
-          <w:tcPr>
-            <w:tcW w:w="3006" w:type="dxa"/>
-          </w:tcPr>
-          <w:p>
-            <w:pPr>
-              <w:cnfStyle w:val="000000000000" w:firstRow="0" w:lastRow="0" w:firstColumn="0" w:lastColumn="0" w:oddVBand="0" w:evenVBand="0" w:oddHBand="0" w:evenHBand="0" w:firstRowFirstColumn="0" w:firstRowLastColumn="0" w:lastRowFirstColumn="0" w:lastRowLastColumn="0"/>
-              <w:rPr>
-                <w:rFonts w:ascii="Constantia" w:hAnsi="Constantia"/>
-              </w:rPr>
-            </w:pPr>
-            <w:r>
-              <w:rPr>
-                <w:rFonts w:ascii="Constantia" w:hAnsi="Constantia"/>
-              </w:rPr>
-              <w:t>Regulations:</w:t>
-            </w:r>
-          </w:p>
-          <w:p>
-            <w:pPr>
-              <w:cnfStyle w:val="000000000000" w:firstRow="0" w:lastRow="0" w:firstColumn="0" w:lastColumn="0" w:oddVBand="0" w:evenVBand="0" w:oddHBand="0" w:evenHBand="0" w:firstRowFirstColumn="0" w:firstRowLastColumn="0" w:lastRowFirstColumn="0" w:lastRowLastColumn="0"/>
-              <w:rPr>
-                <w:rFonts w:ascii="Constantia" w:hAnsi="Constantia"/>
-              </w:rPr>
-            </w:pPr>
-            <w:r>
-              <w:rPr>
-                <w:rFonts w:ascii="Constantia" w:hAnsi="Constantia"/>
-              </w:rPr>
-              <w:t>1.</w:t>
-            </w:r>
-            <w:r>
-              <w:rPr>
-                <w:rFonts w:ascii="Constantia" w:hAnsi="Constantia"/>
-              </w:rPr>
-              <w:t xml:space="preserve"> l</w:t>
-            </w:r>
-            <w:r>
-              <w:rPr>
-                <w:rFonts w:ascii="Constantia" w:hAnsi="Constantia"/>
-              </w:rPr>
-              <w:t>ow MPG</w:t>
-            </w:r>
-            <w:r>
-              <w:rPr>
-                <w:rFonts w:ascii="Constantia" w:hAnsi="Constantia"/>
-              </w:rPr>
-              <w:t xml:space="preserve"> v</w:t>
-            </w:r>
-            <w:r>
-              <w:rPr>
-                <w:rFonts w:ascii="Constantia" w:hAnsi="Constantia"/>
-              </w:rPr>
-              <w:t xml:space="preserve">ehicles </w:t>
-            </w:r>
-            <w:r>
-              <w:rPr>
-                <w:rFonts w:ascii="Constantia" w:hAnsi="Constantia"/>
-              </w:rPr>
-              <w:t>b</w:t>
-            </w:r>
-            <w:r>
-              <w:rPr>
-                <w:rFonts w:ascii="Constantia" w:hAnsi="Constantia"/>
-              </w:rPr>
-              <w:t>anned</w:t>
-            </w:r>
-          </w:p>
-          <w:p>
-            <w:pPr>
-              <w:cnfStyle w:val="000000000000" w:firstRow="0" w:lastRow="0" w:firstColumn="0" w:lastColumn="0" w:oddVBand="0" w:evenVBand="0" w:oddHBand="0" w:evenHBand="0" w:firstRowFirstColumn="0" w:firstRowLastColumn="0" w:lastRowFirstColumn="0" w:lastRowLastColumn="0"/>
-              <w:rPr>
-                <w:rFonts w:ascii="Constantia" w:hAnsi="Constantia"/>
-              </w:rPr>
-            </w:pPr>
-            <w:r>
-              <w:rPr>
-                <w:rFonts w:ascii="Constantia" w:hAnsi="Constantia"/>
-              </w:rPr>
-              <w:t>2. hybrid and electric vehicles encouraged and partially funded</w:t>
-            </w:r>
-          </w:p>
-          <w:p>
-            <w:pPr>
-              <w:cnfStyle w:val="000000000000" w:firstRow="0" w:lastRow="0" w:firstColumn="0" w:lastColumn="0" w:oddVBand="0" w:evenVBand="0" w:oddHBand="0" w:evenHBand="0" w:firstRowFirstColumn="0" w:firstRowLastColumn="0" w:lastRowFirstColumn="0" w:lastRowLastColumn="0"/>
-              <w:rPr>
-                <w:rFonts w:ascii="Constantia" w:hAnsi="Constantia"/>
-              </w:rPr>
-            </w:pPr>
-            <w:r>
-              <w:rPr>
-                <w:rFonts w:ascii="Constantia" w:hAnsi="Constantia"/>
-              </w:rPr>
-              <w:t>3. some municipal controls on driving access.</w:t>
-            </w:r>
-          </w:p>
-        </w:tc>
-      </w:tr>
-      <w:tr>
-        <w:tc>
-          <w:tcPr>
-            <w:cnfStyle w:val="001000000000" w:firstRow="0" w:lastRow="0" w:firstColumn="1" w:lastColumn="0" w:oddVBand="0" w:evenVBand="0" w:oddHBand="0" w:evenHBand="0" w:firstRowFirstColumn="0" w:firstRowLastColumn="0" w:lastRowFirstColumn="0" w:lastRowLastColumn="0"/>
-            <w:tcW w:w="3005" w:type="dxa"/>
-          </w:tcPr>
-          <w:p>
-            <w:pPr>
-              <w:rPr>
-                <w:rFonts w:ascii="Constantia" w:hAnsi="Constantia"/>
-                <w:u w:val="single"/>
-              </w:rPr>
-            </w:pPr>
-            <w:r>
-              <w:rPr>
-                <w:rFonts w:ascii="Constantia" w:hAnsi="Constantia"/>
-                <w:u w:val="single"/>
-              </w:rPr>
-              <w:t>Policing</w:t>
-            </w:r>
-          </w:p>
-        </w:tc>
-        <w:tc>
-          <w:tcPr>
-            <w:tcW w:w="3005" w:type="dxa"/>
-          </w:tcPr>
-          <w:p>
-            <w:pPr>
-              <w:cnfStyle w:val="000000000000" w:firstRow="0" w:lastRow="0" w:firstColumn="0" w:lastColumn="0" w:oddVBand="0" w:evenVBand="0" w:oddHBand="0" w:evenHBand="0" w:firstRowFirstColumn="0" w:firstRowLastColumn="0" w:lastRowFirstColumn="0" w:lastRowLastColumn="0"/>
-              <w:rPr>
-                <w:rFonts w:ascii="Constantia" w:hAnsi="Constantia"/>
-              </w:rPr>
-            </w:pPr>
-          </w:p>
-        </w:tc>
-        <w:tc>
-          <w:tcPr>
-            <w:tcW w:w="3006" w:type="dxa"/>
-          </w:tcPr>
-          <w:p>
-            <w:pPr>
-              <w:cnfStyle w:val="000000000000" w:firstRow="0" w:lastRow="0" w:firstColumn="0" w:lastColumn="0" w:oddVBand="0" w:evenVBand="0" w:oddHBand="0" w:evenHBand="0" w:firstRowFirstColumn="0" w:firstRowLastColumn="0" w:lastRowFirstColumn="0" w:lastRowLastColumn="0"/>
-              <w:rPr>
-                <w:rFonts w:ascii="Constantia" w:hAnsi="Constantia"/>
-              </w:rPr>
-            </w:pPr>
-          </w:p>
-        </w:tc>
-      </w:tr>
-      <w:tr>
-        <w:tc>
-          <w:tcPr>
-            <w:cnfStyle w:val="001000000000" w:firstRow="0" w:lastRow="0" w:firstColumn="1" w:lastColumn="0" w:oddVBand="0" w:evenVBand="0" w:oddHBand="0" w:evenHBand="0" w:firstRowFirstColumn="0" w:firstRowLastColumn="0" w:lastRowFirstColumn="0" w:lastRowLastColumn="0"/>
-            <w:tcW w:w="3005" w:type="dxa"/>
-          </w:tcPr>
-          <w:p>
-            <w:pPr>
-              <w:rPr>
-                <w:rFonts w:ascii="Constantia" w:hAnsi="Constantia"/>
-              </w:rPr>
-            </w:pPr>
-            <w:r>
-              <w:rPr>
-                <w:rFonts w:ascii="Constantia" w:hAnsi="Constantia"/>
-              </w:rPr>
-              <w:t>CCTV</w:t>
-            </w:r>
-          </w:p>
-        </w:tc>
-        <w:tc>
-          <w:tcPr>
-            <w:tcW w:w="3005" w:type="dxa"/>
-          </w:tcPr>
-          <w:p>
-            <w:pPr>
-              <w:cnfStyle w:val="000000000000" w:firstRow="0" w:lastRow="0" w:firstColumn="0" w:lastColumn="0" w:oddVBand="0" w:evenVBand="0" w:oddHBand="0" w:evenHBand="0" w:firstRowFirstColumn="0" w:firstRowLastColumn="0" w:lastRowFirstColumn="0" w:lastRowLastColumn="0"/>
-              <w:rPr>
-                <w:rFonts w:ascii="Constantia" w:hAnsi="Constantia"/>
-              </w:rPr>
-            </w:pPr>
-            <w:r>
-              <w:rPr>
-                <w:rFonts w:ascii="Constantia" w:hAnsi="Constantia"/>
-              </w:rPr>
-              <w:t>Extremely Limited</w:t>
-            </w:r>
-          </w:p>
-        </w:tc>
-        <w:tc>
-          <w:tcPr>
-            <w:tcW w:w="3006" w:type="dxa"/>
-          </w:tcPr>
-          <w:p>
-            <w:pPr>
-              <w:cnfStyle w:val="000000000000" w:firstRow="0" w:lastRow="0" w:firstColumn="0" w:lastColumn="0" w:oddVBand="0" w:evenVBand="0" w:oddHBand="0" w:evenHBand="0" w:firstRowFirstColumn="0" w:firstRowLastColumn="0" w:lastRowFirstColumn="0" w:lastRowLastColumn="0"/>
-              <w:rPr>
-                <w:rFonts w:ascii="Constantia" w:hAnsi="Constantia"/>
-              </w:rPr>
-            </w:pPr>
-            <w:r>
-              <w:rPr>
-                <w:rFonts w:ascii="Constantia" w:hAnsi="Constantia"/>
-              </w:rPr>
-              <w:t>Only used in important areas such as federal government and military buildings. Available for purchase for the wider public but cannot be disguised as other items.</w:t>
-            </w:r>
-          </w:p>
-        </w:tc>
-      </w:tr>
-      <w:tr>
-        <w:tc>
-          <w:tcPr>
-            <w:cnfStyle w:val="001000000000" w:firstRow="0" w:lastRow="0" w:firstColumn="1" w:lastColumn="0" w:oddVBand="0" w:evenVBand="0" w:oddHBand="0" w:evenHBand="0" w:firstRowFirstColumn="0" w:firstRowLastColumn="0" w:lastRowFirstColumn="0" w:lastRowLastColumn="0"/>
-            <w:tcW w:w="3005" w:type="dxa"/>
-          </w:tcPr>
-          <w:p>
-            <w:pPr>
-              <w:rPr>
-                <w:rFonts w:ascii="Constantia" w:hAnsi="Constantia"/>
-              </w:rPr>
-            </w:pPr>
-            <w:r>
-              <w:rPr>
-                <w:rFonts w:ascii="Constantia" w:hAnsi="Constantia"/>
-              </w:rPr>
               <w:t>Community Policing</w:t>
             </w:r>
           </w:p>
@@ -2736,20 +3890,6 @@
           <w:rFonts w:ascii="Constantia" w:hAnsi="Constantia"/>
         </w:rPr>
         <w:br/>
-        <w:t xml:space="preserve">Compulsory Foreign Language Classes </w:t>
-      </w:r>
-      <w:r>
-        <w:rPr>
-          <w:rFonts w:ascii="Constantia" w:hAnsi="Constantia"/>
-        </w:rPr>
-        <w:br/>
-        <w:t>Compulsory School Sports</w:t>
-      </w:r>
-      <w:r>
-        <w:rPr>
-          <w:rFonts w:ascii="Constantia" w:hAnsi="Constantia"/>
-        </w:rPr>
-        <w:br/>
         <w:t>Compulsory Work for the Unemployed</w:t>
       </w:r>
       <w:r>
@@ -2758,13 +3898,6 @@
         </w:rPr>
         <w:br/>
         <w:t>Consumer – Producer Rights</w:t>
-      </w:r>
-      <w:r>
-        <w:rPr>
-          <w:rFonts w:ascii="Constantia" w:hAnsi="Constantia"/>
-        </w:rPr>
-        <w:br/>
-        <w:t>Creationism – Evolution Education</w:t>
       </w:r>
       <w:r>
         <w:rPr>
@@ -3478,6 +4611,7 @@
                 <w:i/>
                 <w:iCs/>
               </w:rPr>
+              <w:lastRenderedPageBreak/>
               <w:t>Funding</w:t>
             </w:r>
           </w:p>
@@ -3963,7 +5097,6 @@
         <w:rPr>
           <w:rFonts w:ascii="Constantia" w:hAnsi="Constantia"/>
         </w:rPr>
-        <w:lastRenderedPageBreak/>
         <w:t>Education</w:t>
       </w:r>
     </w:p>

</xml_diff>

<commit_message>
Schooling Adjustment Policy Document
</commit_message>
<xml_diff>
--- a/Æleania/Æleanian Policy List.docx
+++ b/Æleania/Æleanian Policy List.docx
@@ -16,7 +16,6 @@
           <w:lang w:val="en-CA"/>
         </w:rPr>
       </w:pPr>
-      <w:proofErr w:type="spellStart"/>
       <w:r>
         <w:rPr>
           <w:rFonts w:ascii="Constantia" w:hAnsi="Constantia" w:cs="Arial"/>
@@ -41,21 +40,7 @@
           <w:shd w:val="clear" w:color="auto" w:fill="FFFFFF"/>
           <w:lang w:val="en-CA"/>
         </w:rPr>
-        <w:t>n</w:t>
-      </w:r>
-      <w:proofErr w:type="spellEnd"/>
-      <w:r>
-        <w:rPr>
-          <w:rFonts w:ascii="Constantia" w:hAnsi="Constantia" w:cs="Arial"/>
-          <w:b/>
-          <w:bCs/>
-          <w:color w:val="202122"/>
-          <w:sz w:val="32"/>
-          <w:szCs w:val="32"/>
-          <w:shd w:val="clear" w:color="auto" w:fill="FFFFFF"/>
-          <w:lang w:val="en-CA"/>
-        </w:rPr>
-        <w:t xml:space="preserve"> Policy List</w:t>
+        <w:t>n Policy List</w:t>
       </w:r>
     </w:p>
     <w:p>
@@ -698,7 +683,6 @@
               </w:rPr>
               <w:t xml:space="preserve">10 years and having passed a licensed basic </w:t>
             </w:r>
-            <w:proofErr w:type="spellStart"/>
             <w:r>
               <w:rPr>
                 <w:rFonts w:ascii="Constantia" w:hAnsi="Constantia"/>
@@ -713,7 +697,6 @@
               </w:rPr>
               <w:t>leanian</w:t>
             </w:r>
-            <w:proofErr w:type="spellEnd"/>
             <w:r>
               <w:rPr>
                 <w:rFonts w:ascii="Constantia" w:hAnsi="Constantia"/>
@@ -1249,55 +1232,14 @@
                 <w:rFonts w:ascii="Constantia" w:hAnsi="Constantia"/>
                 <w:lang w:val="en-CA"/>
               </w:rPr>
-              <w:t xml:space="preserve">Home language is studied in all of primary and secondary, foreign language classes, typically </w:t>
-            </w:r>
-            <w:proofErr w:type="spellStart"/>
-            <w:r>
-              <w:rPr>
-                <w:rFonts w:ascii="Constantia" w:hAnsi="Constantia"/>
-                <w:lang w:val="en-CA"/>
-              </w:rPr>
-              <w:t>Mardwellian</w:t>
-            </w:r>
-            <w:proofErr w:type="spellEnd"/>
-            <w:r>
-              <w:rPr>
-                <w:rFonts w:ascii="Constantia" w:hAnsi="Constantia"/>
-                <w:lang w:val="en-CA"/>
-              </w:rPr>
-              <w:t xml:space="preserve"> or </w:t>
-            </w:r>
-            <w:proofErr w:type="spellStart"/>
-            <w:r>
-              <w:rPr>
-                <w:rFonts w:ascii="Constantia" w:hAnsi="Constantia"/>
-                <w:lang w:val="en-CA"/>
-              </w:rPr>
-              <w:t>Holtanian</w:t>
-            </w:r>
-            <w:proofErr w:type="spellEnd"/>
-            <w:r>
-              <w:rPr>
-                <w:rFonts w:ascii="Constantia" w:hAnsi="Constantia"/>
-                <w:lang w:val="en-CA"/>
-              </w:rPr>
-              <w:t xml:space="preserve">, are studied in primary and 3 </w:t>
-            </w:r>
-            <w:proofErr w:type="spellStart"/>
-            <w:r>
-              <w:rPr>
-                <w:rFonts w:ascii="Constantia" w:hAnsi="Constantia"/>
-                <w:lang w:val="en-CA"/>
-              </w:rPr>
-              <w:t>yrs</w:t>
-            </w:r>
-            <w:proofErr w:type="spellEnd"/>
-            <w:r>
-              <w:rPr>
-                <w:rFonts w:ascii="Constantia" w:hAnsi="Constantia"/>
-                <w:lang w:val="en-CA"/>
-              </w:rPr>
-              <w:t xml:space="preserve"> of secondary.</w:t>
+              <w:t>Home language is studied in all of primary and secondary, foreign language classes, typically Mardwellian or Holtanian</w:t>
+            </w:r>
+            <w:r>
+              <w:rPr>
+                <w:rFonts w:ascii="Constantia" w:hAnsi="Constantia"/>
+                <w:lang w:val="en-CA"/>
+              </w:rPr>
+              <w:t>, are studied in primary and 3 yrs of secondary.</w:t>
             </w:r>
           </w:p>
         </w:tc>
@@ -1667,7 +1609,7 @@
                 <w:rFonts w:ascii="Constantia" w:hAnsi="Constantia"/>
                 <w:lang w:val="en-CA"/>
               </w:rPr>
-              <w:t>4</w:t>
+              <w:t>2</w:t>
             </w:r>
             <w:r>
               <w:rPr>
@@ -1681,6 +1623,87 @@
                 <w:rFonts w:ascii="Constantia" w:hAnsi="Constantia"/>
                 <w:lang w:val="en-CA"/>
               </w:rPr>
+              <w:t>5</w:t>
+            </w:r>
+            <w:r>
+              <w:rPr>
+                <w:rFonts w:ascii="Constantia" w:hAnsi="Constantia"/>
+                <w:lang w:val="en-CA"/>
+              </w:rPr>
+              <w:t xml:space="preserve"> yrs, often called kindergarten, non-compulsory, publicly funded, separated into 4 ‘gardens’ by year, fallow, herb, vegetable, and flower (also called years 1-4), cannot fail.</w:t>
+            </w:r>
+          </w:p>
+          <w:p>
+            <w:pPr>
+              <w:cnfStyle w:val="000000000000" w:firstRow="0" w:lastRow="0" w:firstColumn="0" w:lastColumn="0" w:oddVBand="0" w:evenVBand="0" w:oddHBand="0" w:evenHBand="0" w:firstRowFirstColumn="0" w:firstRowLastColumn="0" w:lastRowFirstColumn="0" w:lastRowLastColumn="0"/>
+              <w:rPr>
+                <w:rFonts w:ascii="Constantia" w:hAnsi="Constantia"/>
+                <w:lang w:val="en-CA"/>
+              </w:rPr>
+            </w:pPr>
+          </w:p>
+          <w:p>
+            <w:pPr>
+              <w:cnfStyle w:val="000000000000" w:firstRow="0" w:lastRow="0" w:firstColumn="0" w:lastColumn="0" w:oddVBand="0" w:evenVBand="0" w:oddHBand="0" w:evenHBand="0" w:firstRowFirstColumn="0" w:firstRowLastColumn="0" w:lastRowFirstColumn="0" w:lastRowLastColumn="0"/>
+              <w:rPr>
+                <w:rFonts w:ascii="Constantia" w:hAnsi="Constantia"/>
+                <w:lang w:val="en-CA"/>
+              </w:rPr>
+            </w:pPr>
+            <w:r>
+              <w:rPr>
+                <w:rFonts w:ascii="Constantia" w:hAnsi="Constantia"/>
+                <w:lang w:val="en-CA"/>
+              </w:rPr>
+              <w:t xml:space="preserve">Primary: </w:t>
+            </w:r>
+            <w:r>
+              <w:rPr>
+                <w:rFonts w:ascii="Constantia" w:hAnsi="Constantia"/>
+                <w:lang w:val="en-CA"/>
+              </w:rPr>
+              <w:t>6</w:t>
+            </w:r>
+            <w:r>
+              <w:rPr>
+                <w:rFonts w:ascii="Constantia" w:hAnsi="Constantia"/>
+                <w:lang w:val="en-CA"/>
+              </w:rPr>
+              <w:t>-1</w:t>
+            </w:r>
+            <w:r>
+              <w:rPr>
+                <w:rFonts w:ascii="Constantia" w:hAnsi="Constantia"/>
+                <w:lang w:val="en-CA"/>
+              </w:rPr>
+              <w:t>2</w:t>
+            </w:r>
+            <w:r>
+              <w:rPr>
+                <w:rFonts w:ascii="Constantia" w:hAnsi="Constantia"/>
+                <w:lang w:val="en-CA"/>
+              </w:rPr>
+              <w:t xml:space="preserve"> yrs, often called elementary</w:t>
+            </w:r>
+            <w:r>
+              <w:rPr>
+                <w:rFonts w:ascii="Constantia" w:hAnsi="Constantia"/>
+                <w:lang w:val="en-CA"/>
+              </w:rPr>
+              <w:t xml:space="preserve"> school</w:t>
+            </w:r>
+            <w:r>
+              <w:rPr>
+                <w:rFonts w:ascii="Constantia" w:hAnsi="Constantia"/>
+                <w:lang w:val="en-CA"/>
+              </w:rPr>
+              <w:t>, compulsory, separated into years 1-</w:t>
+            </w:r>
+            <w:r>
+              <w:rPr>
+                <w:rFonts w:ascii="Constantia" w:hAnsi="Constantia"/>
+                <w:lang w:val="en-CA"/>
+              </w:rPr>
               <w:t>7</w:t>
             </w:r>
             <w:r>
@@ -1688,48 +1711,46 @@
                 <w:rFonts w:ascii="Constantia" w:hAnsi="Constantia"/>
                 <w:lang w:val="en-CA"/>
               </w:rPr>
-              <w:t xml:space="preserve"> </w:t>
-            </w:r>
-            <w:proofErr w:type="spellStart"/>
-            <w:r>
-              <w:rPr>
-                <w:rFonts w:ascii="Constantia" w:hAnsi="Constantia"/>
-                <w:lang w:val="en-CA"/>
-              </w:rPr>
-              <w:t>yrs</w:t>
-            </w:r>
-            <w:proofErr w:type="spellEnd"/>
-            <w:r>
-              <w:rPr>
-                <w:rFonts w:ascii="Constantia" w:hAnsi="Constantia"/>
-                <w:lang w:val="en-CA"/>
-              </w:rPr>
-              <w:t>, often called kindergarten, non-compulsory, publicly funded, separated into 4 ‘gardens’ by year, fallow, herb, vegetable, and flower (also called years 1-4), cannot fail.</w:t>
-            </w:r>
-          </w:p>
-          <w:p>
-            <w:pPr>
-              <w:cnfStyle w:val="000000000000" w:firstRow="0" w:lastRow="0" w:firstColumn="0" w:lastColumn="0" w:oddVBand="0" w:evenVBand="0" w:oddHBand="0" w:evenHBand="0" w:firstRowFirstColumn="0" w:firstRowLastColumn="0" w:lastRowFirstColumn="0" w:lastRowLastColumn="0"/>
-              <w:rPr>
-                <w:rFonts w:ascii="Constantia" w:hAnsi="Constantia"/>
-                <w:lang w:val="en-CA"/>
-              </w:rPr>
-            </w:pPr>
-          </w:p>
-          <w:p>
-            <w:pPr>
-              <w:cnfStyle w:val="000000000000" w:firstRow="0" w:lastRow="0" w:firstColumn="0" w:lastColumn="0" w:oddVBand="0" w:evenVBand="0" w:oddHBand="0" w:evenHBand="0" w:firstRowFirstColumn="0" w:firstRowLastColumn="0" w:lastRowFirstColumn="0" w:lastRowLastColumn="0"/>
-              <w:rPr>
-                <w:rFonts w:ascii="Constantia" w:hAnsi="Constantia"/>
-                <w:lang w:val="en-CA"/>
-              </w:rPr>
-            </w:pPr>
-            <w:r>
-              <w:rPr>
-                <w:rFonts w:ascii="Constantia" w:hAnsi="Constantia"/>
-                <w:lang w:val="en-CA"/>
-              </w:rPr>
-              <w:t xml:space="preserve">Primary: </w:t>
+              <w:t>, cannot fail.</w:t>
+            </w:r>
+          </w:p>
+          <w:p>
+            <w:pPr>
+              <w:cnfStyle w:val="000000000000" w:firstRow="0" w:lastRow="0" w:firstColumn="0" w:lastColumn="0" w:oddVBand="0" w:evenVBand="0" w:oddHBand="0" w:evenHBand="0" w:firstRowFirstColumn="0" w:firstRowLastColumn="0" w:lastRowFirstColumn="0" w:lastRowLastColumn="0"/>
+              <w:rPr>
+                <w:rFonts w:ascii="Constantia" w:hAnsi="Constantia"/>
+                <w:lang w:val="en-CA"/>
+              </w:rPr>
+            </w:pPr>
+          </w:p>
+          <w:p>
+            <w:pPr>
+              <w:cnfStyle w:val="000000000000" w:firstRow="0" w:lastRow="0" w:firstColumn="0" w:lastColumn="0" w:oddVBand="0" w:evenVBand="0" w:oddHBand="0" w:evenHBand="0" w:firstRowFirstColumn="0" w:firstRowLastColumn="0" w:lastRowFirstColumn="0" w:lastRowLastColumn="0"/>
+              <w:rPr>
+                <w:rFonts w:ascii="Constantia" w:hAnsi="Constantia"/>
+                <w:lang w:val="en-CA"/>
+              </w:rPr>
+            </w:pPr>
+            <w:r>
+              <w:rPr>
+                <w:rFonts w:ascii="Constantia" w:hAnsi="Constantia"/>
+                <w:lang w:val="en-CA"/>
+              </w:rPr>
+              <w:t>Secondary: 1</w:t>
+            </w:r>
+            <w:r>
+              <w:rPr>
+                <w:rFonts w:ascii="Constantia" w:hAnsi="Constantia"/>
+                <w:lang w:val="en-CA"/>
+              </w:rPr>
+              <w:t>3</w:t>
+            </w:r>
+            <w:r>
+              <w:rPr>
+                <w:rFonts w:ascii="Constantia" w:hAnsi="Constantia"/>
+                <w:lang w:val="en-CA"/>
+              </w:rPr>
+              <w:t>-1</w:t>
             </w:r>
             <w:r>
               <w:rPr>
@@ -1743,37 +1764,7 @@
                 <w:rFonts w:ascii="Constantia" w:hAnsi="Constantia"/>
                 <w:lang w:val="en-CA"/>
               </w:rPr>
-              <w:t>-1</w:t>
-            </w:r>
-            <w:r>
-              <w:rPr>
-                <w:rFonts w:ascii="Constantia" w:hAnsi="Constantia"/>
-                <w:lang w:val="en-CA"/>
-              </w:rPr>
-              <w:t>3</w:t>
-            </w:r>
-            <w:r>
-              <w:rPr>
-                <w:rFonts w:ascii="Constantia" w:hAnsi="Constantia"/>
-                <w:lang w:val="en-CA"/>
-              </w:rPr>
-              <w:t xml:space="preserve"> </w:t>
-            </w:r>
-            <w:proofErr w:type="spellStart"/>
-            <w:r>
-              <w:rPr>
-                <w:rFonts w:ascii="Constantia" w:hAnsi="Constantia"/>
-                <w:lang w:val="en-CA"/>
-              </w:rPr>
-              <w:t>yrs</w:t>
-            </w:r>
-            <w:proofErr w:type="spellEnd"/>
-            <w:r>
-              <w:rPr>
-                <w:rFonts w:ascii="Constantia" w:hAnsi="Constantia"/>
-                <w:lang w:val="en-CA"/>
-              </w:rPr>
-              <w:t>, often called elementary</w:t>
+              <w:t xml:space="preserve"> yrs, often called advanced</w:t>
             </w:r>
             <w:r>
               <w:rPr>
@@ -1787,90 +1778,21 @@
                 <w:rFonts w:ascii="Constantia" w:hAnsi="Constantia"/>
                 <w:lang w:val="en-CA"/>
               </w:rPr>
-              <w:t>, compulsory, separated into years 1-6, cannot fail.</w:t>
-            </w:r>
-          </w:p>
-          <w:p>
-            <w:pPr>
-              <w:cnfStyle w:val="000000000000" w:firstRow="0" w:lastRow="0" w:firstColumn="0" w:lastColumn="0" w:oddVBand="0" w:evenVBand="0" w:oddHBand="0" w:evenHBand="0" w:firstRowFirstColumn="0" w:firstRowLastColumn="0" w:lastRowFirstColumn="0" w:lastRowLastColumn="0"/>
-              <w:rPr>
-                <w:rFonts w:ascii="Constantia" w:hAnsi="Constantia"/>
-                <w:lang w:val="en-CA"/>
-              </w:rPr>
-            </w:pPr>
-          </w:p>
-          <w:p>
-            <w:pPr>
-              <w:cnfStyle w:val="000000000000" w:firstRow="0" w:lastRow="0" w:firstColumn="0" w:lastColumn="0" w:oddVBand="0" w:evenVBand="0" w:oddHBand="0" w:evenHBand="0" w:firstRowFirstColumn="0" w:firstRowLastColumn="0" w:lastRowFirstColumn="0" w:lastRowLastColumn="0"/>
-              <w:rPr>
-                <w:rFonts w:ascii="Constantia" w:hAnsi="Constantia"/>
-                <w:lang w:val="en-CA"/>
-              </w:rPr>
-            </w:pPr>
-            <w:r>
-              <w:rPr>
-                <w:rFonts w:ascii="Constantia" w:hAnsi="Constantia"/>
-                <w:lang w:val="en-CA"/>
-              </w:rPr>
-              <w:t>Secondary: 1</w:t>
-            </w:r>
-            <w:r>
-              <w:rPr>
-                <w:rFonts w:ascii="Constantia" w:hAnsi="Constantia"/>
-                <w:lang w:val="en-CA"/>
-              </w:rPr>
-              <w:t>4</w:t>
-            </w:r>
-            <w:r>
-              <w:rPr>
-                <w:rFonts w:ascii="Constantia" w:hAnsi="Constantia"/>
-                <w:lang w:val="en-CA"/>
-              </w:rPr>
-              <w:t>-1</w:t>
-            </w:r>
-            <w:r>
-              <w:rPr>
-                <w:rFonts w:ascii="Constantia" w:hAnsi="Constantia"/>
-                <w:lang w:val="en-CA"/>
-              </w:rPr>
-              <w:t>9</w:t>
-            </w:r>
-            <w:r>
-              <w:rPr>
-                <w:rFonts w:ascii="Constantia" w:hAnsi="Constantia"/>
-                <w:lang w:val="en-CA"/>
-              </w:rPr>
-              <w:t xml:space="preserve"> </w:t>
-            </w:r>
-            <w:proofErr w:type="spellStart"/>
-            <w:r>
-              <w:rPr>
-                <w:rFonts w:ascii="Constantia" w:hAnsi="Constantia"/>
-                <w:lang w:val="en-CA"/>
-              </w:rPr>
-              <w:t>yrs</w:t>
-            </w:r>
-            <w:proofErr w:type="spellEnd"/>
-            <w:r>
-              <w:rPr>
-                <w:rFonts w:ascii="Constantia" w:hAnsi="Constantia"/>
-                <w:lang w:val="en-CA"/>
-              </w:rPr>
-              <w:t>, often called advanced</w:t>
-            </w:r>
-            <w:r>
-              <w:rPr>
-                <w:rFonts w:ascii="Constantia" w:hAnsi="Constantia"/>
-                <w:lang w:val="en-CA"/>
-              </w:rPr>
-              <w:t xml:space="preserve"> school</w:t>
-            </w:r>
-            <w:r>
-              <w:rPr>
-                <w:rFonts w:ascii="Constantia" w:hAnsi="Constantia"/>
-                <w:lang w:val="en-CA"/>
-              </w:rPr>
-              <w:t>, compulsory, publicly funded, years 1-6, can fail, if still in system a</w:t>
+              <w:t>, compulsory, publicly funded, years 1-</w:t>
+            </w:r>
+            <w:r>
+              <w:rPr>
+                <w:rFonts w:ascii="Constantia" w:hAnsi="Constantia"/>
+                <w:lang w:val="en-CA"/>
+              </w:rPr>
+              <w:t>7</w:t>
+            </w:r>
+            <w:r>
+              <w:rPr>
+                <w:rFonts w:ascii="Constantia" w:hAnsi="Constantia"/>
+                <w:lang w:val="en-CA"/>
+              </w:rPr>
+              <w:t>, can fail, if still in system a</w:t>
             </w:r>
             <w:r>
               <w:rPr>
@@ -1909,23 +1831,7 @@
                 <w:rFonts w:ascii="Constantia" w:hAnsi="Constantia"/>
                 <w:lang w:val="en-CA"/>
               </w:rPr>
-              <w:t xml:space="preserve">Tertiary: any age, separated into university for more theoretical degrees and college for more practical degrees, non-compulsory, publicly funded, 1-7 </w:t>
-            </w:r>
-            <w:proofErr w:type="spellStart"/>
-            <w:r>
-              <w:rPr>
-                <w:rFonts w:ascii="Constantia" w:hAnsi="Constantia"/>
-                <w:lang w:val="en-CA"/>
-              </w:rPr>
-              <w:t>yr</w:t>
-            </w:r>
-            <w:proofErr w:type="spellEnd"/>
-            <w:r>
-              <w:rPr>
-                <w:rFonts w:ascii="Constantia" w:hAnsi="Constantia"/>
-                <w:lang w:val="en-CA"/>
-              </w:rPr>
-              <w:t xml:space="preserve"> programs offered, can fail.</w:t>
+              <w:t>Tertiary: any age, separated into university for more theoretical degrees and college for more practical degrees, non-compulsory, publicly funded, 1-7 yr programs offered, can fail.</w:t>
             </w:r>
           </w:p>
           <w:p>
@@ -2274,17 +2180,8 @@
                 <w:rFonts w:ascii="Constantia" w:hAnsi="Constantia"/>
                 <w:lang w:val="en-CA"/>
               </w:rPr>
-              <w:t xml:space="preserve">, and militarized with </w:t>
-            </w:r>
-            <w:proofErr w:type="spellStart"/>
-            <w:r>
-              <w:rPr>
-                <w:rFonts w:ascii="Constantia" w:hAnsi="Constantia"/>
-                <w:lang w:val="en-CA"/>
-              </w:rPr>
-              <w:t>Kunadoslad</w:t>
-            </w:r>
-            <w:proofErr w:type="spellEnd"/>
+              <w:t>, and militarized with Kunadoslad</w:t>
+            </w:r>
           </w:p>
         </w:tc>
       </w:tr>
@@ -2327,121 +2224,76 @@
                 <w:rFonts w:ascii="Constantia" w:hAnsi="Constantia"/>
                 <w:lang w:val="en-CA"/>
               </w:rPr>
-              <w:t xml:space="preserve">All but </w:t>
-            </w:r>
-            <w:proofErr w:type="spellStart"/>
-            <w:r>
-              <w:rPr>
-                <w:rFonts w:ascii="Constantia" w:hAnsi="Constantia"/>
-                <w:lang w:val="en-CA"/>
-              </w:rPr>
-              <w:t>Kunadoslad</w:t>
-            </w:r>
-            <w:proofErr w:type="spellEnd"/>
-          </w:p>
-        </w:tc>
-        <w:tc>
-          <w:tcPr>
-            <w:tcW w:w="3006" w:type="dxa"/>
-          </w:tcPr>
-          <w:p>
-            <w:pPr>
-              <w:cnfStyle w:val="000000000000" w:firstRow="0" w:lastRow="0" w:firstColumn="0" w:lastColumn="0" w:oddVBand="0" w:evenVBand="0" w:oddHBand="0" w:evenHBand="0" w:firstRowFirstColumn="0" w:firstRowLastColumn="0" w:lastRowFirstColumn="0" w:lastRowLastColumn="0"/>
-              <w:rPr>
-                <w:rFonts w:ascii="Constantia" w:hAnsi="Constantia"/>
-                <w:lang w:val="en-CA"/>
-              </w:rPr>
-            </w:pPr>
-            <w:proofErr w:type="spellStart"/>
-            <w:r>
-              <w:rPr>
-                <w:rFonts w:ascii="Constantia" w:hAnsi="Constantia"/>
-                <w:lang w:val="en-CA"/>
-              </w:rPr>
-              <w:t>Anglun</w:t>
-            </w:r>
-            <w:proofErr w:type="spellEnd"/>
-            <w:r>
-              <w:rPr>
-                <w:rFonts w:ascii="Constantia" w:hAnsi="Constantia"/>
-                <w:lang w:val="en-CA"/>
-              </w:rPr>
-              <w:t>: embassy and ambassador</w:t>
-            </w:r>
-          </w:p>
-          <w:p>
-            <w:pPr>
-              <w:cnfStyle w:val="000000000000" w:firstRow="0" w:lastRow="0" w:firstColumn="0" w:lastColumn="0" w:oddVBand="0" w:evenVBand="0" w:oddHBand="0" w:evenHBand="0" w:firstRowFirstColumn="0" w:firstRowLastColumn="0" w:lastRowFirstColumn="0" w:lastRowLastColumn="0"/>
-              <w:rPr>
-                <w:rFonts w:ascii="Constantia" w:hAnsi="Constantia"/>
-                <w:lang w:val="en-CA"/>
-              </w:rPr>
-            </w:pPr>
-            <w:proofErr w:type="spellStart"/>
-            <w:r>
-              <w:rPr>
-                <w:rFonts w:ascii="Constantia" w:hAnsi="Constantia"/>
-                <w:lang w:val="en-CA"/>
-              </w:rPr>
-              <w:t>Holtania</w:t>
-            </w:r>
-            <w:proofErr w:type="spellEnd"/>
-            <w:r>
-              <w:rPr>
-                <w:rFonts w:ascii="Constantia" w:hAnsi="Constantia"/>
-                <w:lang w:val="en-CA"/>
-              </w:rPr>
-              <w:t>: embassy and ambassador</w:t>
-            </w:r>
-          </w:p>
-          <w:p>
-            <w:pPr>
-              <w:cnfStyle w:val="000000000000" w:firstRow="0" w:lastRow="0" w:firstColumn="0" w:lastColumn="0" w:oddVBand="0" w:evenVBand="0" w:oddHBand="0" w:evenHBand="0" w:firstRowFirstColumn="0" w:firstRowLastColumn="0" w:lastRowFirstColumn="0" w:lastRowLastColumn="0"/>
-              <w:rPr>
-                <w:rFonts w:ascii="Constantia" w:hAnsi="Constantia"/>
-                <w:lang w:val="en-CA"/>
-              </w:rPr>
-            </w:pPr>
-            <w:proofErr w:type="spellStart"/>
-            <w:r>
-              <w:rPr>
-                <w:rFonts w:ascii="Constantia" w:hAnsi="Constantia"/>
-                <w:lang w:val="en-CA"/>
-              </w:rPr>
-              <w:t>Kunadoslad</w:t>
-            </w:r>
-            <w:proofErr w:type="spellEnd"/>
-            <w:r>
-              <w:rPr>
-                <w:rFonts w:ascii="Constantia" w:hAnsi="Constantia"/>
-                <w:lang w:val="en-CA"/>
-              </w:rPr>
-              <w:t>: none</w:t>
-            </w:r>
-          </w:p>
-          <w:p>
-            <w:pPr>
-              <w:cnfStyle w:val="000000000000" w:firstRow="0" w:lastRow="0" w:firstColumn="0" w:lastColumn="0" w:oddVBand="0" w:evenVBand="0" w:oddHBand="0" w:evenHBand="0" w:firstRowFirstColumn="0" w:firstRowLastColumn="0" w:lastRowFirstColumn="0" w:lastRowLastColumn="0"/>
-              <w:rPr>
-                <w:rFonts w:ascii="Constantia" w:hAnsi="Constantia"/>
-                <w:lang w:val="en-CA"/>
-              </w:rPr>
-            </w:pPr>
-            <w:proofErr w:type="spellStart"/>
-            <w:r>
-              <w:rPr>
-                <w:rFonts w:ascii="Constantia" w:hAnsi="Constantia"/>
-                <w:lang w:val="en-CA"/>
-              </w:rPr>
-              <w:t>Mardwell</w:t>
-            </w:r>
-            <w:proofErr w:type="spellEnd"/>
-            <w:r>
-              <w:rPr>
-                <w:rFonts w:ascii="Constantia" w:hAnsi="Constantia"/>
-                <w:lang w:val="en-CA"/>
-              </w:rPr>
-              <w:t>: embassy, ambassador, and 4 consulates</w:t>
+              <w:t>All but Kunadoslad</w:t>
+            </w:r>
+          </w:p>
+        </w:tc>
+        <w:tc>
+          <w:tcPr>
+            <w:tcW w:w="3006" w:type="dxa"/>
+          </w:tcPr>
+          <w:p>
+            <w:pPr>
+              <w:cnfStyle w:val="000000000000" w:firstRow="0" w:lastRow="0" w:firstColumn="0" w:lastColumn="0" w:oddVBand="0" w:evenVBand="0" w:oddHBand="0" w:evenHBand="0" w:firstRowFirstColumn="0" w:firstRowLastColumn="0" w:lastRowFirstColumn="0" w:lastRowLastColumn="0"/>
+              <w:rPr>
+                <w:rFonts w:ascii="Constantia" w:hAnsi="Constantia"/>
+                <w:lang w:val="en-CA"/>
+              </w:rPr>
+            </w:pPr>
+            <w:r>
+              <w:rPr>
+                <w:rFonts w:ascii="Constantia" w:hAnsi="Constantia"/>
+                <w:lang w:val="en-CA"/>
+              </w:rPr>
+              <w:t>Anglun: embassy and ambassador</w:t>
+            </w:r>
+          </w:p>
+          <w:p>
+            <w:pPr>
+              <w:cnfStyle w:val="000000000000" w:firstRow="0" w:lastRow="0" w:firstColumn="0" w:lastColumn="0" w:oddVBand="0" w:evenVBand="0" w:oddHBand="0" w:evenHBand="0" w:firstRowFirstColumn="0" w:firstRowLastColumn="0" w:lastRowFirstColumn="0" w:lastRowLastColumn="0"/>
+              <w:rPr>
+                <w:rFonts w:ascii="Constantia" w:hAnsi="Constantia"/>
+                <w:lang w:val="en-CA"/>
+              </w:rPr>
+            </w:pPr>
+            <w:r>
+              <w:rPr>
+                <w:rFonts w:ascii="Constantia" w:hAnsi="Constantia"/>
+                <w:lang w:val="en-CA"/>
+              </w:rPr>
+              <w:t>Holtania: embassy and ambassador</w:t>
+            </w:r>
+          </w:p>
+          <w:p>
+            <w:pPr>
+              <w:cnfStyle w:val="000000000000" w:firstRow="0" w:lastRow="0" w:firstColumn="0" w:lastColumn="0" w:oddVBand="0" w:evenVBand="0" w:oddHBand="0" w:evenHBand="0" w:firstRowFirstColumn="0" w:firstRowLastColumn="0" w:lastRowFirstColumn="0" w:lastRowLastColumn="0"/>
+              <w:rPr>
+                <w:rFonts w:ascii="Constantia" w:hAnsi="Constantia"/>
+                <w:lang w:val="en-CA"/>
+              </w:rPr>
+            </w:pPr>
+            <w:r>
+              <w:rPr>
+                <w:rFonts w:ascii="Constantia" w:hAnsi="Constantia"/>
+                <w:lang w:val="en-CA"/>
+              </w:rPr>
+              <w:t>Kunadoslad: none</w:t>
+            </w:r>
+          </w:p>
+          <w:p>
+            <w:pPr>
+              <w:cnfStyle w:val="000000000000" w:firstRow="0" w:lastRow="0" w:firstColumn="0" w:lastColumn="0" w:oddVBand="0" w:evenVBand="0" w:oddHBand="0" w:evenHBand="0" w:firstRowFirstColumn="0" w:firstRowLastColumn="0" w:lastRowFirstColumn="0" w:lastRowLastColumn="0"/>
+              <w:rPr>
+                <w:rFonts w:ascii="Constantia" w:hAnsi="Constantia"/>
+                <w:lang w:val="en-CA"/>
+              </w:rPr>
+            </w:pPr>
+            <w:r>
+              <w:rPr>
+                <w:rFonts w:ascii="Constantia" w:hAnsi="Constantia"/>
+                <w:lang w:val="en-CA"/>
+              </w:rPr>
+              <w:t>Mardwell: embassy, ambassador, and 4 consulates</w:t>
             </w:r>
           </w:p>
         </w:tc>
@@ -2501,96 +2353,60 @@
                 <w:lang w:val="en-CA"/>
               </w:rPr>
             </w:pPr>
-            <w:proofErr w:type="spellStart"/>
-            <w:r>
-              <w:rPr>
-                <w:rFonts w:ascii="Constantia" w:hAnsi="Constantia"/>
-                <w:lang w:val="en-CA"/>
-              </w:rPr>
-              <w:t>Anglun</w:t>
-            </w:r>
-            <w:proofErr w:type="spellEnd"/>
-            <w:r>
-              <w:rPr>
-                <w:rFonts w:ascii="Constantia" w:hAnsi="Constantia"/>
-                <w:lang w:val="en-CA"/>
-              </w:rPr>
-              <w:t>: e-visa, can stay for up to 60 days</w:t>
-            </w:r>
-          </w:p>
-          <w:p>
-            <w:pPr>
-              <w:cnfStyle w:val="000000000000" w:firstRow="0" w:lastRow="0" w:firstColumn="0" w:lastColumn="0" w:oddVBand="0" w:evenVBand="0" w:oddHBand="0" w:evenHBand="0" w:firstRowFirstColumn="0" w:firstRowLastColumn="0" w:lastRowFirstColumn="0" w:lastRowLastColumn="0"/>
-              <w:rPr>
-                <w:rFonts w:ascii="Constantia" w:hAnsi="Constantia"/>
-                <w:lang w:val="en-CA"/>
-              </w:rPr>
-            </w:pPr>
-            <w:proofErr w:type="spellStart"/>
-            <w:r>
-              <w:rPr>
-                <w:rFonts w:ascii="Constantia" w:hAnsi="Constantia"/>
-                <w:lang w:val="en-CA"/>
-              </w:rPr>
-              <w:t>Holtania</w:t>
-            </w:r>
-            <w:proofErr w:type="spellEnd"/>
-            <w:r>
-              <w:rPr>
-                <w:rFonts w:ascii="Constantia" w:hAnsi="Constantia"/>
-                <w:lang w:val="en-CA"/>
-              </w:rPr>
-              <w:t>: visa, can stay for up to 30 days</w:t>
-            </w:r>
-          </w:p>
-          <w:p>
-            <w:pPr>
-              <w:cnfStyle w:val="000000000000" w:firstRow="0" w:lastRow="0" w:firstColumn="0" w:lastColumn="0" w:oddVBand="0" w:evenVBand="0" w:oddHBand="0" w:evenHBand="0" w:firstRowFirstColumn="0" w:firstRowLastColumn="0" w:lastRowFirstColumn="0" w:lastRowLastColumn="0"/>
-              <w:rPr>
-                <w:rFonts w:ascii="Constantia" w:hAnsi="Constantia"/>
-                <w:lang w:val="en-CA"/>
-              </w:rPr>
-            </w:pPr>
-            <w:proofErr w:type="spellStart"/>
-            <w:r>
-              <w:rPr>
-                <w:rFonts w:ascii="Constantia" w:hAnsi="Constantia"/>
-                <w:lang w:val="en-CA"/>
-              </w:rPr>
-              <w:t>Kunadoslad</w:t>
-            </w:r>
-            <w:proofErr w:type="spellEnd"/>
-            <w:r>
-              <w:rPr>
-                <w:rFonts w:ascii="Constantia" w:hAnsi="Constantia"/>
-                <w:lang w:val="en-CA"/>
-              </w:rPr>
-              <w:t>: visa and background check, can stay for up to 15 days</w:t>
-            </w:r>
-          </w:p>
-          <w:p>
-            <w:pPr>
-              <w:cnfStyle w:val="000000000000" w:firstRow="0" w:lastRow="0" w:firstColumn="0" w:lastColumn="0" w:oddVBand="0" w:evenVBand="0" w:oddHBand="0" w:evenHBand="0" w:firstRowFirstColumn="0" w:firstRowLastColumn="0" w:lastRowFirstColumn="0" w:lastRowLastColumn="0"/>
-              <w:rPr>
-                <w:rFonts w:ascii="Constantia" w:hAnsi="Constantia"/>
-                <w:lang w:val="en-CA"/>
-              </w:rPr>
-            </w:pPr>
-            <w:proofErr w:type="spellStart"/>
-            <w:r>
-              <w:rPr>
-                <w:rFonts w:ascii="Constantia" w:hAnsi="Constantia"/>
-                <w:lang w:val="en-CA"/>
-              </w:rPr>
-              <w:t>Mardwell</w:t>
-            </w:r>
-            <w:proofErr w:type="spellEnd"/>
-            <w:r>
-              <w:rPr>
-                <w:rFonts w:ascii="Constantia" w:hAnsi="Constantia"/>
-                <w:lang w:val="en-CA"/>
-              </w:rPr>
-              <w:t>: No visa, can stay for up to 90 days</w:t>
+            <w:r>
+              <w:rPr>
+                <w:rFonts w:ascii="Constantia" w:hAnsi="Constantia"/>
+                <w:lang w:val="en-CA"/>
+              </w:rPr>
+              <w:t>Anglun: e-visa, can stay for up to 60 days</w:t>
+            </w:r>
+          </w:p>
+          <w:p>
+            <w:pPr>
+              <w:cnfStyle w:val="000000000000" w:firstRow="0" w:lastRow="0" w:firstColumn="0" w:lastColumn="0" w:oddVBand="0" w:evenVBand="0" w:oddHBand="0" w:evenHBand="0" w:firstRowFirstColumn="0" w:firstRowLastColumn="0" w:lastRowFirstColumn="0" w:lastRowLastColumn="0"/>
+              <w:rPr>
+                <w:rFonts w:ascii="Constantia" w:hAnsi="Constantia"/>
+                <w:lang w:val="en-CA"/>
+              </w:rPr>
+            </w:pPr>
+            <w:r>
+              <w:rPr>
+                <w:rFonts w:ascii="Constantia" w:hAnsi="Constantia"/>
+                <w:lang w:val="en-CA"/>
+              </w:rPr>
+              <w:t>Holtania: visa, can stay for up to 30 days</w:t>
+            </w:r>
+          </w:p>
+          <w:p>
+            <w:pPr>
+              <w:cnfStyle w:val="000000000000" w:firstRow="0" w:lastRow="0" w:firstColumn="0" w:lastColumn="0" w:oddVBand="0" w:evenVBand="0" w:oddHBand="0" w:evenHBand="0" w:firstRowFirstColumn="0" w:firstRowLastColumn="0" w:lastRowFirstColumn="0" w:lastRowLastColumn="0"/>
+              <w:rPr>
+                <w:rFonts w:ascii="Constantia" w:hAnsi="Constantia"/>
+                <w:lang w:val="en-CA"/>
+              </w:rPr>
+            </w:pPr>
+            <w:r>
+              <w:rPr>
+                <w:rFonts w:ascii="Constantia" w:hAnsi="Constantia"/>
+                <w:lang w:val="en-CA"/>
+              </w:rPr>
+              <w:t>Kunadoslad: visa and background check, can stay for up to 15 days</w:t>
+            </w:r>
+          </w:p>
+          <w:p>
+            <w:pPr>
+              <w:cnfStyle w:val="000000000000" w:firstRow="0" w:lastRow="0" w:firstColumn="0" w:lastColumn="0" w:oddVBand="0" w:evenVBand="0" w:oddHBand="0" w:evenHBand="0" w:firstRowFirstColumn="0" w:firstRowLastColumn="0" w:lastRowFirstColumn="0" w:lastRowLastColumn="0"/>
+              <w:rPr>
+                <w:rFonts w:ascii="Constantia" w:hAnsi="Constantia"/>
+                <w:lang w:val="en-CA"/>
+              </w:rPr>
+            </w:pPr>
+            <w:r>
+              <w:rPr>
+                <w:rFonts w:ascii="Constantia" w:hAnsi="Constantia"/>
+                <w:lang w:val="en-CA"/>
+              </w:rPr>
+              <w:t>Mardwell: No visa, can stay for up to 90 days</w:t>
             </w:r>
           </w:p>
           <w:p>

</xml_diff>

<commit_message>
We actually have a flag now (and some other changes) whoo!
</commit_message>
<xml_diff>
--- a/Æleania/Æleanian Policy List.docx
+++ b/Æleania/Æleanian Policy List.docx
@@ -16,6 +16,7 @@
           <w:lang w:val="en-CA"/>
         </w:rPr>
       </w:pPr>
+      <w:proofErr w:type="spellStart"/>
       <w:r>
         <w:rPr>
           <w:rFonts w:ascii="Constantia" w:hAnsi="Constantia" w:cs="Arial"/>
@@ -40,7 +41,21 @@
           <w:shd w:val="clear" w:color="auto" w:fill="FFFFFF"/>
           <w:lang w:val="en-CA"/>
         </w:rPr>
-        <w:t>n Policy List</w:t>
+        <w:t>n</w:t>
+      </w:r>
+      <w:proofErr w:type="spellEnd"/>
+      <w:r>
+        <w:rPr>
+          <w:rFonts w:ascii="Constantia" w:hAnsi="Constantia" w:cs="Arial"/>
+          <w:b/>
+          <w:bCs/>
+          <w:color w:val="202122"/>
+          <w:sz w:val="32"/>
+          <w:szCs w:val="32"/>
+          <w:shd w:val="clear" w:color="auto" w:fill="FFFFFF"/>
+          <w:lang w:val="en-CA"/>
+        </w:rPr>
+        <w:t xml:space="preserve"> Policy List</w:t>
       </w:r>
     </w:p>
     <w:p>
@@ -683,6 +698,7 @@
               </w:rPr>
               <w:t xml:space="preserve">10 years and having passed a licensed basic </w:t>
             </w:r>
+            <w:proofErr w:type="spellStart"/>
             <w:r>
               <w:rPr>
                 <w:rFonts w:ascii="Constantia" w:hAnsi="Constantia"/>
@@ -697,6 +713,7 @@
               </w:rPr>
               <w:t>leanian</w:t>
             </w:r>
+            <w:proofErr w:type="spellEnd"/>
             <w:r>
               <w:rPr>
                 <w:rFonts w:ascii="Constantia" w:hAnsi="Constantia"/>
@@ -1111,6 +1128,7 @@
               </w:rPr>
               <w:t xml:space="preserve">education to the standards of </w:t>
             </w:r>
+            <w:proofErr w:type="spellStart"/>
             <w:r>
               <w:rPr>
                 <w:rFonts w:ascii="Constantia" w:hAnsi="Constantia"/>
@@ -1125,6 +1143,7 @@
               </w:rPr>
               <w:t>leania</w:t>
             </w:r>
+            <w:proofErr w:type="spellEnd"/>
             <w:r>
               <w:rPr>
                 <w:rFonts w:ascii="Constantia" w:hAnsi="Constantia"/>
@@ -1339,14 +1358,71 @@
                 <w:rFonts w:ascii="Constantia" w:hAnsi="Constantia"/>
                 <w:lang w:val="en-CA"/>
               </w:rPr>
-              <w:t>Home language is studied in all of primary and secondary, foreign language classes, typically Mardwellian or Holtanian</w:t>
-            </w:r>
-            <w:r>
-              <w:rPr>
-                <w:rFonts w:ascii="Constantia" w:hAnsi="Constantia"/>
-                <w:lang w:val="en-CA"/>
-              </w:rPr>
-              <w:t>, are studied in primary and 3 yrs of secondary.</w:t>
+              <w:t xml:space="preserve">Home language is studied in </w:t>
+            </w:r>
+            <w:proofErr w:type="gramStart"/>
+            <w:r>
+              <w:rPr>
+                <w:rFonts w:ascii="Constantia" w:hAnsi="Constantia"/>
+                <w:lang w:val="en-CA"/>
+              </w:rPr>
+              <w:t>all of</w:t>
+            </w:r>
+            <w:proofErr w:type="gramEnd"/>
+            <w:r>
+              <w:rPr>
+                <w:rFonts w:ascii="Constantia" w:hAnsi="Constantia"/>
+                <w:lang w:val="en-CA"/>
+              </w:rPr>
+              <w:t xml:space="preserve"> primary and secondary, foreign language classes, typically </w:t>
+            </w:r>
+            <w:proofErr w:type="spellStart"/>
+            <w:r>
+              <w:rPr>
+                <w:rFonts w:ascii="Constantia" w:hAnsi="Constantia"/>
+                <w:lang w:val="en-CA"/>
+              </w:rPr>
+              <w:t>Mardwellian</w:t>
+            </w:r>
+            <w:proofErr w:type="spellEnd"/>
+            <w:r>
+              <w:rPr>
+                <w:rFonts w:ascii="Constantia" w:hAnsi="Constantia"/>
+                <w:lang w:val="en-CA"/>
+              </w:rPr>
+              <w:t xml:space="preserve"> or </w:t>
+            </w:r>
+            <w:proofErr w:type="spellStart"/>
+            <w:r>
+              <w:rPr>
+                <w:rFonts w:ascii="Constantia" w:hAnsi="Constantia"/>
+                <w:lang w:val="en-CA"/>
+              </w:rPr>
+              <w:t>Holtanian</w:t>
+            </w:r>
+            <w:proofErr w:type="spellEnd"/>
+            <w:r>
+              <w:rPr>
+                <w:rFonts w:ascii="Constantia" w:hAnsi="Constantia"/>
+                <w:lang w:val="en-CA"/>
+              </w:rPr>
+              <w:t xml:space="preserve">, are studied in primary and 3 </w:t>
+            </w:r>
+            <w:proofErr w:type="spellStart"/>
+            <w:r>
+              <w:rPr>
+                <w:rFonts w:ascii="Constantia" w:hAnsi="Constantia"/>
+                <w:lang w:val="en-CA"/>
+              </w:rPr>
+              <w:t>yrs</w:t>
+            </w:r>
+            <w:proofErr w:type="spellEnd"/>
+            <w:r>
+              <w:rPr>
+                <w:rFonts w:ascii="Constantia" w:hAnsi="Constantia"/>
+                <w:lang w:val="en-CA"/>
+              </w:rPr>
+              <w:t xml:space="preserve"> of secondary.</w:t>
             </w:r>
           </w:p>
         </w:tc>
@@ -1765,7 +1841,23 @@
                 <w:rFonts w:ascii="Constantia" w:hAnsi="Constantia"/>
                 <w:lang w:val="en-CA"/>
               </w:rPr>
-              <w:t xml:space="preserve"> yrs, often called kindergarten, non-compulsory, publicly funded, separated into 4 ‘gardens’ by year, fallow, herb, vegetable, and flower (also called years 1-4), cannot fail.</w:t>
+              <w:t xml:space="preserve"> </w:t>
+            </w:r>
+            <w:proofErr w:type="spellStart"/>
+            <w:r>
+              <w:rPr>
+                <w:rFonts w:ascii="Constantia" w:hAnsi="Constantia"/>
+                <w:lang w:val="en-CA"/>
+              </w:rPr>
+              <w:t>yrs</w:t>
+            </w:r>
+            <w:proofErr w:type="spellEnd"/>
+            <w:r>
+              <w:rPr>
+                <w:rFonts w:ascii="Constantia" w:hAnsi="Constantia"/>
+                <w:lang w:val="en-CA"/>
+              </w:rPr>
+              <w:t>, often called kindergarten, non-compulsory, publicly funded, separated into 4 ‘gardens’ by year, fallow, herb, vegetable, and flower (also called years 1-4), cannot fail.</w:t>
             </w:r>
           </w:p>
           <w:p>
@@ -1818,7 +1910,23 @@
                 <w:rFonts w:ascii="Constantia" w:hAnsi="Constantia"/>
                 <w:lang w:val="en-CA"/>
               </w:rPr>
-              <w:t xml:space="preserve"> yrs, often called elementary</w:t>
+              <w:t xml:space="preserve"> </w:t>
+            </w:r>
+            <w:proofErr w:type="spellStart"/>
+            <w:r>
+              <w:rPr>
+                <w:rFonts w:ascii="Constantia" w:hAnsi="Constantia"/>
+                <w:lang w:val="en-CA"/>
+              </w:rPr>
+              <w:t>yrs</w:t>
+            </w:r>
+            <w:proofErr w:type="spellEnd"/>
+            <w:r>
+              <w:rPr>
+                <w:rFonts w:ascii="Constantia" w:hAnsi="Constantia"/>
+                <w:lang w:val="en-CA"/>
+              </w:rPr>
+              <w:t>, often called elementary</w:t>
             </w:r>
             <w:r>
               <w:rPr>
@@ -1899,7 +2007,23 @@
                 <w:rFonts w:ascii="Constantia" w:hAnsi="Constantia"/>
                 <w:lang w:val="en-CA"/>
               </w:rPr>
-              <w:t xml:space="preserve"> yrs, often called advanced</w:t>
+              <w:t xml:space="preserve"> </w:t>
+            </w:r>
+            <w:proofErr w:type="spellStart"/>
+            <w:r>
+              <w:rPr>
+                <w:rFonts w:ascii="Constantia" w:hAnsi="Constantia"/>
+                <w:lang w:val="en-CA"/>
+              </w:rPr>
+              <w:t>yrs</w:t>
+            </w:r>
+            <w:proofErr w:type="spellEnd"/>
+            <w:r>
+              <w:rPr>
+                <w:rFonts w:ascii="Constantia" w:hAnsi="Constantia"/>
+                <w:lang w:val="en-CA"/>
+              </w:rPr>
+              <w:t>, often called advanced</w:t>
             </w:r>
             <w:r>
               <w:rPr>
@@ -1974,32 +2098,64 @@
                 <w:lang w:val="en-CA"/>
               </w:rPr>
               <w:lastRenderedPageBreak/>
-              <w:t>degrees and college for more practical degrees, non-compulsory, publicly funded, 1-7 yr programs offered, can fail.</w:t>
-            </w:r>
-          </w:p>
-          <w:p>
-            <w:pPr>
-              <w:cnfStyle w:val="000000000000" w:firstRow="0" w:lastRow="0" w:firstColumn="0" w:lastColumn="0" w:oddVBand="0" w:evenVBand="0" w:oddHBand="0" w:evenHBand="0" w:firstRowFirstColumn="0" w:firstRowLastColumn="0" w:lastRowFirstColumn="0" w:lastRowLastColumn="0"/>
-              <w:rPr>
-                <w:rFonts w:ascii="Constantia" w:hAnsi="Constantia"/>
-                <w:lang w:val="en-CA"/>
-              </w:rPr>
-            </w:pPr>
-          </w:p>
-          <w:p>
-            <w:pPr>
-              <w:cnfStyle w:val="000000000000" w:firstRow="0" w:lastRow="0" w:firstColumn="0" w:lastColumn="0" w:oddVBand="0" w:evenVBand="0" w:oddHBand="0" w:evenHBand="0" w:firstRowFirstColumn="0" w:firstRowLastColumn="0" w:lastRowFirstColumn="0" w:lastRowLastColumn="0"/>
-              <w:rPr>
-                <w:rFonts w:ascii="Constantia" w:hAnsi="Constantia"/>
-                <w:lang w:val="en-CA"/>
-              </w:rPr>
-            </w:pPr>
-            <w:r>
-              <w:rPr>
-                <w:rFonts w:ascii="Constantia" w:hAnsi="Constantia"/>
-                <w:lang w:val="en-CA"/>
-              </w:rPr>
-              <w:t>(ages indicated in the year they turn that age, not when they turn that age).</w:t>
+              <w:t xml:space="preserve">degrees and college for more practical degrees, non-compulsory, publicly funded, 1-7 </w:t>
+            </w:r>
+            <w:proofErr w:type="spellStart"/>
+            <w:r>
+              <w:rPr>
+                <w:rFonts w:ascii="Constantia" w:hAnsi="Constantia"/>
+                <w:lang w:val="en-CA"/>
+              </w:rPr>
+              <w:t>yr</w:t>
+            </w:r>
+            <w:proofErr w:type="spellEnd"/>
+            <w:r>
+              <w:rPr>
+                <w:rFonts w:ascii="Constantia" w:hAnsi="Constantia"/>
+                <w:lang w:val="en-CA"/>
+              </w:rPr>
+              <w:t xml:space="preserve"> programs offered, can fail.</w:t>
+            </w:r>
+          </w:p>
+          <w:p>
+            <w:pPr>
+              <w:cnfStyle w:val="000000000000" w:firstRow="0" w:lastRow="0" w:firstColumn="0" w:lastColumn="0" w:oddVBand="0" w:evenVBand="0" w:oddHBand="0" w:evenHBand="0" w:firstRowFirstColumn="0" w:firstRowLastColumn="0" w:lastRowFirstColumn="0" w:lastRowLastColumn="0"/>
+              <w:rPr>
+                <w:rFonts w:ascii="Constantia" w:hAnsi="Constantia"/>
+                <w:lang w:val="en-CA"/>
+              </w:rPr>
+            </w:pPr>
+          </w:p>
+          <w:p>
+            <w:pPr>
+              <w:cnfStyle w:val="000000000000" w:firstRow="0" w:lastRow="0" w:firstColumn="0" w:lastColumn="0" w:oddVBand="0" w:evenVBand="0" w:oddHBand="0" w:evenHBand="0" w:firstRowFirstColumn="0" w:firstRowLastColumn="0" w:lastRowFirstColumn="0" w:lastRowLastColumn="0"/>
+              <w:rPr>
+                <w:rFonts w:ascii="Constantia" w:hAnsi="Constantia"/>
+                <w:lang w:val="en-CA"/>
+              </w:rPr>
+            </w:pPr>
+            <w:r>
+              <w:rPr>
+                <w:rFonts w:ascii="Constantia" w:hAnsi="Constantia"/>
+                <w:lang w:val="en-CA"/>
+              </w:rPr>
+              <w:t>(</w:t>
+            </w:r>
+            <w:proofErr w:type="gramStart"/>
+            <w:r>
+              <w:rPr>
+                <w:rFonts w:ascii="Constantia" w:hAnsi="Constantia"/>
+                <w:lang w:val="en-CA"/>
+              </w:rPr>
+              <w:t>ages</w:t>
+            </w:r>
+            <w:proofErr w:type="gramEnd"/>
+            <w:r>
+              <w:rPr>
+                <w:rFonts w:ascii="Constantia" w:hAnsi="Constantia"/>
+                <w:lang w:val="en-CA"/>
+              </w:rPr>
+              <w:t xml:space="preserve"> indicated in the year they turn that age, not when they turn that age).</w:t>
             </w:r>
           </w:p>
         </w:tc>
@@ -2322,8 +2478,17 @@
                 <w:rFonts w:ascii="Constantia" w:hAnsi="Constantia"/>
                 <w:lang w:val="en-CA"/>
               </w:rPr>
-              <w:t>, and militarized with Kunadoslad</w:t>
-            </w:r>
+              <w:t xml:space="preserve">, and militarized with </w:t>
+            </w:r>
+            <w:proofErr w:type="spellStart"/>
+            <w:r>
+              <w:rPr>
+                <w:rFonts w:ascii="Constantia" w:hAnsi="Constantia"/>
+                <w:lang w:val="en-CA"/>
+              </w:rPr>
+              <w:t>Kunadoslad</w:t>
+            </w:r>
+            <w:proofErr w:type="spellEnd"/>
           </w:p>
         </w:tc>
       </w:tr>
@@ -2366,76 +2531,121 @@
                 <w:rFonts w:ascii="Constantia" w:hAnsi="Constantia"/>
                 <w:lang w:val="en-CA"/>
               </w:rPr>
-              <w:t>All but Kunadoslad</w:t>
-            </w:r>
-          </w:p>
-        </w:tc>
-        <w:tc>
-          <w:tcPr>
-            <w:tcW w:w="3006" w:type="dxa"/>
-          </w:tcPr>
-          <w:p>
-            <w:pPr>
-              <w:cnfStyle w:val="000000000000" w:firstRow="0" w:lastRow="0" w:firstColumn="0" w:lastColumn="0" w:oddVBand="0" w:evenVBand="0" w:oddHBand="0" w:evenHBand="0" w:firstRowFirstColumn="0" w:firstRowLastColumn="0" w:lastRowFirstColumn="0" w:lastRowLastColumn="0"/>
-              <w:rPr>
-                <w:rFonts w:ascii="Constantia" w:hAnsi="Constantia"/>
-                <w:lang w:val="en-CA"/>
-              </w:rPr>
-            </w:pPr>
-            <w:r>
-              <w:rPr>
-                <w:rFonts w:ascii="Constantia" w:hAnsi="Constantia"/>
-                <w:lang w:val="en-CA"/>
-              </w:rPr>
-              <w:t>Anglun: embassy and ambassador</w:t>
-            </w:r>
-          </w:p>
-          <w:p>
-            <w:pPr>
-              <w:cnfStyle w:val="000000000000" w:firstRow="0" w:lastRow="0" w:firstColumn="0" w:lastColumn="0" w:oddVBand="0" w:evenVBand="0" w:oddHBand="0" w:evenHBand="0" w:firstRowFirstColumn="0" w:firstRowLastColumn="0" w:lastRowFirstColumn="0" w:lastRowLastColumn="0"/>
-              <w:rPr>
-                <w:rFonts w:ascii="Constantia" w:hAnsi="Constantia"/>
-                <w:lang w:val="en-CA"/>
-              </w:rPr>
-            </w:pPr>
-            <w:r>
-              <w:rPr>
-                <w:rFonts w:ascii="Constantia" w:hAnsi="Constantia"/>
-                <w:lang w:val="en-CA"/>
-              </w:rPr>
-              <w:t>Holtania: embassy and ambassador</w:t>
-            </w:r>
-          </w:p>
-          <w:p>
-            <w:pPr>
-              <w:cnfStyle w:val="000000000000" w:firstRow="0" w:lastRow="0" w:firstColumn="0" w:lastColumn="0" w:oddVBand="0" w:evenVBand="0" w:oddHBand="0" w:evenHBand="0" w:firstRowFirstColumn="0" w:firstRowLastColumn="0" w:lastRowFirstColumn="0" w:lastRowLastColumn="0"/>
-              <w:rPr>
-                <w:rFonts w:ascii="Constantia" w:hAnsi="Constantia"/>
-                <w:lang w:val="en-CA"/>
-              </w:rPr>
-            </w:pPr>
-            <w:r>
-              <w:rPr>
-                <w:rFonts w:ascii="Constantia" w:hAnsi="Constantia"/>
-                <w:lang w:val="en-CA"/>
-              </w:rPr>
-              <w:t>Kunadoslad: none</w:t>
-            </w:r>
-          </w:p>
-          <w:p>
-            <w:pPr>
-              <w:cnfStyle w:val="000000000000" w:firstRow="0" w:lastRow="0" w:firstColumn="0" w:lastColumn="0" w:oddVBand="0" w:evenVBand="0" w:oddHBand="0" w:evenHBand="0" w:firstRowFirstColumn="0" w:firstRowLastColumn="0" w:lastRowFirstColumn="0" w:lastRowLastColumn="0"/>
-              <w:rPr>
-                <w:rFonts w:ascii="Constantia" w:hAnsi="Constantia"/>
-                <w:lang w:val="en-CA"/>
-              </w:rPr>
-            </w:pPr>
-            <w:r>
-              <w:rPr>
-                <w:rFonts w:ascii="Constantia" w:hAnsi="Constantia"/>
-                <w:lang w:val="en-CA"/>
-              </w:rPr>
-              <w:t>Mardwell: embassy, ambassador, and 4 consulates</w:t>
+              <w:t xml:space="preserve">All but </w:t>
+            </w:r>
+            <w:proofErr w:type="spellStart"/>
+            <w:r>
+              <w:rPr>
+                <w:rFonts w:ascii="Constantia" w:hAnsi="Constantia"/>
+                <w:lang w:val="en-CA"/>
+              </w:rPr>
+              <w:t>Kunadoslad</w:t>
+            </w:r>
+            <w:proofErr w:type="spellEnd"/>
+          </w:p>
+        </w:tc>
+        <w:tc>
+          <w:tcPr>
+            <w:tcW w:w="3006" w:type="dxa"/>
+          </w:tcPr>
+          <w:p>
+            <w:pPr>
+              <w:cnfStyle w:val="000000000000" w:firstRow="0" w:lastRow="0" w:firstColumn="0" w:lastColumn="0" w:oddVBand="0" w:evenVBand="0" w:oddHBand="0" w:evenHBand="0" w:firstRowFirstColumn="0" w:firstRowLastColumn="0" w:lastRowFirstColumn="0" w:lastRowLastColumn="0"/>
+              <w:rPr>
+                <w:rFonts w:ascii="Constantia" w:hAnsi="Constantia"/>
+                <w:lang w:val="en-CA"/>
+              </w:rPr>
+            </w:pPr>
+            <w:proofErr w:type="spellStart"/>
+            <w:r>
+              <w:rPr>
+                <w:rFonts w:ascii="Constantia" w:hAnsi="Constantia"/>
+                <w:lang w:val="en-CA"/>
+              </w:rPr>
+              <w:t>Anglun</w:t>
+            </w:r>
+            <w:proofErr w:type="spellEnd"/>
+            <w:r>
+              <w:rPr>
+                <w:rFonts w:ascii="Constantia" w:hAnsi="Constantia"/>
+                <w:lang w:val="en-CA"/>
+              </w:rPr>
+              <w:t>: embassy and ambassador</w:t>
+            </w:r>
+          </w:p>
+          <w:p>
+            <w:pPr>
+              <w:cnfStyle w:val="000000000000" w:firstRow="0" w:lastRow="0" w:firstColumn="0" w:lastColumn="0" w:oddVBand="0" w:evenVBand="0" w:oddHBand="0" w:evenHBand="0" w:firstRowFirstColumn="0" w:firstRowLastColumn="0" w:lastRowFirstColumn="0" w:lastRowLastColumn="0"/>
+              <w:rPr>
+                <w:rFonts w:ascii="Constantia" w:hAnsi="Constantia"/>
+                <w:lang w:val="en-CA"/>
+              </w:rPr>
+            </w:pPr>
+            <w:proofErr w:type="spellStart"/>
+            <w:r>
+              <w:rPr>
+                <w:rFonts w:ascii="Constantia" w:hAnsi="Constantia"/>
+                <w:lang w:val="en-CA"/>
+              </w:rPr>
+              <w:t>Holtania</w:t>
+            </w:r>
+            <w:proofErr w:type="spellEnd"/>
+            <w:r>
+              <w:rPr>
+                <w:rFonts w:ascii="Constantia" w:hAnsi="Constantia"/>
+                <w:lang w:val="en-CA"/>
+              </w:rPr>
+              <w:t>: embassy and ambassador</w:t>
+            </w:r>
+          </w:p>
+          <w:p>
+            <w:pPr>
+              <w:cnfStyle w:val="000000000000" w:firstRow="0" w:lastRow="0" w:firstColumn="0" w:lastColumn="0" w:oddVBand="0" w:evenVBand="0" w:oddHBand="0" w:evenHBand="0" w:firstRowFirstColumn="0" w:firstRowLastColumn="0" w:lastRowFirstColumn="0" w:lastRowLastColumn="0"/>
+              <w:rPr>
+                <w:rFonts w:ascii="Constantia" w:hAnsi="Constantia"/>
+                <w:lang w:val="en-CA"/>
+              </w:rPr>
+            </w:pPr>
+            <w:proofErr w:type="spellStart"/>
+            <w:r>
+              <w:rPr>
+                <w:rFonts w:ascii="Constantia" w:hAnsi="Constantia"/>
+                <w:lang w:val="en-CA"/>
+              </w:rPr>
+              <w:t>Kunadoslad</w:t>
+            </w:r>
+            <w:proofErr w:type="spellEnd"/>
+            <w:r>
+              <w:rPr>
+                <w:rFonts w:ascii="Constantia" w:hAnsi="Constantia"/>
+                <w:lang w:val="en-CA"/>
+              </w:rPr>
+              <w:t>: none</w:t>
+            </w:r>
+          </w:p>
+          <w:p>
+            <w:pPr>
+              <w:cnfStyle w:val="000000000000" w:firstRow="0" w:lastRow="0" w:firstColumn="0" w:lastColumn="0" w:oddVBand="0" w:evenVBand="0" w:oddHBand="0" w:evenHBand="0" w:firstRowFirstColumn="0" w:firstRowLastColumn="0" w:lastRowFirstColumn="0" w:lastRowLastColumn="0"/>
+              <w:rPr>
+                <w:rFonts w:ascii="Constantia" w:hAnsi="Constantia"/>
+                <w:lang w:val="en-CA"/>
+              </w:rPr>
+            </w:pPr>
+            <w:proofErr w:type="spellStart"/>
+            <w:r>
+              <w:rPr>
+                <w:rFonts w:ascii="Constantia" w:hAnsi="Constantia"/>
+                <w:lang w:val="en-CA"/>
+              </w:rPr>
+              <w:t>Mardwell</w:t>
+            </w:r>
+            <w:proofErr w:type="spellEnd"/>
+            <w:r>
+              <w:rPr>
+                <w:rFonts w:ascii="Constantia" w:hAnsi="Constantia"/>
+                <w:lang w:val="en-CA"/>
+              </w:rPr>
+              <w:t>: embassy, ambassador, and 4 consulates</w:t>
             </w:r>
           </w:p>
         </w:tc>
@@ -2495,61 +2705,97 @@
                 <w:lang w:val="en-CA"/>
               </w:rPr>
             </w:pPr>
-            <w:r>
-              <w:rPr>
-                <w:rFonts w:ascii="Constantia" w:hAnsi="Constantia"/>
-                <w:lang w:val="en-CA"/>
-              </w:rPr>
-              <w:t>Anglun: e-visa, can stay for up to 60 days</w:t>
-            </w:r>
-          </w:p>
-          <w:p>
-            <w:pPr>
-              <w:cnfStyle w:val="000000000000" w:firstRow="0" w:lastRow="0" w:firstColumn="0" w:lastColumn="0" w:oddVBand="0" w:evenVBand="0" w:oddHBand="0" w:evenHBand="0" w:firstRowFirstColumn="0" w:firstRowLastColumn="0" w:lastRowFirstColumn="0" w:lastRowLastColumn="0"/>
-              <w:rPr>
-                <w:rFonts w:ascii="Constantia" w:hAnsi="Constantia"/>
-                <w:lang w:val="en-CA"/>
-              </w:rPr>
-            </w:pPr>
-            <w:r>
-              <w:rPr>
-                <w:rFonts w:ascii="Constantia" w:hAnsi="Constantia"/>
-                <w:lang w:val="en-CA"/>
-              </w:rPr>
-              <w:t>Holtania: visa, can stay for up to 30 days</w:t>
-            </w:r>
-          </w:p>
-          <w:p>
-            <w:pPr>
-              <w:cnfStyle w:val="000000000000" w:firstRow="0" w:lastRow="0" w:firstColumn="0" w:lastColumn="0" w:oddVBand="0" w:evenVBand="0" w:oddHBand="0" w:evenHBand="0" w:firstRowFirstColumn="0" w:firstRowLastColumn="0" w:lastRowFirstColumn="0" w:lastRowLastColumn="0"/>
-              <w:rPr>
-                <w:rFonts w:ascii="Constantia" w:hAnsi="Constantia"/>
-                <w:lang w:val="en-CA"/>
-              </w:rPr>
-            </w:pPr>
-            <w:r>
-              <w:rPr>
-                <w:rFonts w:ascii="Constantia" w:hAnsi="Constantia"/>
-                <w:lang w:val="en-CA"/>
-              </w:rPr>
-              <w:t>Kunadoslad: visa and background check, can stay for up to 15 days</w:t>
-            </w:r>
-          </w:p>
-          <w:p>
-            <w:pPr>
-              <w:cnfStyle w:val="000000000000" w:firstRow="0" w:lastRow="0" w:firstColumn="0" w:lastColumn="0" w:oddVBand="0" w:evenVBand="0" w:oddHBand="0" w:evenHBand="0" w:firstRowFirstColumn="0" w:firstRowLastColumn="0" w:lastRowFirstColumn="0" w:lastRowLastColumn="0"/>
-              <w:rPr>
-                <w:rFonts w:ascii="Constantia" w:hAnsi="Constantia"/>
-                <w:lang w:val="en-CA"/>
-              </w:rPr>
-            </w:pPr>
+            <w:proofErr w:type="spellStart"/>
+            <w:r>
+              <w:rPr>
+                <w:rFonts w:ascii="Constantia" w:hAnsi="Constantia"/>
+                <w:lang w:val="en-CA"/>
+              </w:rPr>
+              <w:t>Anglun</w:t>
+            </w:r>
+            <w:proofErr w:type="spellEnd"/>
+            <w:r>
+              <w:rPr>
+                <w:rFonts w:ascii="Constantia" w:hAnsi="Constantia"/>
+                <w:lang w:val="en-CA"/>
+              </w:rPr>
+              <w:t>: e-visa, can stay for up to 60 days</w:t>
+            </w:r>
+          </w:p>
+          <w:p>
+            <w:pPr>
+              <w:cnfStyle w:val="000000000000" w:firstRow="0" w:lastRow="0" w:firstColumn="0" w:lastColumn="0" w:oddVBand="0" w:evenVBand="0" w:oddHBand="0" w:evenHBand="0" w:firstRowFirstColumn="0" w:firstRowLastColumn="0" w:lastRowFirstColumn="0" w:lastRowLastColumn="0"/>
+              <w:rPr>
+                <w:rFonts w:ascii="Constantia" w:hAnsi="Constantia"/>
+                <w:lang w:val="en-CA"/>
+              </w:rPr>
+            </w:pPr>
+            <w:proofErr w:type="spellStart"/>
+            <w:r>
+              <w:rPr>
+                <w:rFonts w:ascii="Constantia" w:hAnsi="Constantia"/>
+                <w:lang w:val="en-CA"/>
+              </w:rPr>
+              <w:t>Holtania</w:t>
+            </w:r>
+            <w:proofErr w:type="spellEnd"/>
+            <w:r>
+              <w:rPr>
+                <w:rFonts w:ascii="Constantia" w:hAnsi="Constantia"/>
+                <w:lang w:val="en-CA"/>
+              </w:rPr>
+              <w:t>: visa, can stay for up to 30 days</w:t>
+            </w:r>
+          </w:p>
+          <w:p>
+            <w:pPr>
+              <w:cnfStyle w:val="000000000000" w:firstRow="0" w:lastRow="0" w:firstColumn="0" w:lastColumn="0" w:oddVBand="0" w:evenVBand="0" w:oddHBand="0" w:evenHBand="0" w:firstRowFirstColumn="0" w:firstRowLastColumn="0" w:lastRowFirstColumn="0" w:lastRowLastColumn="0"/>
+              <w:rPr>
+                <w:rFonts w:ascii="Constantia" w:hAnsi="Constantia"/>
+                <w:lang w:val="en-CA"/>
+              </w:rPr>
+            </w:pPr>
+            <w:proofErr w:type="spellStart"/>
+            <w:r>
+              <w:rPr>
+                <w:rFonts w:ascii="Constantia" w:hAnsi="Constantia"/>
+                <w:lang w:val="en-CA"/>
+              </w:rPr>
+              <w:t>Kunadoslad</w:t>
+            </w:r>
+            <w:proofErr w:type="spellEnd"/>
+            <w:r>
+              <w:rPr>
+                <w:rFonts w:ascii="Constantia" w:hAnsi="Constantia"/>
+                <w:lang w:val="en-CA"/>
+              </w:rPr>
+              <w:t>: visa and background check, can stay for up to 15 days</w:t>
+            </w:r>
+          </w:p>
+          <w:p>
+            <w:pPr>
+              <w:cnfStyle w:val="000000000000" w:firstRow="0" w:lastRow="0" w:firstColumn="0" w:lastColumn="0" w:oddVBand="0" w:evenVBand="0" w:oddHBand="0" w:evenHBand="0" w:firstRowFirstColumn="0" w:firstRowLastColumn="0" w:lastRowFirstColumn="0" w:lastRowLastColumn="0"/>
+              <w:rPr>
+                <w:rFonts w:ascii="Constantia" w:hAnsi="Constantia"/>
+                <w:lang w:val="en-CA"/>
+              </w:rPr>
+            </w:pPr>
+            <w:proofErr w:type="spellStart"/>
             <w:r>
               <w:rPr>
                 <w:rFonts w:ascii="Constantia" w:hAnsi="Constantia"/>
                 <w:lang w:val="en-CA"/>
               </w:rPr>
               <w:lastRenderedPageBreak/>
-              <w:t>Mardwell: No visa, can stay for up to 90 days</w:t>
+              <w:t>Mardwell</w:t>
+            </w:r>
+            <w:proofErr w:type="spellEnd"/>
+            <w:r>
+              <w:rPr>
+                <w:rFonts w:ascii="Constantia" w:hAnsi="Constantia"/>
+                <w:lang w:val="en-CA"/>
+              </w:rPr>
+              <w:t>: No visa, can stay for up to 90 days</w:t>
             </w:r>
           </w:p>
           <w:p>
@@ -3451,7 +3697,37 @@
                 <w:rFonts w:ascii="Constantia" w:hAnsi="Constantia"/>
                 <w:lang w:val="en-CA"/>
               </w:rPr>
-              <w:t>Upon the death of a family member, spouse, or spouses family member, one is to receive a minimum of a 2 week bereavement leave.</w:t>
+              <w:t xml:space="preserve">Upon the death of a family member, spouse, or </w:t>
+            </w:r>
+            <w:r>
+              <w:rPr>
+                <w:rFonts w:ascii="Constantia" w:hAnsi="Constantia"/>
+                <w:lang w:val="en-CA"/>
+              </w:rPr>
+              <w:t>spouses’</w:t>
+            </w:r>
+            <w:r>
+              <w:rPr>
+                <w:rFonts w:ascii="Constantia" w:hAnsi="Constantia"/>
+                <w:lang w:val="en-CA"/>
+              </w:rPr>
+              <w:t xml:space="preserve"> family member, one is to receive a minimum of a </w:t>
+            </w:r>
+            <w:proofErr w:type="gramStart"/>
+            <w:r>
+              <w:rPr>
+                <w:rFonts w:ascii="Constantia" w:hAnsi="Constantia"/>
+                <w:lang w:val="en-CA"/>
+              </w:rPr>
+              <w:t>2 week</w:t>
+            </w:r>
+            <w:proofErr w:type="gramEnd"/>
+            <w:r>
+              <w:rPr>
+                <w:rFonts w:ascii="Constantia" w:hAnsi="Constantia"/>
+                <w:lang w:val="en-CA"/>
+              </w:rPr>
+              <w:t xml:space="preserve"> bereavement leave.</w:t>
             </w:r>
           </w:p>
         </w:tc>
@@ -3576,6 +3852,71 @@
                 <w:rFonts w:ascii="Constantia" w:hAnsi="Constantia"/>
                 <w:lang w:val="en-CA"/>
               </w:rPr>
+              <w:t>Leave (Sick)</w:t>
+            </w:r>
+          </w:p>
+        </w:tc>
+        <w:tc>
+          <w:tcPr>
+            <w:tcW w:w="3005" w:type="dxa"/>
+          </w:tcPr>
+          <w:p>
+            <w:pPr>
+              <w:cnfStyle w:val="000000000000" w:firstRow="0" w:lastRow="0" w:firstColumn="0" w:lastColumn="0" w:oddVBand="0" w:evenVBand="0" w:oddHBand="0" w:evenHBand="0" w:firstRowFirstColumn="0" w:firstRowLastColumn="0" w:lastRowFirstColumn="0" w:lastRowLastColumn="0"/>
+              <w:rPr>
+                <w:rFonts w:ascii="Constantia" w:hAnsi="Constantia"/>
+                <w:lang w:val="en-CA"/>
+              </w:rPr>
+            </w:pPr>
+            <w:r>
+              <w:rPr>
+                <w:rFonts w:ascii="Constantia" w:hAnsi="Constantia"/>
+                <w:lang w:val="en-CA"/>
+              </w:rPr>
+              <w:t>1 Week/Unlimited</w:t>
+            </w:r>
+          </w:p>
+        </w:tc>
+        <w:tc>
+          <w:tcPr>
+            <w:tcW w:w="3006" w:type="dxa"/>
+          </w:tcPr>
+          <w:p>
+            <w:pPr>
+              <w:cnfStyle w:val="000000000000" w:firstRow="0" w:lastRow="0" w:firstColumn="0" w:lastColumn="0" w:oddVBand="0" w:evenVBand="0" w:oddHBand="0" w:evenHBand="0" w:firstRowFirstColumn="0" w:firstRowLastColumn="0" w:lastRowFirstColumn="0" w:lastRowLastColumn="0"/>
+              <w:rPr>
+                <w:rFonts w:ascii="Constantia" w:hAnsi="Constantia"/>
+                <w:lang w:val="en-CA"/>
+              </w:rPr>
+            </w:pPr>
+            <w:r>
+              <w:rPr>
+                <w:rFonts w:ascii="Constantia" w:hAnsi="Constantia"/>
+                <w:lang w:val="en-CA"/>
+              </w:rPr>
+              <w:t>Employees can be sick for 1 week every 2 months without a doctors note. Employees must be paid for sick time assuming they can still return to the job after they have provided a doctors note.</w:t>
+            </w:r>
+          </w:p>
+        </w:tc>
+      </w:tr>
+      <w:tr>
+        <w:tc>
+          <w:tcPr>
+            <w:cnfStyle w:val="001000000000" w:firstRow="0" w:lastRow="0" w:firstColumn="1" w:lastColumn="0" w:oddVBand="0" w:evenVBand="0" w:oddHBand="0" w:evenHBand="0" w:firstRowFirstColumn="0" w:firstRowLastColumn="0" w:lastRowFirstColumn="0" w:lastRowLastColumn="0"/>
+            <w:tcW w:w="3005" w:type="dxa"/>
+          </w:tcPr>
+          <w:p>
+            <w:pPr>
+              <w:rPr>
+                <w:rFonts w:ascii="Constantia" w:hAnsi="Constantia"/>
+                <w:lang w:val="en-CA"/>
+              </w:rPr>
+            </w:pPr>
+            <w:r>
+              <w:rPr>
+                <w:rFonts w:ascii="Constantia" w:hAnsi="Constantia"/>
+                <w:lang w:val="en-CA"/>
+              </w:rPr>
               <w:t>Leave (Vacation)</w:t>
             </w:r>
           </w:p>
@@ -3764,6 +4105,7 @@
                 <w:rFonts w:ascii="Constantia" w:hAnsi="Constantia"/>
                 <w:lang w:val="en-CA"/>
               </w:rPr>
+              <w:lastRenderedPageBreak/>
               <w:t>Extended: 40+ hrs (2x)</w:t>
             </w:r>
           </w:p>
@@ -3787,6 +4129,7 @@
                 <w:rFonts w:ascii="Constantia" w:hAnsi="Constantia"/>
                 <w:lang w:val="en-CA"/>
               </w:rPr>
+              <w:lastRenderedPageBreak/>
               <w:t>Working Days</w:t>
             </w:r>
           </w:p>
@@ -3852,157 +4195,1358 @@
                 <w:rFonts w:ascii="Constantia" w:hAnsi="Constantia"/>
                 <w:lang w:val="en-CA"/>
               </w:rPr>
+              <w:t>Working Hours</w:t>
+            </w:r>
+          </w:p>
+        </w:tc>
+        <w:tc>
+          <w:tcPr>
+            <w:tcW w:w="3005" w:type="dxa"/>
+          </w:tcPr>
+          <w:p>
+            <w:pPr>
+              <w:cnfStyle w:val="000000000000" w:firstRow="0" w:lastRow="0" w:firstColumn="0" w:lastColumn="0" w:oddVBand="0" w:evenVBand="0" w:oddHBand="0" w:evenHBand="0" w:firstRowFirstColumn="0" w:firstRowLastColumn="0" w:lastRowFirstColumn="0" w:lastRowLastColumn="0"/>
+              <w:rPr>
+                <w:rFonts w:ascii="Constantia" w:hAnsi="Constantia"/>
+                <w:lang w:val="en-CA"/>
+              </w:rPr>
+            </w:pPr>
+            <w:r>
+              <w:rPr>
+                <w:rFonts w:ascii="Constantia" w:hAnsi="Constantia"/>
+                <w:lang w:val="en-CA"/>
+              </w:rPr>
+              <w:t>Controlled</w:t>
+            </w:r>
+          </w:p>
+        </w:tc>
+        <w:tc>
+          <w:tcPr>
+            <w:tcW w:w="3006" w:type="dxa"/>
+          </w:tcPr>
+          <w:p>
+            <w:pPr>
+              <w:cnfStyle w:val="000000000000" w:firstRow="0" w:lastRow="0" w:firstColumn="0" w:lastColumn="0" w:oddVBand="0" w:evenVBand="0" w:oddHBand="0" w:evenHBand="0" w:firstRowFirstColumn="0" w:firstRowLastColumn="0" w:lastRowFirstColumn="0" w:lastRowLastColumn="0"/>
+              <w:rPr>
+                <w:rFonts w:ascii="Constantia" w:hAnsi="Constantia"/>
+                <w:lang w:val="en-CA"/>
+              </w:rPr>
+            </w:pPr>
+            <w:r>
+              <w:rPr>
+                <w:rFonts w:ascii="Constantia" w:hAnsi="Constantia"/>
+                <w:lang w:val="en-CA"/>
+              </w:rPr>
+              <w:t>Part-time: 0-24 hrs</w:t>
+            </w:r>
+          </w:p>
+          <w:p>
+            <w:pPr>
+              <w:cnfStyle w:val="000000000000" w:firstRow="0" w:lastRow="0" w:firstColumn="0" w:lastColumn="0" w:oddVBand="0" w:evenVBand="0" w:oddHBand="0" w:evenHBand="0" w:firstRowFirstColumn="0" w:firstRowLastColumn="0" w:lastRowFirstColumn="0" w:lastRowLastColumn="0"/>
+              <w:rPr>
+                <w:rFonts w:ascii="Constantia" w:hAnsi="Constantia"/>
+                <w:lang w:val="en-CA"/>
+              </w:rPr>
+            </w:pPr>
+            <w:r>
+              <w:rPr>
+                <w:rFonts w:ascii="Constantia" w:hAnsi="Constantia"/>
+                <w:lang w:val="en-CA"/>
+              </w:rPr>
+              <w:t>Full-time: 24-32 hrs</w:t>
+            </w:r>
+          </w:p>
+          <w:p>
+            <w:pPr>
+              <w:cnfStyle w:val="000000000000" w:firstRow="0" w:lastRow="0" w:firstColumn="0" w:lastColumn="0" w:oddVBand="0" w:evenVBand="0" w:oddHBand="0" w:evenHBand="0" w:firstRowFirstColumn="0" w:firstRowLastColumn="0" w:lastRowFirstColumn="0" w:lastRowLastColumn="0"/>
+              <w:rPr>
+                <w:rFonts w:ascii="Constantia" w:hAnsi="Constantia"/>
+                <w:lang w:val="en-CA"/>
+              </w:rPr>
+            </w:pPr>
+            <w:r>
+              <w:rPr>
+                <w:rFonts w:ascii="Constantia" w:hAnsi="Constantia"/>
+                <w:lang w:val="en-CA"/>
+              </w:rPr>
+              <w:t>Overtime: 32+ hrs</w:t>
+            </w:r>
+          </w:p>
+        </w:tc>
+      </w:tr>
+      <w:tr>
+        <w:tc>
+          <w:tcPr>
+            <w:cnfStyle w:val="001000000000" w:firstRow="0" w:lastRow="0" w:firstColumn="1" w:lastColumn="0" w:oddVBand="0" w:evenVBand="0" w:oddHBand="0" w:evenHBand="0" w:firstRowFirstColumn="0" w:firstRowLastColumn="0" w:lastRowFirstColumn="0" w:lastRowLastColumn="0"/>
+            <w:tcW w:w="3005" w:type="dxa"/>
+          </w:tcPr>
+          <w:p>
+            <w:pPr>
+              <w:rPr>
+                <w:rFonts w:ascii="Constantia" w:hAnsi="Constantia"/>
+                <w:lang w:val="en-CA"/>
+              </w:rPr>
+            </w:pPr>
+            <w:r>
+              <w:rPr>
+                <w:rFonts w:ascii="Constantia" w:hAnsi="Constantia"/>
+                <w:u w:val="single"/>
+                <w:lang w:val="en-CA"/>
+              </w:rPr>
+              <w:t>Morality</w:t>
+            </w:r>
+          </w:p>
+        </w:tc>
+        <w:tc>
+          <w:tcPr>
+            <w:tcW w:w="3005" w:type="dxa"/>
+          </w:tcPr>
+          <w:p>
+            <w:pPr>
+              <w:cnfStyle w:val="000000000000" w:firstRow="0" w:lastRow="0" w:firstColumn="0" w:lastColumn="0" w:oddVBand="0" w:evenVBand="0" w:oddHBand="0" w:evenHBand="0" w:firstRowFirstColumn="0" w:firstRowLastColumn="0" w:lastRowFirstColumn="0" w:lastRowLastColumn="0"/>
+              <w:rPr>
+                <w:rFonts w:ascii="Constantia" w:hAnsi="Constantia"/>
+                <w:lang w:val="en-CA"/>
+              </w:rPr>
+            </w:pPr>
+          </w:p>
+        </w:tc>
+        <w:tc>
+          <w:tcPr>
+            <w:tcW w:w="3006" w:type="dxa"/>
+          </w:tcPr>
+          <w:p>
+            <w:pPr>
+              <w:cnfStyle w:val="000000000000" w:firstRow="0" w:lastRow="0" w:firstColumn="0" w:lastColumn="0" w:oddVBand="0" w:evenVBand="0" w:oddHBand="0" w:evenHBand="0" w:firstRowFirstColumn="0" w:firstRowLastColumn="0" w:lastRowFirstColumn="0" w:lastRowLastColumn="0"/>
+              <w:rPr>
+                <w:rFonts w:ascii="Constantia" w:hAnsi="Constantia"/>
+                <w:lang w:val="en-CA"/>
+              </w:rPr>
+            </w:pPr>
+          </w:p>
+        </w:tc>
+      </w:tr>
+      <w:tr>
+        <w:tc>
+          <w:tcPr>
+            <w:cnfStyle w:val="001000000000" w:firstRow="0" w:lastRow="0" w:firstColumn="1" w:lastColumn="0" w:oddVBand="0" w:evenVBand="0" w:oddHBand="0" w:evenHBand="0" w:firstRowFirstColumn="0" w:firstRowLastColumn="0" w:lastRowFirstColumn="0" w:lastRowLastColumn="0"/>
+            <w:tcW w:w="3005" w:type="dxa"/>
+          </w:tcPr>
+          <w:p>
+            <w:pPr>
+              <w:rPr>
+                <w:rFonts w:ascii="Constantia" w:hAnsi="Constantia"/>
+                <w:lang w:val="en-CA"/>
+              </w:rPr>
+            </w:pPr>
+            <w:r>
+              <w:rPr>
+                <w:rFonts w:ascii="Constantia" w:hAnsi="Constantia"/>
+                <w:lang w:val="en-CA"/>
+              </w:rPr>
+              <w:t>Divorce</w:t>
+            </w:r>
+          </w:p>
+        </w:tc>
+        <w:tc>
+          <w:tcPr>
+            <w:tcW w:w="3005" w:type="dxa"/>
+          </w:tcPr>
+          <w:p>
+            <w:pPr>
+              <w:cnfStyle w:val="000000000000" w:firstRow="0" w:lastRow="0" w:firstColumn="0" w:lastColumn="0" w:oddVBand="0" w:evenVBand="0" w:oddHBand="0" w:evenHBand="0" w:firstRowFirstColumn="0" w:firstRowLastColumn="0" w:lastRowFirstColumn="0" w:lastRowLastColumn="0"/>
+              <w:rPr>
+                <w:rFonts w:ascii="Constantia" w:hAnsi="Constantia"/>
+                <w:lang w:val="en-CA"/>
+              </w:rPr>
+            </w:pPr>
+            <w:r>
+              <w:rPr>
+                <w:rFonts w:ascii="Constantia" w:hAnsi="Constantia"/>
+                <w:lang w:val="en-CA"/>
+              </w:rPr>
+              <w:t>Limited</w:t>
+            </w:r>
+          </w:p>
+        </w:tc>
+        <w:tc>
+          <w:tcPr>
+            <w:tcW w:w="3006" w:type="dxa"/>
+          </w:tcPr>
+          <w:p>
+            <w:pPr>
+              <w:cnfStyle w:val="000000000000" w:firstRow="0" w:lastRow="0" w:firstColumn="0" w:lastColumn="0" w:oddVBand="0" w:evenVBand="0" w:oddHBand="0" w:evenHBand="0" w:firstRowFirstColumn="0" w:firstRowLastColumn="0" w:lastRowFirstColumn="0" w:lastRowLastColumn="0"/>
+              <w:rPr>
+                <w:rFonts w:ascii="Constantia" w:hAnsi="Constantia"/>
+                <w:lang w:val="en-CA"/>
+              </w:rPr>
+            </w:pPr>
+            <w:r>
+              <w:rPr>
+                <w:rFonts w:ascii="Constantia" w:hAnsi="Constantia"/>
+                <w:lang w:val="en-CA"/>
+              </w:rPr>
+              <w:t>Can only divorce in cases of abandonment, abuse, adultery, or neglect (does not have to be proven)</w:t>
+            </w:r>
+          </w:p>
+        </w:tc>
+      </w:tr>
+      <w:tr>
+        <w:tc>
+          <w:tcPr>
+            <w:cnfStyle w:val="001000000000" w:firstRow="0" w:lastRow="0" w:firstColumn="1" w:lastColumn="0" w:oddVBand="0" w:evenVBand="0" w:oddHBand="0" w:evenHBand="0" w:firstRowFirstColumn="0" w:firstRowLastColumn="0" w:lastRowFirstColumn="0" w:lastRowLastColumn="0"/>
+            <w:tcW w:w="3005" w:type="dxa"/>
+          </w:tcPr>
+          <w:p>
+            <w:pPr>
+              <w:rPr>
+                <w:rFonts w:ascii="Constantia" w:hAnsi="Constantia"/>
+                <w:lang w:val="en-CA"/>
+              </w:rPr>
+            </w:pPr>
+            <w:r>
+              <w:rPr>
+                <w:rFonts w:ascii="Constantia" w:hAnsi="Constantia"/>
+                <w:lang w:val="en-CA"/>
+              </w:rPr>
+              <w:t>Marriage</w:t>
+            </w:r>
+          </w:p>
+        </w:tc>
+        <w:tc>
+          <w:tcPr>
+            <w:tcW w:w="3005" w:type="dxa"/>
+          </w:tcPr>
+          <w:p>
+            <w:pPr>
+              <w:cnfStyle w:val="000000000000" w:firstRow="0" w:lastRow="0" w:firstColumn="0" w:lastColumn="0" w:oddVBand="0" w:evenVBand="0" w:oddHBand="0" w:evenHBand="0" w:firstRowFirstColumn="0" w:firstRowLastColumn="0" w:lastRowFirstColumn="0" w:lastRowLastColumn="0"/>
+              <w:rPr>
+                <w:rFonts w:ascii="Constantia" w:hAnsi="Constantia"/>
+                <w:lang w:val="en-CA"/>
+              </w:rPr>
+            </w:pPr>
+            <w:r>
+              <w:rPr>
+                <w:rFonts w:ascii="Constantia" w:hAnsi="Constantia"/>
+                <w:lang w:val="en-CA"/>
+              </w:rPr>
+              <w:t>Religious Obligation</w:t>
+            </w:r>
+          </w:p>
+        </w:tc>
+        <w:tc>
+          <w:tcPr>
+            <w:tcW w:w="3006" w:type="dxa"/>
+          </w:tcPr>
+          <w:p>
+            <w:pPr>
+              <w:cnfStyle w:val="000000000000" w:firstRow="0" w:lastRow="0" w:firstColumn="0" w:lastColumn="0" w:oddVBand="0" w:evenVBand="0" w:oddHBand="0" w:evenHBand="0" w:firstRowFirstColumn="0" w:firstRowLastColumn="0" w:lastRowFirstColumn="0" w:lastRowLastColumn="0"/>
+              <w:rPr>
+                <w:rFonts w:ascii="Constantia" w:hAnsi="Constantia"/>
+                <w:lang w:val="en-CA"/>
+              </w:rPr>
+            </w:pPr>
+            <w:r>
+              <w:rPr>
+                <w:rFonts w:ascii="Constantia" w:hAnsi="Constantia"/>
+                <w:lang w:val="en-CA"/>
+              </w:rPr>
+              <w:t xml:space="preserve">Religions control who can get married, the government stays out of it, so long as the religious organizations offer the ability for non-religious people to get married. Marriages still </w:t>
+            </w:r>
+            <w:proofErr w:type="gramStart"/>
+            <w:r>
+              <w:rPr>
+                <w:rFonts w:ascii="Constantia" w:hAnsi="Constantia"/>
+                <w:lang w:val="en-CA"/>
+              </w:rPr>
+              <w:t>have to</w:t>
+            </w:r>
+            <w:proofErr w:type="gramEnd"/>
+            <w:r>
+              <w:rPr>
+                <w:rFonts w:ascii="Constantia" w:hAnsi="Constantia"/>
+                <w:lang w:val="en-CA"/>
+              </w:rPr>
+              <w:t xml:space="preserve"> be registered with the government though.</w:t>
+            </w:r>
+          </w:p>
+        </w:tc>
+      </w:tr>
+      <w:tr>
+        <w:tc>
+          <w:tcPr>
+            <w:cnfStyle w:val="001000000000" w:firstRow="0" w:lastRow="0" w:firstColumn="1" w:lastColumn="0" w:oddVBand="0" w:evenVBand="0" w:oddHBand="0" w:evenHBand="0" w:firstRowFirstColumn="0" w:firstRowLastColumn="0" w:lastRowFirstColumn="0" w:lastRowLastColumn="0"/>
+            <w:tcW w:w="3005" w:type="dxa"/>
+          </w:tcPr>
+          <w:p>
+            <w:pPr>
+              <w:rPr>
+                <w:rFonts w:ascii="Constantia" w:hAnsi="Constantia"/>
+                <w:lang w:val="en-CA"/>
+              </w:rPr>
+            </w:pPr>
+            <w:r>
+              <w:rPr>
+                <w:rFonts w:ascii="Constantia" w:hAnsi="Constantia"/>
+                <w:lang w:val="en-CA"/>
+              </w:rPr>
+              <w:t>Religions</w:t>
+            </w:r>
+          </w:p>
+        </w:tc>
+        <w:tc>
+          <w:tcPr>
+            <w:tcW w:w="3005" w:type="dxa"/>
+          </w:tcPr>
+          <w:p>
+            <w:pPr>
+              <w:cnfStyle w:val="000000000000" w:firstRow="0" w:lastRow="0" w:firstColumn="0" w:lastColumn="0" w:oddVBand="0" w:evenVBand="0" w:oddHBand="0" w:evenHBand="0" w:firstRowFirstColumn="0" w:firstRowLastColumn="0" w:lastRowFirstColumn="0" w:lastRowLastColumn="0"/>
+              <w:rPr>
+                <w:rFonts w:ascii="Constantia" w:hAnsi="Constantia"/>
+                <w:lang w:val="en-CA"/>
+              </w:rPr>
+            </w:pPr>
+            <w:r>
+              <w:rPr>
+                <w:rFonts w:ascii="Constantia" w:hAnsi="Constantia"/>
+                <w:lang w:val="en-CA"/>
+              </w:rPr>
+              <w:t>Legal</w:t>
+            </w:r>
+          </w:p>
+        </w:tc>
+        <w:tc>
+          <w:tcPr>
+            <w:tcW w:w="3006" w:type="dxa"/>
+          </w:tcPr>
+          <w:p>
+            <w:pPr>
+              <w:cnfStyle w:val="000000000000" w:firstRow="0" w:lastRow="0" w:firstColumn="0" w:lastColumn="0" w:oddVBand="0" w:evenVBand="0" w:oddHBand="0" w:evenHBand="0" w:firstRowFirstColumn="0" w:firstRowLastColumn="0" w:lastRowFirstColumn="0" w:lastRowLastColumn="0"/>
+              <w:rPr>
+                <w:rFonts w:ascii="Constantia" w:hAnsi="Constantia"/>
+                <w:lang w:val="en-CA"/>
+              </w:rPr>
+            </w:pPr>
+            <w:r>
+              <w:rPr>
+                <w:rFonts w:ascii="Constantia" w:hAnsi="Constantia"/>
+                <w:lang w:val="en-CA"/>
+              </w:rPr>
+              <w:t xml:space="preserve">Foreign and local religions all </w:t>
+            </w:r>
+            <w:r>
+              <w:rPr>
+                <w:rFonts w:ascii="Constantia" w:hAnsi="Constantia"/>
+                <w:lang w:val="en-CA"/>
+              </w:rPr>
+              <w:t>legal</w:t>
+            </w:r>
+            <w:r>
+              <w:rPr>
+                <w:rFonts w:ascii="Constantia" w:hAnsi="Constantia"/>
+                <w:lang w:val="en-CA"/>
+              </w:rPr>
+              <w:t>, state church</w:t>
+            </w:r>
+            <w:r>
+              <w:rPr>
+                <w:rFonts w:ascii="Constantia" w:hAnsi="Constantia"/>
+                <w:lang w:val="en-CA"/>
+              </w:rPr>
+              <w:t xml:space="preserve"> exists.</w:t>
+            </w:r>
+          </w:p>
+        </w:tc>
+      </w:tr>
+      <w:tr>
+        <w:tc>
+          <w:tcPr>
+            <w:cnfStyle w:val="001000000000" w:firstRow="0" w:lastRow="0" w:firstColumn="1" w:lastColumn="0" w:oddVBand="0" w:evenVBand="0" w:oddHBand="0" w:evenHBand="0" w:firstRowFirstColumn="0" w:firstRowLastColumn="0" w:lastRowFirstColumn="0" w:lastRowLastColumn="0"/>
+            <w:tcW w:w="3005" w:type="dxa"/>
+          </w:tcPr>
+          <w:p>
+            <w:pPr>
+              <w:rPr>
+                <w:rFonts w:ascii="Constantia" w:hAnsi="Constantia"/>
+                <w:lang w:val="en-CA"/>
+              </w:rPr>
+            </w:pPr>
+            <w:r>
+              <w:rPr>
+                <w:rFonts w:ascii="Constantia" w:hAnsi="Constantia"/>
+                <w:lang w:val="en-CA"/>
+              </w:rPr>
+              <w:t>Religious Days</w:t>
+            </w:r>
+          </w:p>
+        </w:tc>
+        <w:tc>
+          <w:tcPr>
+            <w:tcW w:w="3005" w:type="dxa"/>
+          </w:tcPr>
+          <w:p>
+            <w:pPr>
+              <w:cnfStyle w:val="000000000000" w:firstRow="0" w:lastRow="0" w:firstColumn="0" w:lastColumn="0" w:oddVBand="0" w:evenVBand="0" w:oddHBand="0" w:evenHBand="0" w:firstRowFirstColumn="0" w:firstRowLastColumn="0" w:lastRowFirstColumn="0" w:lastRowLastColumn="0"/>
+              <w:rPr>
+                <w:rFonts w:ascii="Constantia" w:hAnsi="Constantia"/>
+                <w:lang w:val="en-CA"/>
+              </w:rPr>
+            </w:pPr>
+            <w:r>
+              <w:rPr>
+                <w:rFonts w:ascii="Constantia" w:hAnsi="Constantia"/>
+                <w:lang w:val="en-CA"/>
+              </w:rPr>
+              <w:t>Morning’s Off</w:t>
+            </w:r>
+          </w:p>
+        </w:tc>
+        <w:tc>
+          <w:tcPr>
+            <w:tcW w:w="3006" w:type="dxa"/>
+          </w:tcPr>
+          <w:p>
+            <w:pPr>
+              <w:cnfStyle w:val="000000000000" w:firstRow="0" w:lastRow="0" w:firstColumn="0" w:lastColumn="0" w:oddVBand="0" w:evenVBand="0" w:oddHBand="0" w:evenHBand="0" w:firstRowFirstColumn="0" w:firstRowLastColumn="0" w:lastRowFirstColumn="0" w:lastRowLastColumn="0"/>
+              <w:rPr>
+                <w:rFonts w:ascii="Constantia" w:hAnsi="Constantia"/>
+                <w:lang w:val="en-CA"/>
+              </w:rPr>
+            </w:pPr>
+            <w:r>
+              <w:rPr>
+                <w:rFonts w:ascii="Constantia" w:hAnsi="Constantia"/>
+                <w:lang w:val="en-CA"/>
+              </w:rPr>
+              <w:t>All people are to be given the morning of their religious practice off work, with pay if they work in the afternoons or evenings.</w:t>
+            </w:r>
+          </w:p>
+        </w:tc>
+      </w:tr>
+      <w:tr>
+        <w:tc>
+          <w:tcPr>
+            <w:cnfStyle w:val="001000000000" w:firstRow="0" w:lastRow="0" w:firstColumn="1" w:lastColumn="0" w:oddVBand="0" w:evenVBand="0" w:oddHBand="0" w:evenHBand="0" w:firstRowFirstColumn="0" w:firstRowLastColumn="0" w:lastRowFirstColumn="0" w:lastRowLastColumn="0"/>
+            <w:tcW w:w="3005" w:type="dxa"/>
+          </w:tcPr>
+          <w:p>
+            <w:pPr>
+              <w:rPr>
+                <w:rFonts w:ascii="Constantia" w:hAnsi="Constantia"/>
+                <w:u w:val="single"/>
+                <w:lang w:val="en-CA"/>
+              </w:rPr>
+            </w:pPr>
+            <w:r>
+              <w:rPr>
+                <w:rFonts w:ascii="Constantia" w:hAnsi="Constantia"/>
+                <w:u w:val="single"/>
+                <w:lang w:val="en-CA"/>
+              </w:rPr>
+              <w:t>Substances</w:t>
+            </w:r>
+          </w:p>
+        </w:tc>
+        <w:tc>
+          <w:tcPr>
+            <w:tcW w:w="3005" w:type="dxa"/>
+          </w:tcPr>
+          <w:p>
+            <w:pPr>
+              <w:cnfStyle w:val="000000000000" w:firstRow="0" w:lastRow="0" w:firstColumn="0" w:lastColumn="0" w:oddVBand="0" w:evenVBand="0" w:oddHBand="0" w:evenHBand="0" w:firstRowFirstColumn="0" w:firstRowLastColumn="0" w:lastRowFirstColumn="0" w:lastRowLastColumn="0"/>
+              <w:rPr>
+                <w:rFonts w:ascii="Constantia" w:hAnsi="Constantia"/>
+                <w:lang w:val="en-CA"/>
+              </w:rPr>
+            </w:pPr>
+          </w:p>
+        </w:tc>
+        <w:tc>
+          <w:tcPr>
+            <w:tcW w:w="3006" w:type="dxa"/>
+          </w:tcPr>
+          <w:p>
+            <w:pPr>
+              <w:cnfStyle w:val="000000000000" w:firstRow="0" w:lastRow="0" w:firstColumn="0" w:lastColumn="0" w:oddVBand="0" w:evenVBand="0" w:oddHBand="0" w:evenHBand="0" w:firstRowFirstColumn="0" w:firstRowLastColumn="0" w:lastRowFirstColumn="0" w:lastRowLastColumn="0"/>
+              <w:rPr>
+                <w:rFonts w:ascii="Constantia" w:hAnsi="Constantia"/>
+                <w:lang w:val="en-CA"/>
+              </w:rPr>
+            </w:pPr>
+          </w:p>
+        </w:tc>
+      </w:tr>
+      <w:tr>
+        <w:tc>
+          <w:tcPr>
+            <w:cnfStyle w:val="001000000000" w:firstRow="0" w:lastRow="0" w:firstColumn="1" w:lastColumn="0" w:oddVBand="0" w:evenVBand="0" w:oddHBand="0" w:evenHBand="0" w:firstRowFirstColumn="0" w:firstRowLastColumn="0" w:lastRowFirstColumn="0" w:lastRowLastColumn="0"/>
+            <w:tcW w:w="3005" w:type="dxa"/>
+          </w:tcPr>
+          <w:p>
+            <w:pPr>
+              <w:rPr>
+                <w:rFonts w:ascii="Constantia" w:hAnsi="Constantia"/>
+                <w:u w:val="single"/>
+                <w:lang w:val="en-CA"/>
+              </w:rPr>
+            </w:pPr>
+            <w:r>
+              <w:rPr>
+                <w:rFonts w:ascii="Constantia" w:hAnsi="Constantia"/>
+                <w:lang w:val="en-CA"/>
+              </w:rPr>
+              <w:t>Alcohol</w:t>
+            </w:r>
+          </w:p>
+        </w:tc>
+        <w:tc>
+          <w:tcPr>
+            <w:tcW w:w="3005" w:type="dxa"/>
+          </w:tcPr>
+          <w:p>
+            <w:pPr>
+              <w:cnfStyle w:val="000000000000" w:firstRow="0" w:lastRow="0" w:firstColumn="0" w:lastColumn="0" w:oddVBand="0" w:evenVBand="0" w:oddHBand="0" w:evenHBand="0" w:firstRowFirstColumn="0" w:firstRowLastColumn="0" w:lastRowFirstColumn="0" w:lastRowLastColumn="0"/>
+              <w:rPr>
+                <w:rFonts w:ascii="Constantia" w:hAnsi="Constantia"/>
+                <w:lang w:val="en-CA"/>
+              </w:rPr>
+            </w:pPr>
+            <w:r>
+              <w:rPr>
+                <w:rFonts w:ascii="Constantia" w:hAnsi="Constantia"/>
+                <w:lang w:val="en-CA"/>
+              </w:rPr>
+              <w:t>Legal</w:t>
+            </w:r>
+          </w:p>
+        </w:tc>
+        <w:tc>
+          <w:tcPr>
+            <w:tcW w:w="3006" w:type="dxa"/>
+          </w:tcPr>
+          <w:p>
+            <w:pPr>
+              <w:cnfStyle w:val="000000000000" w:firstRow="0" w:lastRow="0" w:firstColumn="0" w:lastColumn="0" w:oddVBand="0" w:evenVBand="0" w:oddHBand="0" w:evenHBand="0" w:firstRowFirstColumn="0" w:firstRowLastColumn="0" w:lastRowFirstColumn="0" w:lastRowLastColumn="0"/>
+              <w:rPr>
+                <w:rFonts w:ascii="Constantia" w:hAnsi="Constantia"/>
+                <w:lang w:val="en-CA"/>
+              </w:rPr>
+            </w:pPr>
+            <w:r>
+              <w:rPr>
+                <w:rFonts w:ascii="Constantia" w:hAnsi="Constantia"/>
+                <w:lang w:val="en-CA"/>
+              </w:rPr>
+              <w:t>Age 25 to purchase or partake.</w:t>
+            </w:r>
+          </w:p>
+        </w:tc>
+      </w:tr>
+      <w:tr>
+        <w:tc>
+          <w:tcPr>
+            <w:cnfStyle w:val="001000000000" w:firstRow="0" w:lastRow="0" w:firstColumn="1" w:lastColumn="0" w:oddVBand="0" w:evenVBand="0" w:oddHBand="0" w:evenHBand="0" w:firstRowFirstColumn="0" w:firstRowLastColumn="0" w:lastRowFirstColumn="0" w:lastRowLastColumn="0"/>
+            <w:tcW w:w="3005" w:type="dxa"/>
+          </w:tcPr>
+          <w:p>
+            <w:pPr>
+              <w:rPr>
+                <w:rFonts w:ascii="Constantia" w:hAnsi="Constantia"/>
+                <w:lang w:val="en-CA"/>
+              </w:rPr>
+            </w:pPr>
+            <w:r>
+              <w:rPr>
+                <w:rFonts w:ascii="Constantia" w:hAnsi="Constantia"/>
+                <w:lang w:val="en-CA"/>
+              </w:rPr>
+              <w:t>Cannabis</w:t>
+            </w:r>
+          </w:p>
+        </w:tc>
+        <w:tc>
+          <w:tcPr>
+            <w:tcW w:w="3005" w:type="dxa"/>
+          </w:tcPr>
+          <w:p>
+            <w:pPr>
+              <w:cnfStyle w:val="000000000000" w:firstRow="0" w:lastRow="0" w:firstColumn="0" w:lastColumn="0" w:oddVBand="0" w:evenVBand="0" w:oddHBand="0" w:evenHBand="0" w:firstRowFirstColumn="0" w:firstRowLastColumn="0" w:lastRowFirstColumn="0" w:lastRowLastColumn="0"/>
+              <w:rPr>
+                <w:rFonts w:ascii="Constantia" w:hAnsi="Constantia"/>
+                <w:lang w:val="en-CA"/>
+              </w:rPr>
+            </w:pPr>
+            <w:r>
+              <w:rPr>
+                <w:rFonts w:ascii="Constantia" w:hAnsi="Constantia"/>
+                <w:lang w:val="en-CA"/>
+              </w:rPr>
+              <w:t>Legal</w:t>
+            </w:r>
+          </w:p>
+        </w:tc>
+        <w:tc>
+          <w:tcPr>
+            <w:tcW w:w="3006" w:type="dxa"/>
+          </w:tcPr>
+          <w:p>
+            <w:pPr>
+              <w:cnfStyle w:val="000000000000" w:firstRow="0" w:lastRow="0" w:firstColumn="0" w:lastColumn="0" w:oddVBand="0" w:evenVBand="0" w:oddHBand="0" w:evenHBand="0" w:firstRowFirstColumn="0" w:firstRowLastColumn="0" w:lastRowFirstColumn="0" w:lastRowLastColumn="0"/>
+              <w:rPr>
+                <w:rFonts w:ascii="Constantia" w:hAnsi="Constantia"/>
+                <w:lang w:val="en-CA"/>
+              </w:rPr>
+            </w:pPr>
+            <w:r>
+              <w:rPr>
+                <w:rFonts w:ascii="Constantia" w:hAnsi="Constantia"/>
+                <w:lang w:val="en-CA"/>
+              </w:rPr>
+              <w:t>Age 25 to partake, limited legal partaking space in public.</w:t>
+            </w:r>
+          </w:p>
+        </w:tc>
+      </w:tr>
+      <w:tr>
+        <w:tc>
+          <w:tcPr>
+            <w:cnfStyle w:val="001000000000" w:firstRow="0" w:lastRow="0" w:firstColumn="1" w:lastColumn="0" w:oddVBand="0" w:evenVBand="0" w:oddHBand="0" w:evenHBand="0" w:firstRowFirstColumn="0" w:firstRowLastColumn="0" w:lastRowFirstColumn="0" w:lastRowLastColumn="0"/>
+            <w:tcW w:w="3005" w:type="dxa"/>
+          </w:tcPr>
+          <w:p>
+            <w:pPr>
+              <w:rPr>
+                <w:rFonts w:ascii="Constantia" w:hAnsi="Constantia"/>
+                <w:lang w:val="en-CA"/>
+              </w:rPr>
+            </w:pPr>
+            <w:r>
+              <w:rPr>
+                <w:rFonts w:ascii="Constantia" w:hAnsi="Constantia"/>
+                <w:lang w:val="en-CA"/>
+              </w:rPr>
               <w:lastRenderedPageBreak/>
-              <w:t>Working Hours</w:t>
-            </w:r>
-          </w:p>
-        </w:tc>
-        <w:tc>
-          <w:tcPr>
-            <w:tcW w:w="3005" w:type="dxa"/>
-          </w:tcPr>
-          <w:p>
-            <w:pPr>
-              <w:cnfStyle w:val="000000000000" w:firstRow="0" w:lastRow="0" w:firstColumn="0" w:lastColumn="0" w:oddVBand="0" w:evenVBand="0" w:oddHBand="0" w:evenHBand="0" w:firstRowFirstColumn="0" w:firstRowLastColumn="0" w:lastRowFirstColumn="0" w:lastRowLastColumn="0"/>
-              <w:rPr>
-                <w:rFonts w:ascii="Constantia" w:hAnsi="Constantia"/>
-                <w:lang w:val="en-CA"/>
-              </w:rPr>
-            </w:pPr>
-            <w:r>
-              <w:rPr>
-                <w:rFonts w:ascii="Constantia" w:hAnsi="Constantia"/>
-                <w:lang w:val="en-CA"/>
-              </w:rPr>
-              <w:t>Controlled</w:t>
-            </w:r>
-          </w:p>
-        </w:tc>
-        <w:tc>
-          <w:tcPr>
-            <w:tcW w:w="3006" w:type="dxa"/>
-          </w:tcPr>
-          <w:p>
-            <w:pPr>
-              <w:cnfStyle w:val="000000000000" w:firstRow="0" w:lastRow="0" w:firstColumn="0" w:lastColumn="0" w:oddVBand="0" w:evenVBand="0" w:oddHBand="0" w:evenHBand="0" w:firstRowFirstColumn="0" w:firstRowLastColumn="0" w:lastRowFirstColumn="0" w:lastRowLastColumn="0"/>
-              <w:rPr>
-                <w:rFonts w:ascii="Constantia" w:hAnsi="Constantia"/>
-                <w:lang w:val="en-CA"/>
-              </w:rPr>
-            </w:pPr>
-            <w:r>
-              <w:rPr>
-                <w:rFonts w:ascii="Constantia" w:hAnsi="Constantia"/>
-                <w:lang w:val="en-CA"/>
-              </w:rPr>
-              <w:t>Part-time: 0-24 hrs</w:t>
-            </w:r>
-          </w:p>
-          <w:p>
-            <w:pPr>
-              <w:cnfStyle w:val="000000000000" w:firstRow="0" w:lastRow="0" w:firstColumn="0" w:lastColumn="0" w:oddVBand="0" w:evenVBand="0" w:oddHBand="0" w:evenHBand="0" w:firstRowFirstColumn="0" w:firstRowLastColumn="0" w:lastRowFirstColumn="0" w:lastRowLastColumn="0"/>
-              <w:rPr>
-                <w:rFonts w:ascii="Constantia" w:hAnsi="Constantia"/>
-                <w:lang w:val="en-CA"/>
-              </w:rPr>
-            </w:pPr>
-            <w:r>
-              <w:rPr>
-                <w:rFonts w:ascii="Constantia" w:hAnsi="Constantia"/>
-                <w:lang w:val="en-CA"/>
-              </w:rPr>
-              <w:t>Full-time: 24-32 hrs</w:t>
-            </w:r>
-          </w:p>
-          <w:p>
-            <w:pPr>
-              <w:cnfStyle w:val="000000000000" w:firstRow="0" w:lastRow="0" w:firstColumn="0" w:lastColumn="0" w:oddVBand="0" w:evenVBand="0" w:oddHBand="0" w:evenHBand="0" w:firstRowFirstColumn="0" w:firstRowLastColumn="0" w:lastRowFirstColumn="0" w:lastRowLastColumn="0"/>
-              <w:rPr>
-                <w:rFonts w:ascii="Constantia" w:hAnsi="Constantia"/>
-                <w:lang w:val="en-CA"/>
-              </w:rPr>
-            </w:pPr>
-            <w:r>
-              <w:rPr>
-                <w:rFonts w:ascii="Constantia" w:hAnsi="Constantia"/>
-                <w:lang w:val="en-CA"/>
-              </w:rPr>
-              <w:t>Overtime: 32+ hrs</w:t>
-            </w:r>
-          </w:p>
-        </w:tc>
-      </w:tr>
-      <w:tr>
-        <w:tc>
-          <w:tcPr>
-            <w:cnfStyle w:val="001000000000" w:firstRow="0" w:lastRow="0" w:firstColumn="1" w:lastColumn="0" w:oddVBand="0" w:evenVBand="0" w:oddHBand="0" w:evenHBand="0" w:firstRowFirstColumn="0" w:firstRowLastColumn="0" w:lastRowFirstColumn="0" w:lastRowLastColumn="0"/>
-            <w:tcW w:w="3005" w:type="dxa"/>
-          </w:tcPr>
-          <w:p>
-            <w:pPr>
-              <w:rPr>
-                <w:rFonts w:ascii="Constantia" w:hAnsi="Constantia"/>
-                <w:lang w:val="en-CA"/>
-              </w:rPr>
-            </w:pPr>
-            <w:r>
+              <w:t>Hard Drugs</w:t>
+            </w:r>
+          </w:p>
+        </w:tc>
+        <w:tc>
+          <w:tcPr>
+            <w:tcW w:w="3005" w:type="dxa"/>
+          </w:tcPr>
+          <w:p>
+            <w:pPr>
+              <w:cnfStyle w:val="000000000000" w:firstRow="0" w:lastRow="0" w:firstColumn="0" w:lastColumn="0" w:oddVBand="0" w:evenVBand="0" w:oddHBand="0" w:evenHBand="0" w:firstRowFirstColumn="0" w:firstRowLastColumn="0" w:lastRowFirstColumn="0" w:lastRowLastColumn="0"/>
+              <w:rPr>
+                <w:rFonts w:ascii="Constantia" w:hAnsi="Constantia"/>
+                <w:lang w:val="en-CA"/>
+              </w:rPr>
+            </w:pPr>
+            <w:r>
+              <w:rPr>
+                <w:rFonts w:ascii="Constantia" w:hAnsi="Constantia"/>
+                <w:lang w:val="en-CA"/>
+              </w:rPr>
+              <w:t>Illegal</w:t>
+            </w:r>
+          </w:p>
+        </w:tc>
+        <w:tc>
+          <w:tcPr>
+            <w:tcW w:w="3006" w:type="dxa"/>
+          </w:tcPr>
+          <w:p>
+            <w:pPr>
+              <w:cnfStyle w:val="000000000000" w:firstRow="0" w:lastRow="0" w:firstColumn="0" w:lastColumn="0" w:oddVBand="0" w:evenVBand="0" w:oddHBand="0" w:evenHBand="0" w:firstRowFirstColumn="0" w:firstRowLastColumn="0" w:lastRowFirstColumn="0" w:lastRowLastColumn="0"/>
+              <w:rPr>
+                <w:rFonts w:ascii="Constantia" w:hAnsi="Constantia"/>
+                <w:lang w:val="en-CA"/>
+              </w:rPr>
+            </w:pPr>
+            <w:r>
+              <w:rPr>
+                <w:rFonts w:ascii="Constantia" w:hAnsi="Constantia"/>
+                <w:lang w:val="en-CA"/>
+              </w:rPr>
+              <w:t>Being caught partaking leads to being sentenced to rehab.</w:t>
+            </w:r>
+          </w:p>
+        </w:tc>
+      </w:tr>
+      <w:tr>
+        <w:tc>
+          <w:tcPr>
+            <w:cnfStyle w:val="001000000000" w:firstRow="0" w:lastRow="0" w:firstColumn="1" w:lastColumn="0" w:oddVBand="0" w:evenVBand="0" w:oddHBand="0" w:evenHBand="0" w:firstRowFirstColumn="0" w:firstRowLastColumn="0" w:lastRowFirstColumn="0" w:lastRowLastColumn="0"/>
+            <w:tcW w:w="3005" w:type="dxa"/>
+          </w:tcPr>
+          <w:p>
+            <w:pPr>
+              <w:rPr>
+                <w:rFonts w:ascii="Constantia" w:hAnsi="Constantia"/>
+                <w:lang w:val="en-CA"/>
+              </w:rPr>
+            </w:pPr>
+            <w:r>
+              <w:rPr>
+                <w:rFonts w:ascii="Constantia" w:hAnsi="Constantia"/>
+                <w:lang w:val="en-CA"/>
+              </w:rPr>
+              <w:t>Tobacco and Nicotine Products</w:t>
+            </w:r>
+          </w:p>
+        </w:tc>
+        <w:tc>
+          <w:tcPr>
+            <w:tcW w:w="3005" w:type="dxa"/>
+          </w:tcPr>
+          <w:p>
+            <w:pPr>
+              <w:cnfStyle w:val="000000000000" w:firstRow="0" w:lastRow="0" w:firstColumn="0" w:lastColumn="0" w:oddVBand="0" w:evenVBand="0" w:oddHBand="0" w:evenHBand="0" w:firstRowFirstColumn="0" w:firstRowLastColumn="0" w:lastRowFirstColumn="0" w:lastRowLastColumn="0"/>
+              <w:rPr>
+                <w:rFonts w:ascii="Constantia" w:hAnsi="Constantia"/>
+                <w:lang w:val="en-CA"/>
+              </w:rPr>
+            </w:pPr>
+            <w:r>
+              <w:rPr>
+                <w:rFonts w:ascii="Constantia" w:hAnsi="Constantia"/>
+                <w:lang w:val="en-CA"/>
+              </w:rPr>
+              <w:t>Illegal</w:t>
+            </w:r>
+          </w:p>
+        </w:tc>
+        <w:tc>
+          <w:tcPr>
+            <w:tcW w:w="3006" w:type="dxa"/>
+          </w:tcPr>
+          <w:p>
+            <w:pPr>
+              <w:cnfStyle w:val="000000000000" w:firstRow="0" w:lastRow="0" w:firstColumn="0" w:lastColumn="0" w:oddVBand="0" w:evenVBand="0" w:oddHBand="0" w:evenHBand="0" w:firstRowFirstColumn="0" w:firstRowLastColumn="0" w:lastRowFirstColumn="0" w:lastRowLastColumn="0"/>
+              <w:rPr>
+                <w:rFonts w:ascii="Constantia" w:hAnsi="Constantia"/>
+                <w:lang w:val="en-CA"/>
+              </w:rPr>
+            </w:pPr>
+            <w:r>
+              <w:rPr>
+                <w:rFonts w:ascii="Constantia" w:hAnsi="Constantia"/>
+                <w:lang w:val="en-CA"/>
+              </w:rPr>
+              <w:t>Being caught partaking leads to being sentenced to rehab.</w:t>
+            </w:r>
+          </w:p>
+        </w:tc>
+      </w:tr>
+      <w:tr>
+        <w:tc>
+          <w:tcPr>
+            <w:cnfStyle w:val="001000000000" w:firstRow="0" w:lastRow="0" w:firstColumn="1" w:lastColumn="0" w:oddVBand="0" w:evenVBand="0" w:oddHBand="0" w:evenHBand="0" w:firstRowFirstColumn="0" w:firstRowLastColumn="0" w:lastRowFirstColumn="0" w:lastRowLastColumn="0"/>
+            <w:tcW w:w="3005" w:type="dxa"/>
+          </w:tcPr>
+          <w:p>
+            <w:pPr>
               <w:rPr>
                 <w:rFonts w:ascii="Constantia" w:hAnsi="Constantia"/>
                 <w:u w:val="single"/>
                 <w:lang w:val="en-CA"/>
               </w:rPr>
-              <w:t>Morality</w:t>
-            </w:r>
-          </w:p>
-        </w:tc>
-        <w:tc>
-          <w:tcPr>
-            <w:tcW w:w="3005" w:type="dxa"/>
-          </w:tcPr>
-          <w:p>
-            <w:pPr>
-              <w:cnfStyle w:val="000000000000" w:firstRow="0" w:lastRow="0" w:firstColumn="0" w:lastColumn="0" w:oddVBand="0" w:evenVBand="0" w:oddHBand="0" w:evenHBand="0" w:firstRowFirstColumn="0" w:firstRowLastColumn="0" w:lastRowFirstColumn="0" w:lastRowLastColumn="0"/>
-              <w:rPr>
-                <w:rFonts w:ascii="Constantia" w:hAnsi="Constantia"/>
-                <w:lang w:val="en-CA"/>
-              </w:rPr>
-            </w:pPr>
-          </w:p>
-        </w:tc>
-        <w:tc>
-          <w:tcPr>
-            <w:tcW w:w="3006" w:type="dxa"/>
-          </w:tcPr>
-          <w:p>
-            <w:pPr>
-              <w:cnfStyle w:val="000000000000" w:firstRow="0" w:lastRow="0" w:firstColumn="0" w:lastColumn="0" w:oddVBand="0" w:evenVBand="0" w:oddHBand="0" w:evenHBand="0" w:firstRowFirstColumn="0" w:firstRowLastColumn="0" w:lastRowFirstColumn="0" w:lastRowLastColumn="0"/>
-              <w:rPr>
-                <w:rFonts w:ascii="Constantia" w:hAnsi="Constantia"/>
-                <w:lang w:val="en-CA"/>
-              </w:rPr>
-            </w:pPr>
-          </w:p>
-        </w:tc>
-      </w:tr>
-      <w:tr>
-        <w:tc>
-          <w:tcPr>
-            <w:cnfStyle w:val="001000000000" w:firstRow="0" w:lastRow="0" w:firstColumn="1" w:lastColumn="0" w:oddVBand="0" w:evenVBand="0" w:oddHBand="0" w:evenHBand="0" w:firstRowFirstColumn="0" w:firstRowLastColumn="0" w:lastRowFirstColumn="0" w:lastRowLastColumn="0"/>
-            <w:tcW w:w="3005" w:type="dxa"/>
-          </w:tcPr>
-          <w:p>
-            <w:pPr>
-              <w:rPr>
-                <w:rFonts w:ascii="Constantia" w:hAnsi="Constantia"/>
-                <w:lang w:val="en-CA"/>
-              </w:rPr>
-            </w:pPr>
-            <w:r>
-              <w:rPr>
-                <w:rFonts w:ascii="Constantia" w:hAnsi="Constantia"/>
-                <w:lang w:val="en-CA"/>
-              </w:rPr>
-              <w:t>Divorce</w:t>
+            </w:pPr>
+            <w:r>
+              <w:rPr>
+                <w:rFonts w:ascii="Constantia" w:hAnsi="Constantia"/>
+                <w:u w:val="single"/>
+                <w:lang w:val="en-CA"/>
+              </w:rPr>
+              <w:t>Transport</w:t>
+            </w:r>
+          </w:p>
+        </w:tc>
+        <w:tc>
+          <w:tcPr>
+            <w:tcW w:w="3005" w:type="dxa"/>
+          </w:tcPr>
+          <w:p>
+            <w:pPr>
+              <w:cnfStyle w:val="000000000000" w:firstRow="0" w:lastRow="0" w:firstColumn="0" w:lastColumn="0" w:oddVBand="0" w:evenVBand="0" w:oddHBand="0" w:evenHBand="0" w:firstRowFirstColumn="0" w:firstRowLastColumn="0" w:lastRowFirstColumn="0" w:lastRowLastColumn="0"/>
+              <w:rPr>
+                <w:rFonts w:ascii="Constantia" w:hAnsi="Constantia"/>
+                <w:lang w:val="en-CA"/>
+              </w:rPr>
+            </w:pPr>
+          </w:p>
+        </w:tc>
+        <w:tc>
+          <w:tcPr>
+            <w:tcW w:w="3006" w:type="dxa"/>
+          </w:tcPr>
+          <w:p>
+            <w:pPr>
+              <w:cnfStyle w:val="000000000000" w:firstRow="0" w:lastRow="0" w:firstColumn="0" w:lastColumn="0" w:oddVBand="0" w:evenVBand="0" w:oddHBand="0" w:evenHBand="0" w:firstRowFirstColumn="0" w:firstRowLastColumn="0" w:lastRowFirstColumn="0" w:lastRowLastColumn="0"/>
+              <w:rPr>
+                <w:rFonts w:ascii="Constantia" w:hAnsi="Constantia"/>
+                <w:lang w:val="en-CA"/>
+              </w:rPr>
+            </w:pPr>
+          </w:p>
+        </w:tc>
+      </w:tr>
+      <w:tr>
+        <w:tc>
+          <w:tcPr>
+            <w:cnfStyle w:val="001000000000" w:firstRow="0" w:lastRow="0" w:firstColumn="1" w:lastColumn="0" w:oddVBand="0" w:evenVBand="0" w:oddHBand="0" w:evenHBand="0" w:firstRowFirstColumn="0" w:firstRowLastColumn="0" w:lastRowFirstColumn="0" w:lastRowLastColumn="0"/>
+            <w:tcW w:w="3005" w:type="dxa"/>
+          </w:tcPr>
+          <w:p>
+            <w:pPr>
+              <w:rPr>
+                <w:rFonts w:ascii="Constantia" w:hAnsi="Constantia"/>
+                <w:lang w:val="en-CA"/>
+              </w:rPr>
+            </w:pPr>
+            <w:r>
+              <w:rPr>
+                <w:rFonts w:ascii="Constantia" w:hAnsi="Constantia"/>
+                <w:lang w:val="en-CA"/>
+              </w:rPr>
+              <w:t>Communal and Special Lanes</w:t>
+            </w:r>
+          </w:p>
+        </w:tc>
+        <w:tc>
+          <w:tcPr>
+            <w:tcW w:w="3005" w:type="dxa"/>
+          </w:tcPr>
+          <w:p>
+            <w:pPr>
+              <w:cnfStyle w:val="000000000000" w:firstRow="0" w:lastRow="0" w:firstColumn="0" w:lastColumn="0" w:oddVBand="0" w:evenVBand="0" w:oddHBand="0" w:evenHBand="0" w:firstRowFirstColumn="0" w:firstRowLastColumn="0" w:lastRowFirstColumn="0" w:lastRowLastColumn="0"/>
+              <w:rPr>
+                <w:rFonts w:ascii="Constantia" w:hAnsi="Constantia"/>
+                <w:lang w:val="en-CA"/>
+              </w:rPr>
+            </w:pPr>
+            <w:r>
+              <w:rPr>
+                <w:rFonts w:ascii="Constantia" w:hAnsi="Constantia"/>
+                <w:lang w:val="en-CA"/>
+              </w:rPr>
+              <w:t>Encouraged</w:t>
+            </w:r>
+          </w:p>
+        </w:tc>
+        <w:tc>
+          <w:tcPr>
+            <w:tcW w:w="3006" w:type="dxa"/>
+          </w:tcPr>
+          <w:p>
+            <w:pPr>
+              <w:cnfStyle w:val="000000000000" w:firstRow="0" w:lastRow="0" w:firstColumn="0" w:lastColumn="0" w:oddVBand="0" w:evenVBand="0" w:oddHBand="0" w:evenHBand="0" w:firstRowFirstColumn="0" w:firstRowLastColumn="0" w:lastRowFirstColumn="0" w:lastRowLastColumn="0"/>
+              <w:rPr>
+                <w:rFonts w:ascii="Constantia" w:hAnsi="Constantia"/>
+                <w:lang w:val="en-CA"/>
+              </w:rPr>
+            </w:pPr>
+            <w:r>
+              <w:rPr>
+                <w:rFonts w:ascii="Constantia" w:hAnsi="Constantia"/>
+                <w:lang w:val="en-CA"/>
+              </w:rPr>
+              <w:t>Bus, carpool, and bike lanes are encouraged by the federal government to be developed by municipal governments.</w:t>
+            </w:r>
+          </w:p>
+        </w:tc>
+      </w:tr>
+      <w:tr>
+        <w:tc>
+          <w:tcPr>
+            <w:cnfStyle w:val="001000000000" w:firstRow="0" w:lastRow="0" w:firstColumn="1" w:lastColumn="0" w:oddVBand="0" w:evenVBand="0" w:oddHBand="0" w:evenHBand="0" w:firstRowFirstColumn="0" w:firstRowLastColumn="0" w:lastRowFirstColumn="0" w:lastRowLastColumn="0"/>
+            <w:tcW w:w="3005" w:type="dxa"/>
+          </w:tcPr>
+          <w:p>
+            <w:pPr>
+              <w:rPr>
+                <w:rFonts w:ascii="Constantia" w:hAnsi="Constantia"/>
+                <w:lang w:val="en-CA"/>
+              </w:rPr>
+            </w:pPr>
+            <w:r>
+              <w:rPr>
+                <w:rFonts w:ascii="Constantia" w:hAnsi="Constantia"/>
+                <w:lang w:val="en-CA"/>
+              </w:rPr>
+              <w:t>Driverless Vehicles</w:t>
+            </w:r>
+          </w:p>
+        </w:tc>
+        <w:tc>
+          <w:tcPr>
+            <w:tcW w:w="3005" w:type="dxa"/>
+          </w:tcPr>
+          <w:p>
+            <w:pPr>
+              <w:cnfStyle w:val="000000000000" w:firstRow="0" w:lastRow="0" w:firstColumn="0" w:lastColumn="0" w:oddVBand="0" w:evenVBand="0" w:oddHBand="0" w:evenHBand="0" w:firstRowFirstColumn="0" w:firstRowLastColumn="0" w:lastRowFirstColumn="0" w:lastRowLastColumn="0"/>
+              <w:rPr>
+                <w:rFonts w:ascii="Constantia" w:hAnsi="Constantia"/>
+                <w:lang w:val="en-CA"/>
+              </w:rPr>
+            </w:pPr>
+            <w:r>
+              <w:rPr>
+                <w:rFonts w:ascii="Constantia" w:hAnsi="Constantia"/>
+                <w:lang w:val="en-CA"/>
+              </w:rPr>
+              <w:t>Regulated</w:t>
+            </w:r>
+          </w:p>
+        </w:tc>
+        <w:tc>
+          <w:tcPr>
+            <w:tcW w:w="3006" w:type="dxa"/>
+          </w:tcPr>
+          <w:p>
+            <w:pPr>
+              <w:cnfStyle w:val="000000000000" w:firstRow="0" w:lastRow="0" w:firstColumn="0" w:lastColumn="0" w:oddVBand="0" w:evenVBand="0" w:oddHBand="0" w:evenHBand="0" w:firstRowFirstColumn="0" w:firstRowLastColumn="0" w:lastRowFirstColumn="0" w:lastRowLastColumn="0"/>
+              <w:rPr>
+                <w:rFonts w:ascii="Constantia" w:hAnsi="Constantia"/>
+                <w:lang w:val="en-CA"/>
+              </w:rPr>
+            </w:pPr>
+            <w:r>
+              <w:rPr>
+                <w:rFonts w:ascii="Constantia" w:hAnsi="Constantia"/>
+                <w:lang w:val="en-CA"/>
+              </w:rPr>
+              <w:t>Driverless vehicles are allowed, so long as there is a fully licensed driver behind the wheel and that manual controls can override the automatic.</w:t>
+            </w:r>
+          </w:p>
+        </w:tc>
+      </w:tr>
+      <w:tr>
+        <w:tc>
+          <w:tcPr>
+            <w:cnfStyle w:val="001000000000" w:firstRow="0" w:lastRow="0" w:firstColumn="1" w:lastColumn="0" w:oddVBand="0" w:evenVBand="0" w:oddHBand="0" w:evenHBand="0" w:firstRowFirstColumn="0" w:firstRowLastColumn="0" w:lastRowFirstColumn="0" w:lastRowLastColumn="0"/>
+            <w:tcW w:w="3005" w:type="dxa"/>
+          </w:tcPr>
+          <w:p>
+            <w:pPr>
+              <w:rPr>
+                <w:rFonts w:ascii="Constantia" w:hAnsi="Constantia"/>
+                <w:lang w:val="en-CA"/>
+              </w:rPr>
+            </w:pPr>
+            <w:r>
+              <w:rPr>
+                <w:rFonts w:ascii="Constantia" w:hAnsi="Constantia"/>
+                <w:lang w:val="en-CA"/>
+              </w:rPr>
+              <w:t>Environmental Regulations</w:t>
+            </w:r>
+          </w:p>
+        </w:tc>
+        <w:tc>
+          <w:tcPr>
+            <w:tcW w:w="3005" w:type="dxa"/>
+          </w:tcPr>
+          <w:p>
+            <w:pPr>
+              <w:cnfStyle w:val="000000000000" w:firstRow="0" w:lastRow="0" w:firstColumn="0" w:lastColumn="0" w:oddVBand="0" w:evenVBand="0" w:oddHBand="0" w:evenHBand="0" w:firstRowFirstColumn="0" w:firstRowLastColumn="0" w:lastRowFirstColumn="0" w:lastRowLastColumn="0"/>
+              <w:rPr>
+                <w:rFonts w:ascii="Constantia" w:hAnsi="Constantia"/>
+                <w:lang w:val="en-CA"/>
+              </w:rPr>
+            </w:pPr>
+            <w:r>
+              <w:rPr>
+                <w:rFonts w:ascii="Constantia" w:hAnsi="Constantia"/>
+                <w:lang w:val="en-CA"/>
+              </w:rPr>
+              <w:t>Well-Regulated</w:t>
+            </w:r>
+          </w:p>
+        </w:tc>
+        <w:tc>
+          <w:tcPr>
+            <w:tcW w:w="3006" w:type="dxa"/>
+          </w:tcPr>
+          <w:p>
+            <w:pPr>
+              <w:cnfStyle w:val="000000000000" w:firstRow="0" w:lastRow="0" w:firstColumn="0" w:lastColumn="0" w:oddVBand="0" w:evenVBand="0" w:oddHBand="0" w:evenHBand="0" w:firstRowFirstColumn="0" w:firstRowLastColumn="0" w:lastRowFirstColumn="0" w:lastRowLastColumn="0"/>
+              <w:rPr>
+                <w:rFonts w:ascii="Constantia" w:hAnsi="Constantia"/>
+                <w:lang w:val="en-CA"/>
+              </w:rPr>
+            </w:pPr>
+            <w:r>
+              <w:rPr>
+                <w:rFonts w:ascii="Constantia" w:hAnsi="Constantia"/>
+                <w:lang w:val="en-CA"/>
+              </w:rPr>
+              <w:t>Regulations:</w:t>
+            </w:r>
+          </w:p>
+          <w:p>
+            <w:pPr>
+              <w:cnfStyle w:val="000000000000" w:firstRow="0" w:lastRow="0" w:firstColumn="0" w:lastColumn="0" w:oddVBand="0" w:evenVBand="0" w:oddHBand="0" w:evenHBand="0" w:firstRowFirstColumn="0" w:firstRowLastColumn="0" w:lastRowFirstColumn="0" w:lastRowLastColumn="0"/>
+              <w:rPr>
+                <w:rFonts w:ascii="Constantia" w:hAnsi="Constantia"/>
+                <w:lang w:val="en-CA"/>
+              </w:rPr>
+            </w:pPr>
+            <w:r>
+              <w:rPr>
+                <w:rFonts w:ascii="Constantia" w:hAnsi="Constantia"/>
+                <w:lang w:val="en-CA"/>
+              </w:rPr>
+              <w:t>1. low MPG vehicles banned</w:t>
+            </w:r>
+          </w:p>
+          <w:p>
+            <w:pPr>
+              <w:cnfStyle w:val="000000000000" w:firstRow="0" w:lastRow="0" w:firstColumn="0" w:lastColumn="0" w:oddVBand="0" w:evenVBand="0" w:oddHBand="0" w:evenHBand="0" w:firstRowFirstColumn="0" w:firstRowLastColumn="0" w:lastRowFirstColumn="0" w:lastRowLastColumn="0"/>
+              <w:rPr>
+                <w:rFonts w:ascii="Constantia" w:hAnsi="Constantia"/>
+                <w:lang w:val="en-CA"/>
+              </w:rPr>
+            </w:pPr>
+            <w:r>
+              <w:rPr>
+                <w:rFonts w:ascii="Constantia" w:hAnsi="Constantia"/>
+                <w:lang w:val="en-CA"/>
+              </w:rPr>
+              <w:t>2. hybrid and electric vehicles encouraged and partially funded</w:t>
+            </w:r>
+          </w:p>
+          <w:p>
+            <w:pPr>
+              <w:cnfStyle w:val="000000000000" w:firstRow="0" w:lastRow="0" w:firstColumn="0" w:lastColumn="0" w:oddVBand="0" w:evenVBand="0" w:oddHBand="0" w:evenHBand="0" w:firstRowFirstColumn="0" w:firstRowLastColumn="0" w:lastRowFirstColumn="0" w:lastRowLastColumn="0"/>
+              <w:rPr>
+                <w:rFonts w:ascii="Constantia" w:hAnsi="Constantia"/>
+                <w:lang w:val="en-CA"/>
+              </w:rPr>
+            </w:pPr>
+            <w:r>
+              <w:rPr>
+                <w:rFonts w:ascii="Constantia" w:hAnsi="Constantia"/>
+                <w:lang w:val="en-CA"/>
+              </w:rPr>
+              <w:t>3. some municipal controls on driving access.</w:t>
+            </w:r>
+          </w:p>
+        </w:tc>
+      </w:tr>
+      <w:tr>
+        <w:tc>
+          <w:tcPr>
+            <w:cnfStyle w:val="001000000000" w:firstRow="0" w:lastRow="0" w:firstColumn="1" w:lastColumn="0" w:oddVBand="0" w:evenVBand="0" w:oddHBand="0" w:evenHBand="0" w:firstRowFirstColumn="0" w:firstRowLastColumn="0" w:lastRowFirstColumn="0" w:lastRowLastColumn="0"/>
+            <w:tcW w:w="3005" w:type="dxa"/>
+          </w:tcPr>
+          <w:p>
+            <w:pPr>
+              <w:rPr>
+                <w:rFonts w:ascii="Constantia" w:hAnsi="Constantia"/>
+                <w:lang w:val="en-CA"/>
+              </w:rPr>
+            </w:pPr>
+            <w:r>
+              <w:rPr>
+                <w:rFonts w:ascii="Constantia" w:hAnsi="Constantia"/>
+                <w:lang w:val="en-CA"/>
+              </w:rPr>
+              <w:t>Public Transport</w:t>
+            </w:r>
+          </w:p>
+        </w:tc>
+        <w:tc>
+          <w:tcPr>
+            <w:tcW w:w="3005" w:type="dxa"/>
+          </w:tcPr>
+          <w:p>
+            <w:pPr>
+              <w:cnfStyle w:val="000000000000" w:firstRow="0" w:lastRow="0" w:firstColumn="0" w:lastColumn="0" w:oddVBand="0" w:evenVBand="0" w:oddHBand="0" w:evenHBand="0" w:firstRowFirstColumn="0" w:firstRowLastColumn="0" w:lastRowFirstColumn="0" w:lastRowLastColumn="0"/>
+              <w:rPr>
+                <w:rFonts w:ascii="Constantia" w:hAnsi="Constantia"/>
+                <w:lang w:val="en-CA"/>
+              </w:rPr>
+            </w:pPr>
+          </w:p>
+        </w:tc>
+        <w:tc>
+          <w:tcPr>
+            <w:tcW w:w="3006" w:type="dxa"/>
+          </w:tcPr>
+          <w:p>
+            <w:pPr>
+              <w:cnfStyle w:val="000000000000" w:firstRow="0" w:lastRow="0" w:firstColumn="0" w:lastColumn="0" w:oddVBand="0" w:evenVBand="0" w:oddHBand="0" w:evenHBand="0" w:firstRowFirstColumn="0" w:firstRowLastColumn="0" w:lastRowFirstColumn="0" w:lastRowLastColumn="0"/>
+              <w:rPr>
+                <w:rFonts w:ascii="Constantia" w:hAnsi="Constantia"/>
+                <w:lang w:val="en-CA"/>
+              </w:rPr>
+            </w:pPr>
+          </w:p>
+        </w:tc>
+      </w:tr>
+      <w:tr>
+        <w:tc>
+          <w:tcPr>
+            <w:cnfStyle w:val="001000000000" w:firstRow="0" w:lastRow="0" w:firstColumn="1" w:lastColumn="0" w:oddVBand="0" w:evenVBand="0" w:oddHBand="0" w:evenHBand="0" w:firstRowFirstColumn="0" w:firstRowLastColumn="0" w:lastRowFirstColumn="0" w:lastRowLastColumn="0"/>
+            <w:tcW w:w="3005" w:type="dxa"/>
+          </w:tcPr>
+          <w:p>
+            <w:pPr>
+              <w:rPr>
+                <w:rFonts w:ascii="Constantia" w:hAnsi="Constantia"/>
+                <w:u w:val="single"/>
+                <w:lang w:val="en-CA"/>
+              </w:rPr>
+            </w:pPr>
+            <w:r>
+              <w:rPr>
+                <w:rFonts w:ascii="Constantia" w:hAnsi="Constantia"/>
+                <w:u w:val="single"/>
+                <w:lang w:val="en-CA"/>
+              </w:rPr>
+              <w:t>Policing</w:t>
+            </w:r>
+          </w:p>
+        </w:tc>
+        <w:tc>
+          <w:tcPr>
+            <w:tcW w:w="3005" w:type="dxa"/>
+          </w:tcPr>
+          <w:p>
+            <w:pPr>
+              <w:cnfStyle w:val="000000000000" w:firstRow="0" w:lastRow="0" w:firstColumn="0" w:lastColumn="0" w:oddVBand="0" w:evenVBand="0" w:oddHBand="0" w:evenHBand="0" w:firstRowFirstColumn="0" w:firstRowLastColumn="0" w:lastRowFirstColumn="0" w:lastRowLastColumn="0"/>
+              <w:rPr>
+                <w:rFonts w:ascii="Constantia" w:hAnsi="Constantia"/>
+                <w:lang w:val="en-CA"/>
+              </w:rPr>
+            </w:pPr>
+          </w:p>
+        </w:tc>
+        <w:tc>
+          <w:tcPr>
+            <w:tcW w:w="3006" w:type="dxa"/>
+          </w:tcPr>
+          <w:p>
+            <w:pPr>
+              <w:cnfStyle w:val="000000000000" w:firstRow="0" w:lastRow="0" w:firstColumn="0" w:lastColumn="0" w:oddVBand="0" w:evenVBand="0" w:oddHBand="0" w:evenHBand="0" w:firstRowFirstColumn="0" w:firstRowLastColumn="0" w:lastRowFirstColumn="0" w:lastRowLastColumn="0"/>
+              <w:rPr>
+                <w:rFonts w:ascii="Constantia" w:hAnsi="Constantia"/>
+                <w:lang w:val="en-CA"/>
+              </w:rPr>
+            </w:pPr>
+          </w:p>
+        </w:tc>
+      </w:tr>
+      <w:tr>
+        <w:tc>
+          <w:tcPr>
+            <w:cnfStyle w:val="001000000000" w:firstRow="0" w:lastRow="0" w:firstColumn="1" w:lastColumn="0" w:oddVBand="0" w:evenVBand="0" w:oddHBand="0" w:evenHBand="0" w:firstRowFirstColumn="0" w:firstRowLastColumn="0" w:lastRowFirstColumn="0" w:lastRowLastColumn="0"/>
+            <w:tcW w:w="3005" w:type="dxa"/>
+          </w:tcPr>
+          <w:p>
+            <w:pPr>
+              <w:rPr>
+                <w:rFonts w:ascii="Constantia" w:hAnsi="Constantia"/>
+                <w:lang w:val="en-CA"/>
+              </w:rPr>
+            </w:pPr>
+            <w:r>
+              <w:rPr>
+                <w:rFonts w:ascii="Constantia" w:hAnsi="Constantia"/>
+                <w:lang w:val="en-CA"/>
+              </w:rPr>
+              <w:t>Anti-Corruption Agency</w:t>
+            </w:r>
+          </w:p>
+        </w:tc>
+        <w:tc>
+          <w:tcPr>
+            <w:tcW w:w="3005" w:type="dxa"/>
+          </w:tcPr>
+          <w:p>
+            <w:pPr>
+              <w:cnfStyle w:val="000000000000" w:firstRow="0" w:lastRow="0" w:firstColumn="0" w:lastColumn="0" w:oddVBand="0" w:evenVBand="0" w:oddHBand="0" w:evenHBand="0" w:firstRowFirstColumn="0" w:firstRowLastColumn="0" w:lastRowFirstColumn="0" w:lastRowLastColumn="0"/>
+              <w:rPr>
+                <w:rFonts w:ascii="Constantia" w:hAnsi="Constantia"/>
+                <w:lang w:val="en-CA"/>
+              </w:rPr>
+            </w:pPr>
+          </w:p>
+        </w:tc>
+        <w:tc>
+          <w:tcPr>
+            <w:tcW w:w="3006" w:type="dxa"/>
+          </w:tcPr>
+          <w:p>
+            <w:pPr>
+              <w:cnfStyle w:val="000000000000" w:firstRow="0" w:lastRow="0" w:firstColumn="0" w:lastColumn="0" w:oddVBand="0" w:evenVBand="0" w:oddHBand="0" w:evenHBand="0" w:firstRowFirstColumn="0" w:firstRowLastColumn="0" w:lastRowFirstColumn="0" w:lastRowLastColumn="0"/>
+              <w:rPr>
+                <w:rFonts w:ascii="Constantia" w:hAnsi="Constantia"/>
+                <w:lang w:val="en-CA"/>
+              </w:rPr>
+            </w:pPr>
+          </w:p>
+        </w:tc>
+      </w:tr>
+      <w:tr>
+        <w:tc>
+          <w:tcPr>
+            <w:cnfStyle w:val="001000000000" w:firstRow="0" w:lastRow="0" w:firstColumn="1" w:lastColumn="0" w:oddVBand="0" w:evenVBand="0" w:oddHBand="0" w:evenHBand="0" w:firstRowFirstColumn="0" w:firstRowLastColumn="0" w:lastRowFirstColumn="0" w:lastRowLastColumn="0"/>
+            <w:tcW w:w="3005" w:type="dxa"/>
+          </w:tcPr>
+          <w:p>
+            <w:pPr>
+              <w:rPr>
+                <w:rFonts w:ascii="Constantia" w:hAnsi="Constantia"/>
+                <w:lang w:val="en-CA"/>
+              </w:rPr>
+            </w:pPr>
+            <w:r>
+              <w:rPr>
+                <w:rFonts w:ascii="Constantia" w:hAnsi="Constantia"/>
+                <w:lang w:val="en-CA"/>
+              </w:rPr>
+              <w:t>CCTV</w:t>
+            </w:r>
+          </w:p>
+        </w:tc>
+        <w:tc>
+          <w:tcPr>
+            <w:tcW w:w="3005" w:type="dxa"/>
+          </w:tcPr>
+          <w:p>
+            <w:pPr>
+              <w:cnfStyle w:val="000000000000" w:firstRow="0" w:lastRow="0" w:firstColumn="0" w:lastColumn="0" w:oddVBand="0" w:evenVBand="0" w:oddHBand="0" w:evenHBand="0" w:firstRowFirstColumn="0" w:firstRowLastColumn="0" w:lastRowFirstColumn="0" w:lastRowLastColumn="0"/>
+              <w:rPr>
+                <w:rFonts w:ascii="Constantia" w:hAnsi="Constantia"/>
+                <w:lang w:val="en-CA"/>
+              </w:rPr>
+            </w:pPr>
+            <w:r>
+              <w:rPr>
+                <w:rFonts w:ascii="Constantia" w:hAnsi="Constantia"/>
+                <w:lang w:val="en-CA"/>
+              </w:rPr>
+              <w:t>Extremely Limited</w:t>
+            </w:r>
+          </w:p>
+        </w:tc>
+        <w:tc>
+          <w:tcPr>
+            <w:tcW w:w="3006" w:type="dxa"/>
+          </w:tcPr>
+          <w:p>
+            <w:pPr>
+              <w:cnfStyle w:val="000000000000" w:firstRow="0" w:lastRow="0" w:firstColumn="0" w:lastColumn="0" w:oddVBand="0" w:evenVBand="0" w:oddHBand="0" w:evenHBand="0" w:firstRowFirstColumn="0" w:firstRowLastColumn="0" w:lastRowFirstColumn="0" w:lastRowLastColumn="0"/>
+              <w:rPr>
+                <w:rFonts w:ascii="Constantia" w:hAnsi="Constantia"/>
+                <w:lang w:val="en-CA"/>
+              </w:rPr>
+            </w:pPr>
+            <w:r>
+              <w:rPr>
+                <w:rFonts w:ascii="Constantia" w:hAnsi="Constantia"/>
+                <w:lang w:val="en-CA"/>
+              </w:rPr>
+              <w:t>Only used in important areas such as federal government and military buildings. Available for purchase for the wider public but cannot be disguised as other items.</w:t>
+            </w:r>
+          </w:p>
+        </w:tc>
+      </w:tr>
+      <w:tr>
+        <w:tc>
+          <w:tcPr>
+            <w:cnfStyle w:val="001000000000" w:firstRow="0" w:lastRow="0" w:firstColumn="1" w:lastColumn="0" w:oddVBand="0" w:evenVBand="0" w:oddHBand="0" w:evenHBand="0" w:firstRowFirstColumn="0" w:firstRowLastColumn="0" w:lastRowFirstColumn="0" w:lastRowLastColumn="0"/>
+            <w:tcW w:w="3005" w:type="dxa"/>
+          </w:tcPr>
+          <w:p>
+            <w:pPr>
+              <w:rPr>
+                <w:rFonts w:ascii="Constantia" w:hAnsi="Constantia"/>
+                <w:lang w:val="en-CA"/>
+              </w:rPr>
+            </w:pPr>
+            <w:r>
+              <w:rPr>
+                <w:rFonts w:ascii="Constantia" w:hAnsi="Constantia"/>
+                <w:lang w:val="en-CA"/>
+              </w:rPr>
+              <w:t>Community Policing</w:t>
+            </w:r>
+          </w:p>
+        </w:tc>
+        <w:tc>
+          <w:tcPr>
+            <w:tcW w:w="3005" w:type="dxa"/>
+          </w:tcPr>
+          <w:p>
+            <w:pPr>
+              <w:cnfStyle w:val="000000000000" w:firstRow="0" w:lastRow="0" w:firstColumn="0" w:lastColumn="0" w:oddVBand="0" w:evenVBand="0" w:oddHBand="0" w:evenHBand="0" w:firstRowFirstColumn="0" w:firstRowLastColumn="0" w:lastRowFirstColumn="0" w:lastRowLastColumn="0"/>
+              <w:rPr>
+                <w:rFonts w:ascii="Constantia" w:hAnsi="Constantia"/>
+                <w:lang w:val="en-CA"/>
+              </w:rPr>
+            </w:pPr>
+            <w:r>
+              <w:rPr>
+                <w:rFonts w:ascii="Constantia" w:hAnsi="Constantia"/>
+                <w:lang w:val="en-CA"/>
+              </w:rPr>
+              <w:t>Encouraged</w:t>
+            </w:r>
+          </w:p>
+        </w:tc>
+        <w:tc>
+          <w:tcPr>
+            <w:tcW w:w="3006" w:type="dxa"/>
+          </w:tcPr>
+          <w:p>
+            <w:pPr>
+              <w:cnfStyle w:val="000000000000" w:firstRow="0" w:lastRow="0" w:firstColumn="0" w:lastColumn="0" w:oddVBand="0" w:evenVBand="0" w:oddHBand="0" w:evenHBand="0" w:firstRowFirstColumn="0" w:firstRowLastColumn="0" w:lastRowFirstColumn="0" w:lastRowLastColumn="0"/>
+              <w:rPr>
+                <w:rFonts w:ascii="Constantia" w:hAnsi="Constantia"/>
+                <w:lang w:val="en-CA"/>
+              </w:rPr>
+            </w:pPr>
+            <w:r>
+              <w:rPr>
+                <w:rFonts w:ascii="Constantia" w:hAnsi="Constantia"/>
+                <w:lang w:val="en-CA"/>
+              </w:rPr>
+              <w:t xml:space="preserve">Community policing is encouraged, but not mandated, and those acting as community policers have no special powers beyond those of a normal citizen (which </w:t>
+            </w:r>
+            <w:r>
+              <w:rPr>
+                <w:rFonts w:ascii="Constantia" w:hAnsi="Constantia"/>
+                <w:lang w:val="en-CA"/>
+              </w:rPr>
+              <w:lastRenderedPageBreak/>
+              <w:t>includes citizen arrests of people fleeing arrest).</w:t>
+            </w:r>
+          </w:p>
+        </w:tc>
+      </w:tr>
+      <w:tr>
+        <w:tc>
+          <w:tcPr>
+            <w:cnfStyle w:val="001000000000" w:firstRow="0" w:lastRow="0" w:firstColumn="1" w:lastColumn="0" w:oddVBand="0" w:evenVBand="0" w:oddHBand="0" w:evenHBand="0" w:firstRowFirstColumn="0" w:firstRowLastColumn="0" w:lastRowFirstColumn="0" w:lastRowLastColumn="0"/>
+            <w:tcW w:w="3005" w:type="dxa"/>
+          </w:tcPr>
+          <w:p>
+            <w:pPr>
+              <w:rPr>
+                <w:rFonts w:ascii="Constantia" w:hAnsi="Constantia"/>
+                <w:lang w:val="en-CA"/>
+              </w:rPr>
+            </w:pPr>
+            <w:r>
+              <w:rPr>
+                <w:rFonts w:ascii="Constantia" w:hAnsi="Constantia"/>
+                <w:lang w:val="en-CA"/>
+              </w:rPr>
+              <w:lastRenderedPageBreak/>
+              <w:t>Police Weapons</w:t>
             </w:r>
           </w:p>
         </w:tc>
@@ -4044,223 +5588,7 @@
                 <w:rFonts w:ascii="Constantia" w:hAnsi="Constantia"/>
                 <w:lang w:val="en-CA"/>
               </w:rPr>
-              <w:t>Can only divorce in cases of abandonment, abuse, adultery, or neglect (does not have to be proven)</w:t>
-            </w:r>
-          </w:p>
-        </w:tc>
-      </w:tr>
-      <w:tr>
-        <w:tc>
-          <w:tcPr>
-            <w:cnfStyle w:val="001000000000" w:firstRow="0" w:lastRow="0" w:firstColumn="1" w:lastColumn="0" w:oddVBand="0" w:evenVBand="0" w:oddHBand="0" w:evenHBand="0" w:firstRowFirstColumn="0" w:firstRowLastColumn="0" w:lastRowFirstColumn="0" w:lastRowLastColumn="0"/>
-            <w:tcW w:w="3005" w:type="dxa"/>
-          </w:tcPr>
-          <w:p>
-            <w:pPr>
-              <w:rPr>
-                <w:rFonts w:ascii="Constantia" w:hAnsi="Constantia"/>
-                <w:lang w:val="en-CA"/>
-              </w:rPr>
-            </w:pPr>
-            <w:r>
-              <w:rPr>
-                <w:rFonts w:ascii="Constantia" w:hAnsi="Constantia"/>
-                <w:lang w:val="en-CA"/>
-              </w:rPr>
-              <w:t>Marriage</w:t>
-            </w:r>
-          </w:p>
-        </w:tc>
-        <w:tc>
-          <w:tcPr>
-            <w:tcW w:w="3005" w:type="dxa"/>
-          </w:tcPr>
-          <w:p>
-            <w:pPr>
-              <w:cnfStyle w:val="000000000000" w:firstRow="0" w:lastRow="0" w:firstColumn="0" w:lastColumn="0" w:oddVBand="0" w:evenVBand="0" w:oddHBand="0" w:evenHBand="0" w:firstRowFirstColumn="0" w:firstRowLastColumn="0" w:lastRowFirstColumn="0" w:lastRowLastColumn="0"/>
-              <w:rPr>
-                <w:rFonts w:ascii="Constantia" w:hAnsi="Constantia"/>
-                <w:lang w:val="en-CA"/>
-              </w:rPr>
-            </w:pPr>
-            <w:r>
-              <w:rPr>
-                <w:rFonts w:ascii="Constantia" w:hAnsi="Constantia"/>
-                <w:lang w:val="en-CA"/>
-              </w:rPr>
-              <w:t>Religious Obligation</w:t>
-            </w:r>
-          </w:p>
-        </w:tc>
-        <w:tc>
-          <w:tcPr>
-            <w:tcW w:w="3006" w:type="dxa"/>
-          </w:tcPr>
-          <w:p>
-            <w:pPr>
-              <w:cnfStyle w:val="000000000000" w:firstRow="0" w:lastRow="0" w:firstColumn="0" w:lastColumn="0" w:oddVBand="0" w:evenVBand="0" w:oddHBand="0" w:evenHBand="0" w:firstRowFirstColumn="0" w:firstRowLastColumn="0" w:lastRowFirstColumn="0" w:lastRowLastColumn="0"/>
-              <w:rPr>
-                <w:rFonts w:ascii="Constantia" w:hAnsi="Constantia"/>
-                <w:lang w:val="en-CA"/>
-              </w:rPr>
-            </w:pPr>
-            <w:r>
-              <w:rPr>
-                <w:rFonts w:ascii="Constantia" w:hAnsi="Constantia"/>
-                <w:lang w:val="en-CA"/>
-              </w:rPr>
-              <w:t>Religions control who can get married, the government stays out of it, so long as the religious organizations offer the ability for non-religious people to get married. Marriages still have to be registered with the government though.</w:t>
-            </w:r>
-          </w:p>
-        </w:tc>
-      </w:tr>
-      <w:tr>
-        <w:tc>
-          <w:tcPr>
-            <w:cnfStyle w:val="001000000000" w:firstRow="0" w:lastRow="0" w:firstColumn="1" w:lastColumn="0" w:oddVBand="0" w:evenVBand="0" w:oddHBand="0" w:evenHBand="0" w:firstRowFirstColumn="0" w:firstRowLastColumn="0" w:lastRowFirstColumn="0" w:lastRowLastColumn="0"/>
-            <w:tcW w:w="3005" w:type="dxa"/>
-          </w:tcPr>
-          <w:p>
-            <w:pPr>
-              <w:rPr>
-                <w:rFonts w:ascii="Constantia" w:hAnsi="Constantia"/>
-                <w:lang w:val="en-CA"/>
-              </w:rPr>
-            </w:pPr>
-            <w:r>
-              <w:rPr>
-                <w:rFonts w:ascii="Constantia" w:hAnsi="Constantia"/>
-                <w:lang w:val="en-CA"/>
-              </w:rPr>
-              <w:t>Religions</w:t>
-            </w:r>
-          </w:p>
-        </w:tc>
-        <w:tc>
-          <w:tcPr>
-            <w:tcW w:w="3005" w:type="dxa"/>
-          </w:tcPr>
-          <w:p>
-            <w:pPr>
-              <w:cnfStyle w:val="000000000000" w:firstRow="0" w:lastRow="0" w:firstColumn="0" w:lastColumn="0" w:oddVBand="0" w:evenVBand="0" w:oddHBand="0" w:evenHBand="0" w:firstRowFirstColumn="0" w:firstRowLastColumn="0" w:lastRowFirstColumn="0" w:lastRowLastColumn="0"/>
-              <w:rPr>
-                <w:rFonts w:ascii="Constantia" w:hAnsi="Constantia"/>
-                <w:lang w:val="en-CA"/>
-              </w:rPr>
-            </w:pPr>
-            <w:r>
-              <w:rPr>
-                <w:rFonts w:ascii="Constantia" w:hAnsi="Constantia"/>
-                <w:lang w:val="en-CA"/>
-              </w:rPr>
-              <w:t>Legal</w:t>
-            </w:r>
-          </w:p>
-        </w:tc>
-        <w:tc>
-          <w:tcPr>
-            <w:tcW w:w="3006" w:type="dxa"/>
-          </w:tcPr>
-          <w:p>
-            <w:pPr>
-              <w:cnfStyle w:val="000000000000" w:firstRow="0" w:lastRow="0" w:firstColumn="0" w:lastColumn="0" w:oddVBand="0" w:evenVBand="0" w:oddHBand="0" w:evenHBand="0" w:firstRowFirstColumn="0" w:firstRowLastColumn="0" w:lastRowFirstColumn="0" w:lastRowLastColumn="0"/>
-              <w:rPr>
-                <w:rFonts w:ascii="Constantia" w:hAnsi="Constantia"/>
-                <w:lang w:val="en-CA"/>
-              </w:rPr>
-            </w:pPr>
-            <w:r>
-              <w:rPr>
-                <w:rFonts w:ascii="Constantia" w:hAnsi="Constantia"/>
-                <w:lang w:val="en-CA"/>
-              </w:rPr>
-              <w:t xml:space="preserve">Foreign and local religions all </w:t>
-            </w:r>
-            <w:r>
-              <w:rPr>
-                <w:rFonts w:ascii="Constantia" w:hAnsi="Constantia"/>
-                <w:lang w:val="en-CA"/>
-              </w:rPr>
-              <w:t>legal</w:t>
-            </w:r>
-            <w:r>
-              <w:rPr>
-                <w:rFonts w:ascii="Constantia" w:hAnsi="Constantia"/>
-                <w:lang w:val="en-CA"/>
-              </w:rPr>
-              <w:t>, state church</w:t>
-            </w:r>
-            <w:r>
-              <w:rPr>
-                <w:rFonts w:ascii="Constantia" w:hAnsi="Constantia"/>
-                <w:lang w:val="en-CA"/>
-              </w:rPr>
-              <w:t xml:space="preserve"> exists.</w:t>
-            </w:r>
-          </w:p>
-        </w:tc>
-      </w:tr>
-      <w:tr>
-        <w:tc>
-          <w:tcPr>
-            <w:cnfStyle w:val="001000000000" w:firstRow="0" w:lastRow="0" w:firstColumn="1" w:lastColumn="0" w:oddVBand="0" w:evenVBand="0" w:oddHBand="0" w:evenHBand="0" w:firstRowFirstColumn="0" w:firstRowLastColumn="0" w:lastRowFirstColumn="0" w:lastRowLastColumn="0"/>
-            <w:tcW w:w="3005" w:type="dxa"/>
-          </w:tcPr>
-          <w:p>
-            <w:pPr>
-              <w:rPr>
-                <w:rFonts w:ascii="Constantia" w:hAnsi="Constantia"/>
-                <w:lang w:val="en-CA"/>
-              </w:rPr>
-            </w:pPr>
-            <w:r>
-              <w:rPr>
-                <w:rFonts w:ascii="Constantia" w:hAnsi="Constantia"/>
-                <w:lang w:val="en-CA"/>
-              </w:rPr>
-              <w:t>Religious Days</w:t>
-            </w:r>
-          </w:p>
-        </w:tc>
-        <w:tc>
-          <w:tcPr>
-            <w:tcW w:w="3005" w:type="dxa"/>
-          </w:tcPr>
-          <w:p>
-            <w:pPr>
-              <w:cnfStyle w:val="000000000000" w:firstRow="0" w:lastRow="0" w:firstColumn="0" w:lastColumn="0" w:oddVBand="0" w:evenVBand="0" w:oddHBand="0" w:evenHBand="0" w:firstRowFirstColumn="0" w:firstRowLastColumn="0" w:lastRowFirstColumn="0" w:lastRowLastColumn="0"/>
-              <w:rPr>
-                <w:rFonts w:ascii="Constantia" w:hAnsi="Constantia"/>
-                <w:lang w:val="en-CA"/>
-              </w:rPr>
-            </w:pPr>
-            <w:r>
-              <w:rPr>
-                <w:rFonts w:ascii="Constantia" w:hAnsi="Constantia"/>
-                <w:lang w:val="en-CA"/>
-              </w:rPr>
-              <w:t>Morning’s Off</w:t>
-            </w:r>
-          </w:p>
-        </w:tc>
-        <w:tc>
-          <w:tcPr>
-            <w:tcW w:w="3006" w:type="dxa"/>
-          </w:tcPr>
-          <w:p>
-            <w:pPr>
-              <w:cnfStyle w:val="000000000000" w:firstRow="0" w:lastRow="0" w:firstColumn="0" w:lastColumn="0" w:oddVBand="0" w:evenVBand="0" w:oddHBand="0" w:evenHBand="0" w:firstRowFirstColumn="0" w:firstRowLastColumn="0" w:lastRowFirstColumn="0" w:lastRowLastColumn="0"/>
-              <w:rPr>
-                <w:rFonts w:ascii="Constantia" w:hAnsi="Constantia"/>
-                <w:lang w:val="en-CA"/>
-              </w:rPr>
-            </w:pPr>
-            <w:r>
-              <w:rPr>
-                <w:rFonts w:ascii="Constantia" w:hAnsi="Constantia"/>
-                <w:lang w:val="en-CA"/>
-              </w:rPr>
-              <w:t>All people are to be given the morning of their religious practice off work, with pay if they work in the afternoons or evenings.</w:t>
+              <w:t>Guns limited to federal special forces.</w:t>
             </w:r>
           </w:p>
         </w:tc>
@@ -4285,1064 +5613,6 @@
                 <w:u w:val="single"/>
                 <w:lang w:val="en-CA"/>
               </w:rPr>
-              <w:t>Rights and Freedoms</w:t>
-            </w:r>
-          </w:p>
-        </w:tc>
-        <w:tc>
-          <w:tcPr>
-            <w:tcW w:w="3005" w:type="dxa"/>
-          </w:tcPr>
-          <w:p>
-            <w:pPr>
-              <w:cnfStyle w:val="000000000000" w:firstRow="0" w:lastRow="0" w:firstColumn="0" w:lastColumn="0" w:oddVBand="0" w:evenVBand="0" w:oddHBand="0" w:evenHBand="0" w:firstRowFirstColumn="0" w:firstRowLastColumn="0" w:lastRowFirstColumn="0" w:lastRowLastColumn="0"/>
-              <w:rPr>
-                <w:rFonts w:ascii="Constantia" w:hAnsi="Constantia"/>
-                <w:lang w:val="en-CA"/>
-              </w:rPr>
-            </w:pPr>
-          </w:p>
-        </w:tc>
-        <w:tc>
-          <w:tcPr>
-            <w:tcW w:w="3006" w:type="dxa"/>
-          </w:tcPr>
-          <w:p>
-            <w:pPr>
-              <w:cnfStyle w:val="000000000000" w:firstRow="0" w:lastRow="0" w:firstColumn="0" w:lastColumn="0" w:oddVBand="0" w:evenVBand="0" w:oddHBand="0" w:evenHBand="0" w:firstRowFirstColumn="0" w:firstRowLastColumn="0" w:lastRowFirstColumn="0" w:lastRowLastColumn="0"/>
-              <w:rPr>
-                <w:rFonts w:ascii="Constantia" w:hAnsi="Constantia"/>
-                <w:lang w:val="en-CA"/>
-              </w:rPr>
-            </w:pPr>
-          </w:p>
-        </w:tc>
-      </w:tr>
-      <w:tr>
-        <w:tc>
-          <w:tcPr>
-            <w:cnfStyle w:val="001000000000" w:firstRow="0" w:lastRow="0" w:firstColumn="1" w:lastColumn="0" w:oddVBand="0" w:evenVBand="0" w:oddHBand="0" w:evenHBand="0" w:firstRowFirstColumn="0" w:firstRowLastColumn="0" w:lastRowFirstColumn="0" w:lastRowLastColumn="0"/>
-            <w:tcW w:w="3005" w:type="dxa"/>
-          </w:tcPr>
-          <w:p>
-            <w:pPr>
-              <w:rPr>
-                <w:rFonts w:ascii="Constantia" w:hAnsi="Constantia"/>
-                <w:lang w:val="en-CA"/>
-              </w:rPr>
-            </w:pPr>
-          </w:p>
-        </w:tc>
-        <w:tc>
-          <w:tcPr>
-            <w:tcW w:w="3005" w:type="dxa"/>
-          </w:tcPr>
-          <w:p>
-            <w:pPr>
-              <w:cnfStyle w:val="000000000000" w:firstRow="0" w:lastRow="0" w:firstColumn="0" w:lastColumn="0" w:oddVBand="0" w:evenVBand="0" w:oddHBand="0" w:evenHBand="0" w:firstRowFirstColumn="0" w:firstRowLastColumn="0" w:lastRowFirstColumn="0" w:lastRowLastColumn="0"/>
-              <w:rPr>
-                <w:rFonts w:ascii="Constantia" w:hAnsi="Constantia"/>
-                <w:lang w:val="en-CA"/>
-              </w:rPr>
-            </w:pPr>
-          </w:p>
-        </w:tc>
-        <w:tc>
-          <w:tcPr>
-            <w:tcW w:w="3006" w:type="dxa"/>
-          </w:tcPr>
-          <w:p>
-            <w:pPr>
-              <w:cnfStyle w:val="000000000000" w:firstRow="0" w:lastRow="0" w:firstColumn="0" w:lastColumn="0" w:oddVBand="0" w:evenVBand="0" w:oddHBand="0" w:evenHBand="0" w:firstRowFirstColumn="0" w:firstRowLastColumn="0" w:lastRowFirstColumn="0" w:lastRowLastColumn="0"/>
-              <w:rPr>
-                <w:rFonts w:ascii="Constantia" w:hAnsi="Constantia"/>
-                <w:lang w:val="en-CA"/>
-              </w:rPr>
-            </w:pPr>
-          </w:p>
-        </w:tc>
-      </w:tr>
-      <w:tr>
-        <w:tc>
-          <w:tcPr>
-            <w:cnfStyle w:val="001000000000" w:firstRow="0" w:lastRow="0" w:firstColumn="1" w:lastColumn="0" w:oddVBand="0" w:evenVBand="0" w:oddHBand="0" w:evenHBand="0" w:firstRowFirstColumn="0" w:firstRowLastColumn="0" w:lastRowFirstColumn="0" w:lastRowLastColumn="0"/>
-            <w:tcW w:w="3005" w:type="dxa"/>
-          </w:tcPr>
-          <w:p>
-            <w:pPr>
-              <w:rPr>
-                <w:rFonts w:ascii="Constantia" w:hAnsi="Constantia"/>
-                <w:u w:val="single"/>
-                <w:lang w:val="en-CA"/>
-              </w:rPr>
-            </w:pPr>
-            <w:r>
-              <w:rPr>
-                <w:rFonts w:ascii="Constantia" w:hAnsi="Constantia"/>
-                <w:u w:val="single"/>
-                <w:lang w:val="en-CA"/>
-              </w:rPr>
-              <w:t>Substances</w:t>
-            </w:r>
-          </w:p>
-        </w:tc>
-        <w:tc>
-          <w:tcPr>
-            <w:tcW w:w="3005" w:type="dxa"/>
-          </w:tcPr>
-          <w:p>
-            <w:pPr>
-              <w:cnfStyle w:val="000000000000" w:firstRow="0" w:lastRow="0" w:firstColumn="0" w:lastColumn="0" w:oddVBand="0" w:evenVBand="0" w:oddHBand="0" w:evenHBand="0" w:firstRowFirstColumn="0" w:firstRowLastColumn="0" w:lastRowFirstColumn="0" w:lastRowLastColumn="0"/>
-              <w:rPr>
-                <w:rFonts w:ascii="Constantia" w:hAnsi="Constantia"/>
-                <w:lang w:val="en-CA"/>
-              </w:rPr>
-            </w:pPr>
-          </w:p>
-        </w:tc>
-        <w:tc>
-          <w:tcPr>
-            <w:tcW w:w="3006" w:type="dxa"/>
-          </w:tcPr>
-          <w:p>
-            <w:pPr>
-              <w:cnfStyle w:val="000000000000" w:firstRow="0" w:lastRow="0" w:firstColumn="0" w:lastColumn="0" w:oddVBand="0" w:evenVBand="0" w:oddHBand="0" w:evenHBand="0" w:firstRowFirstColumn="0" w:firstRowLastColumn="0" w:lastRowFirstColumn="0" w:lastRowLastColumn="0"/>
-              <w:rPr>
-                <w:rFonts w:ascii="Constantia" w:hAnsi="Constantia"/>
-                <w:lang w:val="en-CA"/>
-              </w:rPr>
-            </w:pPr>
-          </w:p>
-        </w:tc>
-      </w:tr>
-      <w:tr>
-        <w:tc>
-          <w:tcPr>
-            <w:cnfStyle w:val="001000000000" w:firstRow="0" w:lastRow="0" w:firstColumn="1" w:lastColumn="0" w:oddVBand="0" w:evenVBand="0" w:oddHBand="0" w:evenHBand="0" w:firstRowFirstColumn="0" w:firstRowLastColumn="0" w:lastRowFirstColumn="0" w:lastRowLastColumn="0"/>
-            <w:tcW w:w="3005" w:type="dxa"/>
-          </w:tcPr>
-          <w:p>
-            <w:pPr>
-              <w:rPr>
-                <w:rFonts w:ascii="Constantia" w:hAnsi="Constantia"/>
-                <w:u w:val="single"/>
-                <w:lang w:val="en-CA"/>
-              </w:rPr>
-            </w:pPr>
-            <w:r>
-              <w:rPr>
-                <w:rFonts w:ascii="Constantia" w:hAnsi="Constantia"/>
-                <w:lang w:val="en-CA"/>
-              </w:rPr>
-              <w:t>Alcohol</w:t>
-            </w:r>
-          </w:p>
-        </w:tc>
-        <w:tc>
-          <w:tcPr>
-            <w:tcW w:w="3005" w:type="dxa"/>
-          </w:tcPr>
-          <w:p>
-            <w:pPr>
-              <w:cnfStyle w:val="000000000000" w:firstRow="0" w:lastRow="0" w:firstColumn="0" w:lastColumn="0" w:oddVBand="0" w:evenVBand="0" w:oddHBand="0" w:evenHBand="0" w:firstRowFirstColumn="0" w:firstRowLastColumn="0" w:lastRowFirstColumn="0" w:lastRowLastColumn="0"/>
-              <w:rPr>
-                <w:rFonts w:ascii="Constantia" w:hAnsi="Constantia"/>
-                <w:lang w:val="en-CA"/>
-              </w:rPr>
-            </w:pPr>
-            <w:r>
-              <w:rPr>
-                <w:rFonts w:ascii="Constantia" w:hAnsi="Constantia"/>
-                <w:lang w:val="en-CA"/>
-              </w:rPr>
-              <w:t>Legal</w:t>
-            </w:r>
-          </w:p>
-        </w:tc>
-        <w:tc>
-          <w:tcPr>
-            <w:tcW w:w="3006" w:type="dxa"/>
-          </w:tcPr>
-          <w:p>
-            <w:pPr>
-              <w:cnfStyle w:val="000000000000" w:firstRow="0" w:lastRow="0" w:firstColumn="0" w:lastColumn="0" w:oddVBand="0" w:evenVBand="0" w:oddHBand="0" w:evenHBand="0" w:firstRowFirstColumn="0" w:firstRowLastColumn="0" w:lastRowFirstColumn="0" w:lastRowLastColumn="0"/>
-              <w:rPr>
-                <w:rFonts w:ascii="Constantia" w:hAnsi="Constantia"/>
-                <w:lang w:val="en-CA"/>
-              </w:rPr>
-            </w:pPr>
-            <w:r>
-              <w:rPr>
-                <w:rFonts w:ascii="Constantia" w:hAnsi="Constantia"/>
-                <w:lang w:val="en-CA"/>
-              </w:rPr>
-              <w:t>Age 25 to purchase or partake.</w:t>
-            </w:r>
-          </w:p>
-        </w:tc>
-      </w:tr>
-      <w:tr>
-        <w:tc>
-          <w:tcPr>
-            <w:cnfStyle w:val="001000000000" w:firstRow="0" w:lastRow="0" w:firstColumn="1" w:lastColumn="0" w:oddVBand="0" w:evenVBand="0" w:oddHBand="0" w:evenHBand="0" w:firstRowFirstColumn="0" w:firstRowLastColumn="0" w:lastRowFirstColumn="0" w:lastRowLastColumn="0"/>
-            <w:tcW w:w="3005" w:type="dxa"/>
-          </w:tcPr>
-          <w:p>
-            <w:pPr>
-              <w:rPr>
-                <w:rFonts w:ascii="Constantia" w:hAnsi="Constantia"/>
-                <w:lang w:val="en-CA"/>
-              </w:rPr>
-            </w:pPr>
-            <w:r>
-              <w:rPr>
-                <w:rFonts w:ascii="Constantia" w:hAnsi="Constantia"/>
-                <w:lang w:val="en-CA"/>
-              </w:rPr>
-              <w:t>Cannabis</w:t>
-            </w:r>
-          </w:p>
-        </w:tc>
-        <w:tc>
-          <w:tcPr>
-            <w:tcW w:w="3005" w:type="dxa"/>
-          </w:tcPr>
-          <w:p>
-            <w:pPr>
-              <w:cnfStyle w:val="000000000000" w:firstRow="0" w:lastRow="0" w:firstColumn="0" w:lastColumn="0" w:oddVBand="0" w:evenVBand="0" w:oddHBand="0" w:evenHBand="0" w:firstRowFirstColumn="0" w:firstRowLastColumn="0" w:lastRowFirstColumn="0" w:lastRowLastColumn="0"/>
-              <w:rPr>
-                <w:rFonts w:ascii="Constantia" w:hAnsi="Constantia"/>
-                <w:lang w:val="en-CA"/>
-              </w:rPr>
-            </w:pPr>
-            <w:r>
-              <w:rPr>
-                <w:rFonts w:ascii="Constantia" w:hAnsi="Constantia"/>
-                <w:lang w:val="en-CA"/>
-              </w:rPr>
-              <w:t>Legal</w:t>
-            </w:r>
-          </w:p>
-        </w:tc>
-        <w:tc>
-          <w:tcPr>
-            <w:tcW w:w="3006" w:type="dxa"/>
-          </w:tcPr>
-          <w:p>
-            <w:pPr>
-              <w:cnfStyle w:val="000000000000" w:firstRow="0" w:lastRow="0" w:firstColumn="0" w:lastColumn="0" w:oddVBand="0" w:evenVBand="0" w:oddHBand="0" w:evenHBand="0" w:firstRowFirstColumn="0" w:firstRowLastColumn="0" w:lastRowFirstColumn="0" w:lastRowLastColumn="0"/>
-              <w:rPr>
-                <w:rFonts w:ascii="Constantia" w:hAnsi="Constantia"/>
-                <w:lang w:val="en-CA"/>
-              </w:rPr>
-            </w:pPr>
-            <w:r>
-              <w:rPr>
-                <w:rFonts w:ascii="Constantia" w:hAnsi="Constantia"/>
-                <w:lang w:val="en-CA"/>
-              </w:rPr>
-              <w:t>Age 25 to partake, limited legal partaking space in public.</w:t>
-            </w:r>
-          </w:p>
-        </w:tc>
-      </w:tr>
-      <w:tr>
-        <w:tc>
-          <w:tcPr>
-            <w:cnfStyle w:val="001000000000" w:firstRow="0" w:lastRow="0" w:firstColumn="1" w:lastColumn="0" w:oddVBand="0" w:evenVBand="0" w:oddHBand="0" w:evenHBand="0" w:firstRowFirstColumn="0" w:firstRowLastColumn="0" w:lastRowFirstColumn="0" w:lastRowLastColumn="0"/>
-            <w:tcW w:w="3005" w:type="dxa"/>
-          </w:tcPr>
-          <w:p>
-            <w:pPr>
-              <w:rPr>
-                <w:rFonts w:ascii="Constantia" w:hAnsi="Constantia"/>
-                <w:lang w:val="en-CA"/>
-              </w:rPr>
-            </w:pPr>
-            <w:r>
-              <w:rPr>
-                <w:rFonts w:ascii="Constantia" w:hAnsi="Constantia"/>
-                <w:lang w:val="en-CA"/>
-              </w:rPr>
-              <w:t>Hard Drugs</w:t>
-            </w:r>
-          </w:p>
-        </w:tc>
-        <w:tc>
-          <w:tcPr>
-            <w:tcW w:w="3005" w:type="dxa"/>
-          </w:tcPr>
-          <w:p>
-            <w:pPr>
-              <w:cnfStyle w:val="000000000000" w:firstRow="0" w:lastRow="0" w:firstColumn="0" w:lastColumn="0" w:oddVBand="0" w:evenVBand="0" w:oddHBand="0" w:evenHBand="0" w:firstRowFirstColumn="0" w:firstRowLastColumn="0" w:lastRowFirstColumn="0" w:lastRowLastColumn="0"/>
-              <w:rPr>
-                <w:rFonts w:ascii="Constantia" w:hAnsi="Constantia"/>
-                <w:lang w:val="en-CA"/>
-              </w:rPr>
-            </w:pPr>
-            <w:r>
-              <w:rPr>
-                <w:rFonts w:ascii="Constantia" w:hAnsi="Constantia"/>
-                <w:lang w:val="en-CA"/>
-              </w:rPr>
-              <w:t>Illegal</w:t>
-            </w:r>
-          </w:p>
-        </w:tc>
-        <w:tc>
-          <w:tcPr>
-            <w:tcW w:w="3006" w:type="dxa"/>
-          </w:tcPr>
-          <w:p>
-            <w:pPr>
-              <w:cnfStyle w:val="000000000000" w:firstRow="0" w:lastRow="0" w:firstColumn="0" w:lastColumn="0" w:oddVBand="0" w:evenVBand="0" w:oddHBand="0" w:evenHBand="0" w:firstRowFirstColumn="0" w:firstRowLastColumn="0" w:lastRowFirstColumn="0" w:lastRowLastColumn="0"/>
-              <w:rPr>
-                <w:rFonts w:ascii="Constantia" w:hAnsi="Constantia"/>
-                <w:lang w:val="en-CA"/>
-              </w:rPr>
-            </w:pPr>
-            <w:r>
-              <w:rPr>
-                <w:rFonts w:ascii="Constantia" w:hAnsi="Constantia"/>
-                <w:lang w:val="en-CA"/>
-              </w:rPr>
-              <w:t>Being caught partaking leads to being sentenced to rehab.</w:t>
-            </w:r>
-          </w:p>
-        </w:tc>
-      </w:tr>
-      <w:tr>
-        <w:tc>
-          <w:tcPr>
-            <w:cnfStyle w:val="001000000000" w:firstRow="0" w:lastRow="0" w:firstColumn="1" w:lastColumn="0" w:oddVBand="0" w:evenVBand="0" w:oddHBand="0" w:evenHBand="0" w:firstRowFirstColumn="0" w:firstRowLastColumn="0" w:lastRowFirstColumn="0" w:lastRowLastColumn="0"/>
-            <w:tcW w:w="3005" w:type="dxa"/>
-          </w:tcPr>
-          <w:p>
-            <w:pPr>
-              <w:rPr>
-                <w:rFonts w:ascii="Constantia" w:hAnsi="Constantia"/>
-                <w:lang w:val="en-CA"/>
-              </w:rPr>
-            </w:pPr>
-            <w:r>
-              <w:rPr>
-                <w:rFonts w:ascii="Constantia" w:hAnsi="Constantia"/>
-                <w:lang w:val="en-CA"/>
-              </w:rPr>
-              <w:t>Tobacco and Nicotine Products</w:t>
-            </w:r>
-          </w:p>
-        </w:tc>
-        <w:tc>
-          <w:tcPr>
-            <w:tcW w:w="3005" w:type="dxa"/>
-          </w:tcPr>
-          <w:p>
-            <w:pPr>
-              <w:cnfStyle w:val="000000000000" w:firstRow="0" w:lastRow="0" w:firstColumn="0" w:lastColumn="0" w:oddVBand="0" w:evenVBand="0" w:oddHBand="0" w:evenHBand="0" w:firstRowFirstColumn="0" w:firstRowLastColumn="0" w:lastRowFirstColumn="0" w:lastRowLastColumn="0"/>
-              <w:rPr>
-                <w:rFonts w:ascii="Constantia" w:hAnsi="Constantia"/>
-                <w:lang w:val="en-CA"/>
-              </w:rPr>
-            </w:pPr>
-            <w:r>
-              <w:rPr>
-                <w:rFonts w:ascii="Constantia" w:hAnsi="Constantia"/>
-                <w:lang w:val="en-CA"/>
-              </w:rPr>
-              <w:t>Illegal</w:t>
-            </w:r>
-          </w:p>
-        </w:tc>
-        <w:tc>
-          <w:tcPr>
-            <w:tcW w:w="3006" w:type="dxa"/>
-          </w:tcPr>
-          <w:p>
-            <w:pPr>
-              <w:cnfStyle w:val="000000000000" w:firstRow="0" w:lastRow="0" w:firstColumn="0" w:lastColumn="0" w:oddVBand="0" w:evenVBand="0" w:oddHBand="0" w:evenHBand="0" w:firstRowFirstColumn="0" w:firstRowLastColumn="0" w:lastRowFirstColumn="0" w:lastRowLastColumn="0"/>
-              <w:rPr>
-                <w:rFonts w:ascii="Constantia" w:hAnsi="Constantia"/>
-                <w:lang w:val="en-CA"/>
-              </w:rPr>
-            </w:pPr>
-            <w:r>
-              <w:rPr>
-                <w:rFonts w:ascii="Constantia" w:hAnsi="Constantia"/>
-                <w:lang w:val="en-CA"/>
-              </w:rPr>
-              <w:t>Being caught partaking leads to being sentenced to rehab.</w:t>
-            </w:r>
-          </w:p>
-        </w:tc>
-      </w:tr>
-      <w:tr>
-        <w:tc>
-          <w:tcPr>
-            <w:cnfStyle w:val="001000000000" w:firstRow="0" w:lastRow="0" w:firstColumn="1" w:lastColumn="0" w:oddVBand="0" w:evenVBand="0" w:oddHBand="0" w:evenHBand="0" w:firstRowFirstColumn="0" w:firstRowLastColumn="0" w:lastRowFirstColumn="0" w:lastRowLastColumn="0"/>
-            <w:tcW w:w="3005" w:type="dxa"/>
-          </w:tcPr>
-          <w:p>
-            <w:pPr>
-              <w:rPr>
-                <w:rFonts w:ascii="Constantia" w:hAnsi="Constantia"/>
-                <w:u w:val="single"/>
-                <w:lang w:val="en-CA"/>
-              </w:rPr>
-            </w:pPr>
-            <w:r>
-              <w:rPr>
-                <w:rFonts w:ascii="Constantia" w:hAnsi="Constantia"/>
-                <w:u w:val="single"/>
-                <w:lang w:val="en-CA"/>
-              </w:rPr>
-              <w:t>Transport</w:t>
-            </w:r>
-          </w:p>
-        </w:tc>
-        <w:tc>
-          <w:tcPr>
-            <w:tcW w:w="3005" w:type="dxa"/>
-          </w:tcPr>
-          <w:p>
-            <w:pPr>
-              <w:cnfStyle w:val="000000000000" w:firstRow="0" w:lastRow="0" w:firstColumn="0" w:lastColumn="0" w:oddVBand="0" w:evenVBand="0" w:oddHBand="0" w:evenHBand="0" w:firstRowFirstColumn="0" w:firstRowLastColumn="0" w:lastRowFirstColumn="0" w:lastRowLastColumn="0"/>
-              <w:rPr>
-                <w:rFonts w:ascii="Constantia" w:hAnsi="Constantia"/>
-                <w:lang w:val="en-CA"/>
-              </w:rPr>
-            </w:pPr>
-          </w:p>
-        </w:tc>
-        <w:tc>
-          <w:tcPr>
-            <w:tcW w:w="3006" w:type="dxa"/>
-          </w:tcPr>
-          <w:p>
-            <w:pPr>
-              <w:cnfStyle w:val="000000000000" w:firstRow="0" w:lastRow="0" w:firstColumn="0" w:lastColumn="0" w:oddVBand="0" w:evenVBand="0" w:oddHBand="0" w:evenHBand="0" w:firstRowFirstColumn="0" w:firstRowLastColumn="0" w:lastRowFirstColumn="0" w:lastRowLastColumn="0"/>
-              <w:rPr>
-                <w:rFonts w:ascii="Constantia" w:hAnsi="Constantia"/>
-                <w:lang w:val="en-CA"/>
-              </w:rPr>
-            </w:pPr>
-          </w:p>
-        </w:tc>
-      </w:tr>
-      <w:tr>
-        <w:tc>
-          <w:tcPr>
-            <w:cnfStyle w:val="001000000000" w:firstRow="0" w:lastRow="0" w:firstColumn="1" w:lastColumn="0" w:oddVBand="0" w:evenVBand="0" w:oddHBand="0" w:evenHBand="0" w:firstRowFirstColumn="0" w:firstRowLastColumn="0" w:lastRowFirstColumn="0" w:lastRowLastColumn="0"/>
-            <w:tcW w:w="3005" w:type="dxa"/>
-          </w:tcPr>
-          <w:p>
-            <w:pPr>
-              <w:rPr>
-                <w:rFonts w:ascii="Constantia" w:hAnsi="Constantia"/>
-                <w:lang w:val="en-CA"/>
-              </w:rPr>
-            </w:pPr>
-            <w:r>
-              <w:rPr>
-                <w:rFonts w:ascii="Constantia" w:hAnsi="Constantia"/>
-                <w:lang w:val="en-CA"/>
-              </w:rPr>
-              <w:lastRenderedPageBreak/>
-              <w:t>Communal and Special Lanes</w:t>
-            </w:r>
-          </w:p>
-        </w:tc>
-        <w:tc>
-          <w:tcPr>
-            <w:tcW w:w="3005" w:type="dxa"/>
-          </w:tcPr>
-          <w:p>
-            <w:pPr>
-              <w:cnfStyle w:val="000000000000" w:firstRow="0" w:lastRow="0" w:firstColumn="0" w:lastColumn="0" w:oddVBand="0" w:evenVBand="0" w:oddHBand="0" w:evenHBand="0" w:firstRowFirstColumn="0" w:firstRowLastColumn="0" w:lastRowFirstColumn="0" w:lastRowLastColumn="0"/>
-              <w:rPr>
-                <w:rFonts w:ascii="Constantia" w:hAnsi="Constantia"/>
-                <w:lang w:val="en-CA"/>
-              </w:rPr>
-            </w:pPr>
-            <w:r>
-              <w:rPr>
-                <w:rFonts w:ascii="Constantia" w:hAnsi="Constantia"/>
-                <w:lang w:val="en-CA"/>
-              </w:rPr>
-              <w:t>Encouraged</w:t>
-            </w:r>
-          </w:p>
-        </w:tc>
-        <w:tc>
-          <w:tcPr>
-            <w:tcW w:w="3006" w:type="dxa"/>
-          </w:tcPr>
-          <w:p>
-            <w:pPr>
-              <w:cnfStyle w:val="000000000000" w:firstRow="0" w:lastRow="0" w:firstColumn="0" w:lastColumn="0" w:oddVBand="0" w:evenVBand="0" w:oddHBand="0" w:evenHBand="0" w:firstRowFirstColumn="0" w:firstRowLastColumn="0" w:lastRowFirstColumn="0" w:lastRowLastColumn="0"/>
-              <w:rPr>
-                <w:rFonts w:ascii="Constantia" w:hAnsi="Constantia"/>
-                <w:lang w:val="en-CA"/>
-              </w:rPr>
-            </w:pPr>
-            <w:r>
-              <w:rPr>
-                <w:rFonts w:ascii="Constantia" w:hAnsi="Constantia"/>
-                <w:lang w:val="en-CA"/>
-              </w:rPr>
-              <w:t>Bus, carpool, and bike lanes are encouraged by the federal government to be developed by municipal governments.</w:t>
-            </w:r>
-          </w:p>
-        </w:tc>
-      </w:tr>
-      <w:tr>
-        <w:tc>
-          <w:tcPr>
-            <w:cnfStyle w:val="001000000000" w:firstRow="0" w:lastRow="0" w:firstColumn="1" w:lastColumn="0" w:oddVBand="0" w:evenVBand="0" w:oddHBand="0" w:evenHBand="0" w:firstRowFirstColumn="0" w:firstRowLastColumn="0" w:lastRowFirstColumn="0" w:lastRowLastColumn="0"/>
-            <w:tcW w:w="3005" w:type="dxa"/>
-          </w:tcPr>
-          <w:p>
-            <w:pPr>
-              <w:rPr>
-                <w:rFonts w:ascii="Constantia" w:hAnsi="Constantia"/>
-                <w:lang w:val="en-CA"/>
-              </w:rPr>
-            </w:pPr>
-            <w:r>
-              <w:rPr>
-                <w:rFonts w:ascii="Constantia" w:hAnsi="Constantia"/>
-                <w:lang w:val="en-CA"/>
-              </w:rPr>
-              <w:t>Driverless Vehicles</w:t>
-            </w:r>
-          </w:p>
-        </w:tc>
-        <w:tc>
-          <w:tcPr>
-            <w:tcW w:w="3005" w:type="dxa"/>
-          </w:tcPr>
-          <w:p>
-            <w:pPr>
-              <w:cnfStyle w:val="000000000000" w:firstRow="0" w:lastRow="0" w:firstColumn="0" w:lastColumn="0" w:oddVBand="0" w:evenVBand="0" w:oddHBand="0" w:evenHBand="0" w:firstRowFirstColumn="0" w:firstRowLastColumn="0" w:lastRowFirstColumn="0" w:lastRowLastColumn="0"/>
-              <w:rPr>
-                <w:rFonts w:ascii="Constantia" w:hAnsi="Constantia"/>
-                <w:lang w:val="en-CA"/>
-              </w:rPr>
-            </w:pPr>
-            <w:r>
-              <w:rPr>
-                <w:rFonts w:ascii="Constantia" w:hAnsi="Constantia"/>
-                <w:lang w:val="en-CA"/>
-              </w:rPr>
-              <w:t>Regulated</w:t>
-            </w:r>
-          </w:p>
-        </w:tc>
-        <w:tc>
-          <w:tcPr>
-            <w:tcW w:w="3006" w:type="dxa"/>
-          </w:tcPr>
-          <w:p>
-            <w:pPr>
-              <w:cnfStyle w:val="000000000000" w:firstRow="0" w:lastRow="0" w:firstColumn="0" w:lastColumn="0" w:oddVBand="0" w:evenVBand="0" w:oddHBand="0" w:evenHBand="0" w:firstRowFirstColumn="0" w:firstRowLastColumn="0" w:lastRowFirstColumn="0" w:lastRowLastColumn="0"/>
-              <w:rPr>
-                <w:rFonts w:ascii="Constantia" w:hAnsi="Constantia"/>
-                <w:lang w:val="en-CA"/>
-              </w:rPr>
-            </w:pPr>
-            <w:r>
-              <w:rPr>
-                <w:rFonts w:ascii="Constantia" w:hAnsi="Constantia"/>
-                <w:lang w:val="en-CA"/>
-              </w:rPr>
-              <w:t>Driverless vehicles are allowed, so long as there is a fully licensed driver behind the wheel and that manual controls can override the automatic.</w:t>
-            </w:r>
-          </w:p>
-        </w:tc>
-      </w:tr>
-      <w:tr>
-        <w:tc>
-          <w:tcPr>
-            <w:cnfStyle w:val="001000000000" w:firstRow="0" w:lastRow="0" w:firstColumn="1" w:lastColumn="0" w:oddVBand="0" w:evenVBand="0" w:oddHBand="0" w:evenHBand="0" w:firstRowFirstColumn="0" w:firstRowLastColumn="0" w:lastRowFirstColumn="0" w:lastRowLastColumn="0"/>
-            <w:tcW w:w="3005" w:type="dxa"/>
-          </w:tcPr>
-          <w:p>
-            <w:pPr>
-              <w:rPr>
-                <w:rFonts w:ascii="Constantia" w:hAnsi="Constantia"/>
-                <w:lang w:val="en-CA"/>
-              </w:rPr>
-            </w:pPr>
-            <w:r>
-              <w:rPr>
-                <w:rFonts w:ascii="Constantia" w:hAnsi="Constantia"/>
-                <w:lang w:val="en-CA"/>
-              </w:rPr>
-              <w:t>Environmental Regulations</w:t>
-            </w:r>
-          </w:p>
-        </w:tc>
-        <w:tc>
-          <w:tcPr>
-            <w:tcW w:w="3005" w:type="dxa"/>
-          </w:tcPr>
-          <w:p>
-            <w:pPr>
-              <w:cnfStyle w:val="000000000000" w:firstRow="0" w:lastRow="0" w:firstColumn="0" w:lastColumn="0" w:oddVBand="0" w:evenVBand="0" w:oddHBand="0" w:evenHBand="0" w:firstRowFirstColumn="0" w:firstRowLastColumn="0" w:lastRowFirstColumn="0" w:lastRowLastColumn="0"/>
-              <w:rPr>
-                <w:rFonts w:ascii="Constantia" w:hAnsi="Constantia"/>
-                <w:lang w:val="en-CA"/>
-              </w:rPr>
-            </w:pPr>
-            <w:r>
-              <w:rPr>
-                <w:rFonts w:ascii="Constantia" w:hAnsi="Constantia"/>
-                <w:lang w:val="en-CA"/>
-              </w:rPr>
-              <w:t>Well-Regulated</w:t>
-            </w:r>
-          </w:p>
-        </w:tc>
-        <w:tc>
-          <w:tcPr>
-            <w:tcW w:w="3006" w:type="dxa"/>
-          </w:tcPr>
-          <w:p>
-            <w:pPr>
-              <w:cnfStyle w:val="000000000000" w:firstRow="0" w:lastRow="0" w:firstColumn="0" w:lastColumn="0" w:oddVBand="0" w:evenVBand="0" w:oddHBand="0" w:evenHBand="0" w:firstRowFirstColumn="0" w:firstRowLastColumn="0" w:lastRowFirstColumn="0" w:lastRowLastColumn="0"/>
-              <w:rPr>
-                <w:rFonts w:ascii="Constantia" w:hAnsi="Constantia"/>
-                <w:lang w:val="en-CA"/>
-              </w:rPr>
-            </w:pPr>
-            <w:r>
-              <w:rPr>
-                <w:rFonts w:ascii="Constantia" w:hAnsi="Constantia"/>
-                <w:lang w:val="en-CA"/>
-              </w:rPr>
-              <w:t>Regulations:</w:t>
-            </w:r>
-          </w:p>
-          <w:p>
-            <w:pPr>
-              <w:cnfStyle w:val="000000000000" w:firstRow="0" w:lastRow="0" w:firstColumn="0" w:lastColumn="0" w:oddVBand="0" w:evenVBand="0" w:oddHBand="0" w:evenHBand="0" w:firstRowFirstColumn="0" w:firstRowLastColumn="0" w:lastRowFirstColumn="0" w:lastRowLastColumn="0"/>
-              <w:rPr>
-                <w:rFonts w:ascii="Constantia" w:hAnsi="Constantia"/>
-                <w:lang w:val="en-CA"/>
-              </w:rPr>
-            </w:pPr>
-            <w:r>
-              <w:rPr>
-                <w:rFonts w:ascii="Constantia" w:hAnsi="Constantia"/>
-                <w:lang w:val="en-CA"/>
-              </w:rPr>
-              <w:t>1. low MPG vehicles banned</w:t>
-            </w:r>
-          </w:p>
-          <w:p>
-            <w:pPr>
-              <w:cnfStyle w:val="000000000000" w:firstRow="0" w:lastRow="0" w:firstColumn="0" w:lastColumn="0" w:oddVBand="0" w:evenVBand="0" w:oddHBand="0" w:evenHBand="0" w:firstRowFirstColumn="0" w:firstRowLastColumn="0" w:lastRowFirstColumn="0" w:lastRowLastColumn="0"/>
-              <w:rPr>
-                <w:rFonts w:ascii="Constantia" w:hAnsi="Constantia"/>
-                <w:lang w:val="en-CA"/>
-              </w:rPr>
-            </w:pPr>
-            <w:r>
-              <w:rPr>
-                <w:rFonts w:ascii="Constantia" w:hAnsi="Constantia"/>
-                <w:lang w:val="en-CA"/>
-              </w:rPr>
-              <w:t>2. hybrid and electric vehicles encouraged and partially funded</w:t>
-            </w:r>
-          </w:p>
-          <w:p>
-            <w:pPr>
-              <w:cnfStyle w:val="000000000000" w:firstRow="0" w:lastRow="0" w:firstColumn="0" w:lastColumn="0" w:oddVBand="0" w:evenVBand="0" w:oddHBand="0" w:evenHBand="0" w:firstRowFirstColumn="0" w:firstRowLastColumn="0" w:lastRowFirstColumn="0" w:lastRowLastColumn="0"/>
-              <w:rPr>
-                <w:rFonts w:ascii="Constantia" w:hAnsi="Constantia"/>
-                <w:lang w:val="en-CA"/>
-              </w:rPr>
-            </w:pPr>
-            <w:r>
-              <w:rPr>
-                <w:rFonts w:ascii="Constantia" w:hAnsi="Constantia"/>
-                <w:lang w:val="en-CA"/>
-              </w:rPr>
-              <w:t>3. some municipal controls on driving access.</w:t>
-            </w:r>
-          </w:p>
-        </w:tc>
-      </w:tr>
-      <w:tr>
-        <w:tc>
-          <w:tcPr>
-            <w:cnfStyle w:val="001000000000" w:firstRow="0" w:lastRow="0" w:firstColumn="1" w:lastColumn="0" w:oddVBand="0" w:evenVBand="0" w:oddHBand="0" w:evenHBand="0" w:firstRowFirstColumn="0" w:firstRowLastColumn="0" w:lastRowFirstColumn="0" w:lastRowLastColumn="0"/>
-            <w:tcW w:w="3005" w:type="dxa"/>
-          </w:tcPr>
-          <w:p>
-            <w:pPr>
-              <w:rPr>
-                <w:rFonts w:ascii="Constantia" w:hAnsi="Constantia"/>
-                <w:lang w:val="en-CA"/>
-              </w:rPr>
-            </w:pPr>
-            <w:r>
-              <w:rPr>
-                <w:rFonts w:ascii="Constantia" w:hAnsi="Constantia"/>
-                <w:lang w:val="en-CA"/>
-              </w:rPr>
-              <w:t>Public Transport</w:t>
-            </w:r>
-          </w:p>
-        </w:tc>
-        <w:tc>
-          <w:tcPr>
-            <w:tcW w:w="3005" w:type="dxa"/>
-          </w:tcPr>
-          <w:p>
-            <w:pPr>
-              <w:cnfStyle w:val="000000000000" w:firstRow="0" w:lastRow="0" w:firstColumn="0" w:lastColumn="0" w:oddVBand="0" w:evenVBand="0" w:oddHBand="0" w:evenHBand="0" w:firstRowFirstColumn="0" w:firstRowLastColumn="0" w:lastRowFirstColumn="0" w:lastRowLastColumn="0"/>
-              <w:rPr>
-                <w:rFonts w:ascii="Constantia" w:hAnsi="Constantia"/>
-                <w:lang w:val="en-CA"/>
-              </w:rPr>
-            </w:pPr>
-          </w:p>
-        </w:tc>
-        <w:tc>
-          <w:tcPr>
-            <w:tcW w:w="3006" w:type="dxa"/>
-          </w:tcPr>
-          <w:p>
-            <w:pPr>
-              <w:cnfStyle w:val="000000000000" w:firstRow="0" w:lastRow="0" w:firstColumn="0" w:lastColumn="0" w:oddVBand="0" w:evenVBand="0" w:oddHBand="0" w:evenHBand="0" w:firstRowFirstColumn="0" w:firstRowLastColumn="0" w:lastRowFirstColumn="0" w:lastRowLastColumn="0"/>
-              <w:rPr>
-                <w:rFonts w:ascii="Constantia" w:hAnsi="Constantia"/>
-                <w:lang w:val="en-CA"/>
-              </w:rPr>
-            </w:pPr>
-          </w:p>
-        </w:tc>
-      </w:tr>
-      <w:tr>
-        <w:tc>
-          <w:tcPr>
-            <w:cnfStyle w:val="001000000000" w:firstRow="0" w:lastRow="0" w:firstColumn="1" w:lastColumn="0" w:oddVBand="0" w:evenVBand="0" w:oddHBand="0" w:evenHBand="0" w:firstRowFirstColumn="0" w:firstRowLastColumn="0" w:lastRowFirstColumn="0" w:lastRowLastColumn="0"/>
-            <w:tcW w:w="3005" w:type="dxa"/>
-          </w:tcPr>
-          <w:p>
-            <w:pPr>
-              <w:rPr>
-                <w:rFonts w:ascii="Constantia" w:hAnsi="Constantia"/>
-                <w:u w:val="single"/>
-                <w:lang w:val="en-CA"/>
-              </w:rPr>
-            </w:pPr>
-            <w:r>
-              <w:rPr>
-                <w:rFonts w:ascii="Constantia" w:hAnsi="Constantia"/>
-                <w:u w:val="single"/>
-                <w:lang w:val="en-CA"/>
-              </w:rPr>
-              <w:t>Policing</w:t>
-            </w:r>
-          </w:p>
-        </w:tc>
-        <w:tc>
-          <w:tcPr>
-            <w:tcW w:w="3005" w:type="dxa"/>
-          </w:tcPr>
-          <w:p>
-            <w:pPr>
-              <w:cnfStyle w:val="000000000000" w:firstRow="0" w:lastRow="0" w:firstColumn="0" w:lastColumn="0" w:oddVBand="0" w:evenVBand="0" w:oddHBand="0" w:evenHBand="0" w:firstRowFirstColumn="0" w:firstRowLastColumn="0" w:lastRowFirstColumn="0" w:lastRowLastColumn="0"/>
-              <w:rPr>
-                <w:rFonts w:ascii="Constantia" w:hAnsi="Constantia"/>
-                <w:lang w:val="en-CA"/>
-              </w:rPr>
-            </w:pPr>
-          </w:p>
-        </w:tc>
-        <w:tc>
-          <w:tcPr>
-            <w:tcW w:w="3006" w:type="dxa"/>
-          </w:tcPr>
-          <w:p>
-            <w:pPr>
-              <w:cnfStyle w:val="000000000000" w:firstRow="0" w:lastRow="0" w:firstColumn="0" w:lastColumn="0" w:oddVBand="0" w:evenVBand="0" w:oddHBand="0" w:evenHBand="0" w:firstRowFirstColumn="0" w:firstRowLastColumn="0" w:lastRowFirstColumn="0" w:lastRowLastColumn="0"/>
-              <w:rPr>
-                <w:rFonts w:ascii="Constantia" w:hAnsi="Constantia"/>
-                <w:lang w:val="en-CA"/>
-              </w:rPr>
-            </w:pPr>
-          </w:p>
-        </w:tc>
-      </w:tr>
-      <w:tr>
-        <w:tc>
-          <w:tcPr>
-            <w:cnfStyle w:val="001000000000" w:firstRow="0" w:lastRow="0" w:firstColumn="1" w:lastColumn="0" w:oddVBand="0" w:evenVBand="0" w:oddHBand="0" w:evenHBand="0" w:firstRowFirstColumn="0" w:firstRowLastColumn="0" w:lastRowFirstColumn="0" w:lastRowLastColumn="0"/>
-            <w:tcW w:w="3005" w:type="dxa"/>
-          </w:tcPr>
-          <w:p>
-            <w:pPr>
-              <w:rPr>
-                <w:rFonts w:ascii="Constantia" w:hAnsi="Constantia"/>
-                <w:lang w:val="en-CA"/>
-              </w:rPr>
-            </w:pPr>
-            <w:r>
-              <w:rPr>
-                <w:rFonts w:ascii="Constantia" w:hAnsi="Constantia"/>
-                <w:lang w:val="en-CA"/>
-              </w:rPr>
-              <w:t>Anti-Corruption Agency</w:t>
-            </w:r>
-          </w:p>
-        </w:tc>
-        <w:tc>
-          <w:tcPr>
-            <w:tcW w:w="3005" w:type="dxa"/>
-          </w:tcPr>
-          <w:p>
-            <w:pPr>
-              <w:cnfStyle w:val="000000000000" w:firstRow="0" w:lastRow="0" w:firstColumn="0" w:lastColumn="0" w:oddVBand="0" w:evenVBand="0" w:oddHBand="0" w:evenHBand="0" w:firstRowFirstColumn="0" w:firstRowLastColumn="0" w:lastRowFirstColumn="0" w:lastRowLastColumn="0"/>
-              <w:rPr>
-                <w:rFonts w:ascii="Constantia" w:hAnsi="Constantia"/>
-                <w:lang w:val="en-CA"/>
-              </w:rPr>
-            </w:pPr>
-          </w:p>
-        </w:tc>
-        <w:tc>
-          <w:tcPr>
-            <w:tcW w:w="3006" w:type="dxa"/>
-          </w:tcPr>
-          <w:p>
-            <w:pPr>
-              <w:cnfStyle w:val="000000000000" w:firstRow="0" w:lastRow="0" w:firstColumn="0" w:lastColumn="0" w:oddVBand="0" w:evenVBand="0" w:oddHBand="0" w:evenHBand="0" w:firstRowFirstColumn="0" w:firstRowLastColumn="0" w:lastRowFirstColumn="0" w:lastRowLastColumn="0"/>
-              <w:rPr>
-                <w:rFonts w:ascii="Constantia" w:hAnsi="Constantia"/>
-                <w:lang w:val="en-CA"/>
-              </w:rPr>
-            </w:pPr>
-          </w:p>
-        </w:tc>
-      </w:tr>
-      <w:tr>
-        <w:tc>
-          <w:tcPr>
-            <w:cnfStyle w:val="001000000000" w:firstRow="0" w:lastRow="0" w:firstColumn="1" w:lastColumn="0" w:oddVBand="0" w:evenVBand="0" w:oddHBand="0" w:evenHBand="0" w:firstRowFirstColumn="0" w:firstRowLastColumn="0" w:lastRowFirstColumn="0" w:lastRowLastColumn="0"/>
-            <w:tcW w:w="3005" w:type="dxa"/>
-          </w:tcPr>
-          <w:p>
-            <w:pPr>
-              <w:rPr>
-                <w:rFonts w:ascii="Constantia" w:hAnsi="Constantia"/>
-                <w:lang w:val="en-CA"/>
-              </w:rPr>
-            </w:pPr>
-            <w:r>
-              <w:rPr>
-                <w:rFonts w:ascii="Constantia" w:hAnsi="Constantia"/>
-                <w:lang w:val="en-CA"/>
-              </w:rPr>
-              <w:t>CCTV</w:t>
-            </w:r>
-          </w:p>
-        </w:tc>
-        <w:tc>
-          <w:tcPr>
-            <w:tcW w:w="3005" w:type="dxa"/>
-          </w:tcPr>
-          <w:p>
-            <w:pPr>
-              <w:cnfStyle w:val="000000000000" w:firstRow="0" w:lastRow="0" w:firstColumn="0" w:lastColumn="0" w:oddVBand="0" w:evenVBand="0" w:oddHBand="0" w:evenHBand="0" w:firstRowFirstColumn="0" w:firstRowLastColumn="0" w:lastRowFirstColumn="0" w:lastRowLastColumn="0"/>
-              <w:rPr>
-                <w:rFonts w:ascii="Constantia" w:hAnsi="Constantia"/>
-                <w:lang w:val="en-CA"/>
-              </w:rPr>
-            </w:pPr>
-            <w:r>
-              <w:rPr>
-                <w:rFonts w:ascii="Constantia" w:hAnsi="Constantia"/>
-                <w:lang w:val="en-CA"/>
-              </w:rPr>
-              <w:t>Extremely Limited</w:t>
-            </w:r>
-          </w:p>
-        </w:tc>
-        <w:tc>
-          <w:tcPr>
-            <w:tcW w:w="3006" w:type="dxa"/>
-          </w:tcPr>
-          <w:p>
-            <w:pPr>
-              <w:cnfStyle w:val="000000000000" w:firstRow="0" w:lastRow="0" w:firstColumn="0" w:lastColumn="0" w:oddVBand="0" w:evenVBand="0" w:oddHBand="0" w:evenHBand="0" w:firstRowFirstColumn="0" w:firstRowLastColumn="0" w:lastRowFirstColumn="0" w:lastRowLastColumn="0"/>
-              <w:rPr>
-                <w:rFonts w:ascii="Constantia" w:hAnsi="Constantia"/>
-                <w:lang w:val="en-CA"/>
-              </w:rPr>
-            </w:pPr>
-            <w:r>
-              <w:rPr>
-                <w:rFonts w:ascii="Constantia" w:hAnsi="Constantia"/>
-                <w:lang w:val="en-CA"/>
-              </w:rPr>
-              <w:t>Only used in important areas such as federal government and military buildings. Available for purchase for the wider public but cannot be disguised as other items.</w:t>
-            </w:r>
-          </w:p>
-        </w:tc>
-      </w:tr>
-      <w:tr>
-        <w:tc>
-          <w:tcPr>
-            <w:cnfStyle w:val="001000000000" w:firstRow="0" w:lastRow="0" w:firstColumn="1" w:lastColumn="0" w:oddVBand="0" w:evenVBand="0" w:oddHBand="0" w:evenHBand="0" w:firstRowFirstColumn="0" w:firstRowLastColumn="0" w:lastRowFirstColumn="0" w:lastRowLastColumn="0"/>
-            <w:tcW w:w="3005" w:type="dxa"/>
-          </w:tcPr>
-          <w:p>
-            <w:pPr>
-              <w:rPr>
-                <w:rFonts w:ascii="Constantia" w:hAnsi="Constantia"/>
-                <w:lang w:val="en-CA"/>
-              </w:rPr>
-            </w:pPr>
-            <w:r>
-              <w:rPr>
-                <w:rFonts w:ascii="Constantia" w:hAnsi="Constantia"/>
-                <w:lang w:val="en-CA"/>
-              </w:rPr>
-              <w:t>Community Policing</w:t>
-            </w:r>
-          </w:p>
-        </w:tc>
-        <w:tc>
-          <w:tcPr>
-            <w:tcW w:w="3005" w:type="dxa"/>
-          </w:tcPr>
-          <w:p>
-            <w:pPr>
-              <w:cnfStyle w:val="000000000000" w:firstRow="0" w:lastRow="0" w:firstColumn="0" w:lastColumn="0" w:oddVBand="0" w:evenVBand="0" w:oddHBand="0" w:evenHBand="0" w:firstRowFirstColumn="0" w:firstRowLastColumn="0" w:lastRowFirstColumn="0" w:lastRowLastColumn="0"/>
-              <w:rPr>
-                <w:rFonts w:ascii="Constantia" w:hAnsi="Constantia"/>
-                <w:lang w:val="en-CA"/>
-              </w:rPr>
-            </w:pPr>
-            <w:r>
-              <w:rPr>
-                <w:rFonts w:ascii="Constantia" w:hAnsi="Constantia"/>
-                <w:lang w:val="en-CA"/>
-              </w:rPr>
-              <w:t>Encouraged</w:t>
-            </w:r>
-          </w:p>
-        </w:tc>
-        <w:tc>
-          <w:tcPr>
-            <w:tcW w:w="3006" w:type="dxa"/>
-          </w:tcPr>
-          <w:p>
-            <w:pPr>
-              <w:cnfStyle w:val="000000000000" w:firstRow="0" w:lastRow="0" w:firstColumn="0" w:lastColumn="0" w:oddVBand="0" w:evenVBand="0" w:oddHBand="0" w:evenHBand="0" w:firstRowFirstColumn="0" w:firstRowLastColumn="0" w:lastRowFirstColumn="0" w:lastRowLastColumn="0"/>
-              <w:rPr>
-                <w:rFonts w:ascii="Constantia" w:hAnsi="Constantia"/>
-                <w:lang w:val="en-CA"/>
-              </w:rPr>
-            </w:pPr>
-            <w:r>
-              <w:rPr>
-                <w:rFonts w:ascii="Constantia" w:hAnsi="Constantia"/>
-                <w:lang w:val="en-CA"/>
-              </w:rPr>
-              <w:t>Community policing is encouraged, but not mandated, and those acting as community policers have no special powers beyond those of a normal citizen (which includes citizen arrests of people fleeing arrest).</w:t>
-            </w:r>
-          </w:p>
-        </w:tc>
-      </w:tr>
-      <w:tr>
-        <w:tc>
-          <w:tcPr>
-            <w:cnfStyle w:val="001000000000" w:firstRow="0" w:lastRow="0" w:firstColumn="1" w:lastColumn="0" w:oddVBand="0" w:evenVBand="0" w:oddHBand="0" w:evenHBand="0" w:firstRowFirstColumn="0" w:firstRowLastColumn="0" w:lastRowFirstColumn="0" w:lastRowLastColumn="0"/>
-            <w:tcW w:w="3005" w:type="dxa"/>
-          </w:tcPr>
-          <w:p>
-            <w:pPr>
-              <w:rPr>
-                <w:rFonts w:ascii="Constantia" w:hAnsi="Constantia"/>
-                <w:lang w:val="en-CA"/>
-              </w:rPr>
-            </w:pPr>
-            <w:r>
-              <w:rPr>
-                <w:rFonts w:ascii="Constantia" w:hAnsi="Constantia"/>
-                <w:lang w:val="en-CA"/>
-              </w:rPr>
-              <w:t>Police Weapons</w:t>
-            </w:r>
-          </w:p>
-        </w:tc>
-        <w:tc>
-          <w:tcPr>
-            <w:tcW w:w="3005" w:type="dxa"/>
-          </w:tcPr>
-          <w:p>
-            <w:pPr>
-              <w:cnfStyle w:val="000000000000" w:firstRow="0" w:lastRow="0" w:firstColumn="0" w:lastColumn="0" w:oddVBand="0" w:evenVBand="0" w:oddHBand="0" w:evenHBand="0" w:firstRowFirstColumn="0" w:firstRowLastColumn="0" w:lastRowFirstColumn="0" w:lastRowLastColumn="0"/>
-              <w:rPr>
-                <w:rFonts w:ascii="Constantia" w:hAnsi="Constantia"/>
-                <w:lang w:val="en-CA"/>
-              </w:rPr>
-            </w:pPr>
-            <w:r>
-              <w:rPr>
-                <w:rFonts w:ascii="Constantia" w:hAnsi="Constantia"/>
-                <w:lang w:val="en-CA"/>
-              </w:rPr>
-              <w:t>Limited</w:t>
-            </w:r>
-          </w:p>
-        </w:tc>
-        <w:tc>
-          <w:tcPr>
-            <w:tcW w:w="3006" w:type="dxa"/>
-          </w:tcPr>
-          <w:p>
-            <w:pPr>
-              <w:cnfStyle w:val="000000000000" w:firstRow="0" w:lastRow="0" w:firstColumn="0" w:lastColumn="0" w:oddVBand="0" w:evenVBand="0" w:oddHBand="0" w:evenHBand="0" w:firstRowFirstColumn="0" w:firstRowLastColumn="0" w:lastRowFirstColumn="0" w:lastRowLastColumn="0"/>
-              <w:rPr>
-                <w:rFonts w:ascii="Constantia" w:hAnsi="Constantia"/>
-                <w:lang w:val="en-CA"/>
-              </w:rPr>
-            </w:pPr>
-            <w:r>
-              <w:rPr>
-                <w:rFonts w:ascii="Constantia" w:hAnsi="Constantia"/>
-                <w:lang w:val="en-CA"/>
-              </w:rPr>
-              <w:t>Guns limited to federal special forces.</w:t>
-            </w:r>
-          </w:p>
-        </w:tc>
-      </w:tr>
-      <w:tr>
-        <w:tc>
-          <w:tcPr>
-            <w:cnfStyle w:val="001000000000" w:firstRow="0" w:lastRow="0" w:firstColumn="1" w:lastColumn="0" w:oddVBand="0" w:evenVBand="0" w:oddHBand="0" w:evenHBand="0" w:firstRowFirstColumn="0" w:firstRowLastColumn="0" w:lastRowFirstColumn="0" w:lastRowLastColumn="0"/>
-            <w:tcW w:w="3005" w:type="dxa"/>
-          </w:tcPr>
-          <w:p>
-            <w:pPr>
-              <w:rPr>
-                <w:rFonts w:ascii="Constantia" w:hAnsi="Constantia"/>
-                <w:u w:val="single"/>
-                <w:lang w:val="en-CA"/>
-              </w:rPr>
-            </w:pPr>
-            <w:r>
-              <w:rPr>
-                <w:rFonts w:ascii="Constantia" w:hAnsi="Constantia"/>
-                <w:u w:val="single"/>
-                <w:lang w:val="en-CA"/>
-              </w:rPr>
               <w:t>Prison</w:t>
             </w:r>
           </w:p>
@@ -5436,38 +5706,29 @@
                 <w:rFonts w:ascii="Constantia" w:hAnsi="Constantia"/>
                 <w:lang w:val="en-CA"/>
               </w:rPr>
-              <w:t xml:space="preserve">Only war criminals can be executed, and only if they </w:t>
-            </w:r>
-            <w:r>
-              <w:rPr>
-                <w:rFonts w:ascii="Constantia" w:hAnsi="Constantia"/>
-                <w:lang w:val="en-CA"/>
-              </w:rPr>
-              <w:lastRenderedPageBreak/>
-              <w:t>pose a significant threat to the country or the international order.</w:t>
-            </w:r>
-          </w:p>
-        </w:tc>
-      </w:tr>
-      <w:tr>
-        <w:tc>
-          <w:tcPr>
-            <w:cnfStyle w:val="001000000000" w:firstRow="0" w:lastRow="0" w:firstColumn="1" w:lastColumn="0" w:oddVBand="0" w:evenVBand="0" w:oddHBand="0" w:evenHBand="0" w:firstRowFirstColumn="0" w:firstRowLastColumn="0" w:lastRowFirstColumn="0" w:lastRowLastColumn="0"/>
-            <w:tcW w:w="3005" w:type="dxa"/>
-          </w:tcPr>
-          <w:p>
-            <w:pPr>
-              <w:rPr>
-                <w:rFonts w:ascii="Constantia" w:hAnsi="Constantia"/>
-                <w:lang w:val="en-CA"/>
-              </w:rPr>
-            </w:pPr>
-            <w:r>
-              <w:rPr>
-                <w:rFonts w:ascii="Constantia" w:hAnsi="Constantia"/>
-                <w:lang w:val="en-CA"/>
-              </w:rPr>
-              <w:lastRenderedPageBreak/>
+              <w:t>Only war criminals can be executed, and only if they pose a significant threat to the country or the international order.</w:t>
+            </w:r>
+          </w:p>
+        </w:tc>
+      </w:tr>
+      <w:tr>
+        <w:tc>
+          <w:tcPr>
+            <w:cnfStyle w:val="001000000000" w:firstRow="0" w:lastRow="0" w:firstColumn="1" w:lastColumn="0" w:oddVBand="0" w:evenVBand="0" w:oddHBand="0" w:evenHBand="0" w:firstRowFirstColumn="0" w:firstRowLastColumn="0" w:lastRowFirstColumn="0" w:lastRowLastColumn="0"/>
+            <w:tcW w:w="3005" w:type="dxa"/>
+          </w:tcPr>
+          <w:p>
+            <w:pPr>
+              <w:rPr>
+                <w:rFonts w:ascii="Constantia" w:hAnsi="Constantia"/>
+                <w:lang w:val="en-CA"/>
+              </w:rPr>
+            </w:pPr>
+            <w:r>
+              <w:rPr>
+                <w:rFonts w:ascii="Constantia" w:hAnsi="Constantia"/>
+                <w:lang w:val="en-CA"/>
+              </w:rPr>
               <w:t>Detention</w:t>
             </w:r>
           </w:p>
@@ -6734,6 +6995,7 @@
                 <w:rFonts w:ascii="Constantia" w:hAnsi="Constantia"/>
                 <w:lang w:val="en-CA"/>
               </w:rPr>
+              <w:lastRenderedPageBreak/>
               <w:t>Alcohol and Drug Awareness Campaign</w:t>
             </w:r>
           </w:p>
@@ -7101,7 +7363,6 @@
                 <w:rFonts w:ascii="Constantia" w:hAnsi="Constantia"/>
                 <w:lang w:val="en-CA"/>
               </w:rPr>
-              <w:lastRenderedPageBreak/>
               <w:t>Clean Transport Subsidies</w:t>
             </w:r>
           </w:p>

</xml_diff>